<commit_message>
added some questions, marked by red, blue colors
</commit_message>
<xml_diff>
--- a/کتابچه- نسخه اولیه.docx
+++ b/کتابچه- نسخه اولیه.docx
@@ -1,6 +1,6 @@
 
 <file path=word/document.xml><?xml version="1.0" encoding="utf-8"?>
-<w:document xmlns:wpc="http://schemas.microsoft.com/office/word/2010/wordprocessingCanvas" xmlns:cx="http://schemas.microsoft.com/office/drawing/2014/chartex" xmlns:cx1="http://schemas.microsoft.com/office/drawing/2015/9/8/chartex" xmlns:cx2="http://schemas.microsoft.com/office/drawing/2015/10/21/chartex" xmlns:cx3="http://schemas.microsoft.com/office/drawing/2016/5/9/chartex" xmlns:cx4="http://schemas.microsoft.com/office/drawing/2016/5/10/chartex" xmlns:cx5="http://schemas.microsoft.com/office/drawing/2016/5/11/chartex" xmlns:cx6="http://schemas.microsoft.com/office/drawing/2016/5/12/chartex" xmlns:cx7="http://schemas.microsoft.com/office/drawing/2016/5/13/chartex" xmlns:cx8="http://schemas.microsoft.com/office/drawing/2016/5/14/chartex" xmlns:mc="http://schemas.openxmlformats.org/markup-compatibility/2006" xmlns:aink="http://schemas.microsoft.com/office/drawing/2016/ink" xmlns:am3d="http://schemas.microsoft.com/office/drawing/2017/model3d" xmlns:o="urn:schemas-microsoft-com:office:office" xmlns:oel="http://schemas.microsoft.com/office/2019/extlst" xmlns:r="http://schemas.openxmlformats.org/officeDocument/2006/relationships" xmlns:m="http://schemas.openxmlformats.org/officeDocument/2006/math" xmlns:v="urn:schemas-microsoft-com:vml" xmlns:wp14="http://schemas.microsoft.com/office/word/2010/wordprocessingDrawing" xmlns:wp="http://schemas.openxmlformats.org/drawingml/2006/wordprocessingDrawing" xmlns:w10="urn:schemas-microsoft-com:office:word" xmlns:w="http://schemas.openxmlformats.org/wordprocessingml/2006/main" xmlns:w14="http://schemas.microsoft.com/office/word/2010/wordml" xmlns:w15="http://schemas.microsoft.com/office/word/2012/wordml" xmlns:w16cex="http://schemas.microsoft.com/office/word/2018/wordml/cex" xmlns:w16cid="http://schemas.microsoft.com/office/word/2016/wordml/cid" xmlns:w16="http://schemas.microsoft.com/office/word/2018/wordml" xmlns:w16sdtdh="http://schemas.microsoft.com/office/word/2020/wordml/sdtdatahash" xmlns:w16se="http://schemas.microsoft.com/office/word/2015/wordml/symex" xmlns:wpg="http://schemas.microsoft.com/office/word/2010/wordprocessingGroup" xmlns:wpi="http://schemas.microsoft.com/office/word/2010/wordprocessingInk" xmlns:wne="http://schemas.microsoft.com/office/word/2006/wordml" xmlns:wps="http://schemas.microsoft.com/office/word/2010/wordprocessingShape" mc:Ignorable="w14 w15 w16se w16cid w16 w16cex w16sdtdh wp14">
+<w:document xmlns:wpc="http://schemas.microsoft.com/office/word/2010/wordprocessingCanvas" xmlns:cx="http://schemas.microsoft.com/office/drawing/2014/chartex" xmlns:cx1="http://schemas.microsoft.com/office/drawing/2015/9/8/chartex" xmlns:cx2="http://schemas.microsoft.com/office/drawing/2015/10/21/chartex" xmlns:cx3="http://schemas.microsoft.com/office/drawing/2016/5/9/chartex" xmlns:cx4="http://schemas.microsoft.com/office/drawing/2016/5/10/chartex" xmlns:cx5="http://schemas.microsoft.com/office/drawing/2016/5/11/chartex" xmlns:cx6="http://schemas.microsoft.com/office/drawing/2016/5/12/chartex" xmlns:cx7="http://schemas.microsoft.com/office/drawing/2016/5/13/chartex" xmlns:cx8="http://schemas.microsoft.com/office/drawing/2016/5/14/chartex" xmlns:mc="http://schemas.openxmlformats.org/markup-compatibility/2006" xmlns:aink="http://schemas.microsoft.com/office/drawing/2016/ink" xmlns:am3d="http://schemas.microsoft.com/office/drawing/2017/model3d" xmlns:o="urn:schemas-microsoft-com:office:office" xmlns:oel="http://schemas.microsoft.com/office/2019/extlst" xmlns:r="http://schemas.openxmlformats.org/officeDocument/2006/relationships" xmlns:m="http://schemas.openxmlformats.org/officeDocument/2006/math" xmlns:v="urn:schemas-microsoft-com:vml" xmlns:wp14="http://schemas.microsoft.com/office/word/2010/wordprocessingDrawing" xmlns:wp="http://schemas.openxmlformats.org/drawingml/2006/wordprocessingDrawing" xmlns:w10="urn:schemas-microsoft-com:office:word" xmlns:w="http://schemas.openxmlformats.org/wordprocessingml/2006/main" xmlns:w14="http://schemas.microsoft.com/office/word/2010/wordml" xmlns:w15="http://schemas.microsoft.com/office/word/2012/wordml" xmlns:w16cex="http://schemas.microsoft.com/office/word/2018/wordml/cex" xmlns:w16cid="http://schemas.microsoft.com/office/word/2016/wordml/cid" xmlns:w16="http://schemas.microsoft.com/office/word/2018/wordml" xmlns:w16du="http://schemas.microsoft.com/office/word/2023/wordml/word16du" xmlns:w16sdtdh="http://schemas.microsoft.com/office/word/2020/wordml/sdtdatahash" xmlns:w16se="http://schemas.microsoft.com/office/word/2015/wordml/symex" xmlns:wpg="http://schemas.microsoft.com/office/word/2010/wordprocessingGroup" xmlns:wpi="http://schemas.microsoft.com/office/word/2010/wordprocessingInk" xmlns:wne="http://schemas.microsoft.com/office/word/2006/wordml" xmlns:wps="http://schemas.microsoft.com/office/word/2010/wordprocessingShape" mc:Ignorable="w14 w15 w16se w16cid w16 w16cex w16sdtdh w16du wp14">
   <w:body>
     <w:p>
       <w:pPr>
@@ -1109,6 +1109,7 @@
           <w:szCs w:val="26"/>
           <w:rtl/>
         </w:rPr>
+        <w:lastRenderedPageBreak/>
         <w:t>آذر</w:t>
       </w:r>
       <w:r>
@@ -1917,6 +1918,7 @@
           <w:szCs w:val="20"/>
           <w:rtl/>
         </w:rPr>
+        <w:lastRenderedPageBreak/>
         <w:t xml:space="preserve">طراح جلد: </w:t>
       </w:r>
     </w:p>
@@ -3797,7 +3799,6 @@
           <w:rtl/>
           <w:lang w:val="fa-IR"/>
         </w:rPr>
-        <w:lastRenderedPageBreak/>
         <mc:AlternateContent>
           <mc:Choice Requires="wps">
             <w:drawing>
@@ -4651,6 +4652,7 @@
                 <w:rFonts w:cs="2  Mitra" w:hint="cs"/>
                 <w:rtl/>
               </w:rPr>
+              <w:lastRenderedPageBreak/>
               <w:t>1356</w:t>
             </w:r>
           </w:p>
@@ -4705,7 +4707,6 @@
                 <w:rFonts w:cs="2  Mitra" w:hint="cs"/>
                 <w:rtl/>
               </w:rPr>
-              <w:lastRenderedPageBreak/>
               <w:t>1359</w:t>
             </w:r>
           </w:p>
@@ -4784,6 +4785,7 @@
             <w:r>
               <w:rPr>
                 <w:rFonts w:cs="2  Mitra" w:hint="cs"/>
+                <w:color w:val="00B0F0"/>
                 <w:rtl/>
               </w:rPr>
               <w:t>ازدواج</w:t>
@@ -5354,9 +5356,18 @@
             <w:r>
               <w:rPr>
                 <w:rFonts w:cs="2  Mitra" w:hint="cs"/>
+                <w:color w:val="00B0F0"/>
                 <w:rtl/>
               </w:rPr>
               <w:t>تدریس در کالج انکنی، آمریکا</w:t>
+            </w:r>
+            <w:r>
+              <w:rPr>
+                <w:rFonts w:cs="2  Mitra" w:hint="cs"/>
+                <w:color w:val="00B0F0"/>
+                <w:rtl/>
+              </w:rPr>
+              <w:t xml:space="preserve"> </w:t>
             </w:r>
           </w:p>
         </w:tc>
@@ -5513,12 +5524,14 @@
               <w:ind w:firstLine="0"/>
               <w:rPr>
                 <w:rFonts w:cs="2  Mitra"/>
+                <w:color w:val="FF0000"/>
                 <w:rtl/>
               </w:rPr>
             </w:pPr>
             <w:r>
               <w:rPr>
                 <w:rFonts w:cs="2  Mitra" w:hint="cs"/>
+                <w:color w:val="FF0000"/>
                 <w:rtl/>
               </w:rPr>
               <w:t>تولد سومین فرزند(؟)</w:t>
@@ -5716,6 +5729,7 @@
                 <w:rFonts w:cs="2  Mitra" w:hint="cs"/>
                 <w:rtl/>
               </w:rPr>
+              <w:lastRenderedPageBreak/>
               <w:t>1376</w:t>
             </w:r>
           </w:p>
@@ -5771,7 +5785,6 @@
                 <w:rFonts w:cs="2  Mitra" w:hint="cs"/>
                 <w:rtl/>
               </w:rPr>
-              <w:lastRenderedPageBreak/>
               <w:t>1377</w:t>
             </w:r>
           </w:p>
@@ -6009,12 +6022,14 @@
               <w:ind w:firstLine="0"/>
               <w:rPr>
                 <w:rFonts w:cs="2  Mitra"/>
+                <w:color w:val="FF0000"/>
                 <w:rtl/>
               </w:rPr>
             </w:pPr>
             <w:r>
               <w:rPr>
                 <w:rFonts w:cs="2  Mitra" w:hint="cs"/>
+                <w:color w:val="FF0000"/>
                 <w:rtl/>
               </w:rPr>
               <w:t>صاحب امتیاز مجله دانشجویی خط هفتم</w:t>
@@ -6235,6 +6250,7 @@
             <w:r>
               <w:rPr>
                 <w:rFonts w:cs="2  Mitra" w:hint="cs"/>
+                <w:color w:val="FF0000"/>
                 <w:rtl/>
               </w:rPr>
               <w:t>عضو هیئت تحریریه دوره دوم مجله اتحاد</w:t>
@@ -6483,12 +6499,14 @@
               <w:ind w:firstLine="0"/>
               <w:rPr>
                 <w:rFonts w:cs="2  Mitra"/>
+                <w:color w:val="00B0F0"/>
                 <w:rtl/>
               </w:rPr>
             </w:pPr>
             <w:r>
               <w:rPr>
                 <w:rFonts w:cs="2  Mitra" w:hint="cs"/>
+                <w:color w:val="00B0F0"/>
                 <w:rtl/>
               </w:rPr>
               <w:t>تدریس در دانشگاه پیام نور واحد فریمان</w:t>
@@ -6501,12 +6519,14 @@
               <w:ind w:firstLine="0"/>
               <w:rPr>
                 <w:rFonts w:cs="2  Mitra"/>
+                <w:color w:val="00B0F0"/>
                 <w:rtl/>
               </w:rPr>
             </w:pPr>
             <w:r>
               <w:rPr>
                 <w:rFonts w:cs="2  Mitra" w:hint="cs"/>
+                <w:color w:val="00B0F0"/>
                 <w:rtl/>
               </w:rPr>
               <w:t>تدریس در دانشگاه پیام نور واحد مشهد</w:t>
@@ -6549,12 +6569,14 @@
               <w:ind w:firstLine="0"/>
               <w:rPr>
                 <w:rFonts w:cs="2  Mitra"/>
+                <w:color w:val="FF0000"/>
                 <w:rtl/>
               </w:rPr>
             </w:pPr>
             <w:r>
               <w:rPr>
                 <w:rFonts w:cs="2  Mitra" w:hint="cs"/>
+                <w:color w:val="FF0000"/>
                 <w:rtl/>
               </w:rPr>
               <w:t>راهنمایی حدود 40 پروژه کارشناسی ریاضی در مرکز تربیت معلم شهید خورشیدی مشهد.</w:t>
@@ -6631,7 +6653,6 @@
           <w:szCs w:val="28"/>
           <w:rtl/>
         </w:rPr>
-        <w:lastRenderedPageBreak/>
         <w:t>آثار علمی استاد</w:t>
       </w:r>
     </w:p>
@@ -6709,39 +6730,7 @@
         <w:t xml:space="preserve">. </w:t>
       </w:r>
       <w:r>
-        <w:t xml:space="preserve">Laplace transform pairs of N-dimensions, Applied Math., Letts. </w:t>
-      </w:r>
-      <w:proofErr w:type="spellStart"/>
-      <w:r>
-        <w:t>Vol.7</w:t>
-      </w:r>
-      <w:proofErr w:type="spellEnd"/>
-      <w:r>
-        <w:t xml:space="preserve">, </w:t>
-      </w:r>
-      <w:proofErr w:type="spellStart"/>
-      <w:r>
-        <w:t>No.5</w:t>
-      </w:r>
-      <w:proofErr w:type="spellEnd"/>
-      <w:r>
-        <w:t xml:space="preserve">, 1994, </w:t>
-      </w:r>
-      <w:proofErr w:type="spellStart"/>
-      <w:r>
-        <w:t>pp.93</w:t>
-      </w:r>
-      <w:proofErr w:type="spellEnd"/>
-      <w:r>
-        <w:t xml:space="preserve">-96. (Cited </w:t>
-      </w:r>
-      <w:proofErr w:type="spellStart"/>
-      <w:r>
-        <w:t>by1</w:t>
-      </w:r>
-      <w:proofErr w:type="spellEnd"/>
-      <w:r>
-        <w:t>) (ISI)</w:t>
+        <w:t>Laplace transform pairs of N-dimensions, Applied Math., Letts. Vol.7, No.5, 1994, pp.93-96. (Cited by1) (ISI)</w:t>
       </w:r>
     </w:p>
     <w:p>
@@ -6760,23 +6749,7 @@
         <w:t xml:space="preserve">. </w:t>
       </w:r>
       <w:r>
-        <w:t xml:space="preserve">(With R. S. Dahiya) Theorems on n-dimensional Laplace transformation involving the solution of wave equations, Integral transforms and special functions, </w:t>
-      </w:r>
-      <w:proofErr w:type="spellStart"/>
-      <w:r>
-        <w:t>Vol.15</w:t>
-      </w:r>
-      <w:proofErr w:type="spellEnd"/>
-      <w:r>
-        <w:t xml:space="preserve">, </w:t>
-      </w:r>
-      <w:proofErr w:type="spellStart"/>
-      <w:r>
-        <w:t>No.4</w:t>
-      </w:r>
-      <w:proofErr w:type="spellEnd"/>
-      <w:r>
-        <w:t>, 2004, pp. 337-358 (Cited By 3) (ISI)</w:t>
+        <w:t>(With R. S. Dahiya) Theorems on n-dimensional Laplace transformation involving the solution of wave equations, Integral transforms and special functions, Vol.15, No.4, 2004, pp. 337-358 (Cited By 3) (ISI)</w:t>
       </w:r>
     </w:p>
     <w:p>
@@ -6819,15 +6792,7 @@
         <w:t xml:space="preserve">. </w:t>
       </w:r>
       <w:r>
-        <w:t xml:space="preserve">(With M. </w:t>
-      </w:r>
-      <w:proofErr w:type="spellStart"/>
-      <w:r>
-        <w:t>Heidari</w:t>
-      </w:r>
-      <w:proofErr w:type="spellEnd"/>
-      <w:r>
-        <w:t xml:space="preserve">) A quadrature method with variable steps for solving linear Volterra integral equations of the 2 </w:t>
+        <w:t xml:space="preserve">(With M. Heidari) A quadrature method with variable steps for solving linear Volterra integral equations of the 2 </w:t>
       </w:r>
       <w:proofErr w:type="spellStart"/>
       <w:r>
@@ -6854,31 +6819,15 @@
         <w:t xml:space="preserve">. </w:t>
       </w:r>
       <w:r>
-        <w:t xml:space="preserve">(With M. </w:t>
+        <w:t xml:space="preserve">(With M. Heidari) Solving linear integral </w:t>
       </w:r>
       <w:proofErr w:type="spellStart"/>
       <w:r>
-        <w:t>Heidari</w:t>
+        <w:t>Equn`s</w:t>
       </w:r>
       <w:proofErr w:type="spellEnd"/>
       <w:r>
-        <w:t xml:space="preserve">) Solving linear integral </w:t>
-      </w:r>
-      <w:proofErr w:type="spellStart"/>
-      <w:r>
-        <w:t>Equn`s</w:t>
-      </w:r>
-      <w:proofErr w:type="spellEnd"/>
-      <w:r>
-        <w:t xml:space="preserve"> of the 2nd kind with repeated modified trapezoid quadrature method, Applied Math. and Computation, Vol 189, </w:t>
-      </w:r>
-      <w:proofErr w:type="spellStart"/>
-      <w:r>
-        <w:t>Issue1</w:t>
-      </w:r>
-      <w:proofErr w:type="spellEnd"/>
-      <w:r>
-        <w:t>, 1 June 2007, pp. 980- 985. (Cited By 44) (ISI)</w:t>
+        <w:t xml:space="preserve"> of the 2nd kind with repeated modified trapezoid quadrature method, Applied Math. and Computation, Vol 189, Issue1, 1 June 2007, pp. 980- 985. (Cited By 44) (ISI)</w:t>
       </w:r>
     </w:p>
     <w:p>
@@ -6904,23 +6853,7 @@
         <w:tab/>
       </w:r>
       <w:r>
-        <w:t xml:space="preserve">(With M. </w:t>
-      </w:r>
-      <w:proofErr w:type="spellStart"/>
-      <w:r>
-        <w:t>Heidari</w:t>
-      </w:r>
-      <w:proofErr w:type="spellEnd"/>
-      <w:r>
-        <w:t xml:space="preserve">) A generalized block-by –block method for solving Volterra linear integral equations, Applied Math., and Computations, Vol 188, Issue 2, 15 May 2007, </w:t>
-      </w:r>
-      <w:proofErr w:type="spellStart"/>
-      <w:r>
-        <w:t>pp.1969</w:t>
-      </w:r>
-      <w:proofErr w:type="spellEnd"/>
-      <w:r>
-        <w:t>- 1974. (Cited By 13) (ISI)</w:t>
+        <w:t>(With M. Heidari) A generalized block-by –block method for solving Volterra linear integral equations, Applied Math., and Computations, Vol 188, Issue 2, 15 May 2007, pp.1969- 1974. (Cited By 13) (ISI)</w:t>
       </w:r>
     </w:p>
     <w:p>
@@ -6935,6 +6868,7 @@
         <w:jc w:val="both"/>
       </w:pPr>
       <w:r>
+        <w:lastRenderedPageBreak/>
         <w:t>7</w:t>
       </w:r>
       <w:r>
@@ -6952,35 +6886,15 @@
         <w:tab/>
       </w:r>
       <w:r>
-        <w:t xml:space="preserve">(With S. H. Taheri, M. H. </w:t>
+        <w:t xml:space="preserve">(With S. H. Taheri, M. H. Ghazvini, J. </w:t>
       </w:r>
       <w:proofErr w:type="spellStart"/>
       <w:r>
-        <w:t>Ghazvini</w:t>
+        <w:t>Biazar</w:t>
       </w:r>
       <w:proofErr w:type="spellEnd"/>
       <w:r>
-        <w:t xml:space="preserve">, J. </w:t>
-      </w:r>
-      <w:proofErr w:type="spellStart"/>
-      <w:r>
-        <w:t>Biazar</w:t>
-      </w:r>
-      <w:proofErr w:type="spellEnd"/>
-      <w:r>
-        <w:t xml:space="preserve">) A hybrid of the restarted </w:t>
-      </w:r>
-      <w:proofErr w:type="spellStart"/>
-      <w:r>
-        <w:t>Arnoldi</w:t>
-      </w:r>
-      <w:proofErr w:type="spellEnd"/>
-      <w:r>
-        <w:t xml:space="preserve"> and electromagnetism meta – </w:t>
-      </w:r>
-      <w:r>
-        <w:lastRenderedPageBreak/>
-        <w:t>heuristic methods for calculation eigenvalues and eigenvectors of a non – symmetric matrix Applied Math. and Computations, Vol 191, Issue 1, 1 August 2007, pp. 79-88. (Cited By 18) (ISI)</w:t>
+        <w:t>) A hybrid of the restarted Arnoldi and electromagnetism meta – heuristic methods for calculation eigenvalues and eigenvectors of a non – symmetric matrix Applied Math. and Computations, Vol 191, Issue 1, 1 August 2007, pp. 79-88. (Cited By 18) (ISI)</w:t>
       </w:r>
     </w:p>
     <w:p>
@@ -7006,31 +6920,15 @@
         <w:tab/>
       </w:r>
       <w:r>
-        <w:t xml:space="preserve">(With Asghar </w:t>
+        <w:t xml:space="preserve">(With Asghar Ghorbani) He's </w:t>
       </w:r>
       <w:proofErr w:type="spellStart"/>
       <w:r>
-        <w:t>Ghorbani</w:t>
+        <w:t>Homotopy</w:t>
       </w:r>
       <w:proofErr w:type="spellEnd"/>
       <w:r>
-        <w:t xml:space="preserve">) He's </w:t>
-      </w:r>
-      <w:proofErr w:type="spellStart"/>
-      <w:r>
-        <w:t>Homotopy</w:t>
-      </w:r>
-      <w:proofErr w:type="spellEnd"/>
-      <w:r>
-        <w:t xml:space="preserve"> perturbation Method for calculating </w:t>
-      </w:r>
-      <w:proofErr w:type="spellStart"/>
-      <w:r>
-        <w:t>Adomian</w:t>
-      </w:r>
-      <w:proofErr w:type="spellEnd"/>
-      <w:r>
-        <w:t xml:space="preserve"> Polynomials, Int. Jour of nonlinear Sciences and Numerical Simulation, 8(2), 2007, pp. 229- 232. (Cited By 315) (ISI)</w:t>
+        <w:t xml:space="preserve"> perturbation Method for calculating Adomian Polynomials, Int. Jour of nonlinear Sciences and Numerical Simulation, 8(2), 2007, pp. 229- 232. (Cited By 315) (ISI)</w:t>
       </w:r>
     </w:p>
     <w:p>
@@ -7056,31 +6954,15 @@
         <w:tab/>
       </w:r>
       <w:r>
-        <w:t xml:space="preserve">(With A. </w:t>
+        <w:t xml:space="preserve">(With A. Ghorbani) Exact solutions for nonlinear integral equations by a modified </w:t>
       </w:r>
       <w:proofErr w:type="spellStart"/>
       <w:r>
-        <w:t>Ghorbani</w:t>
+        <w:t>homotopy</w:t>
       </w:r>
       <w:proofErr w:type="spellEnd"/>
       <w:r>
-        <w:t xml:space="preserve">) Exact solutions for nonlinear integral equations by a modified </w:t>
-      </w:r>
-      <w:proofErr w:type="spellStart"/>
-      <w:r>
-        <w:t>homotopy</w:t>
-      </w:r>
-      <w:proofErr w:type="spellEnd"/>
-      <w:r>
-        <w:t xml:space="preserve"> perturbation method, An inter. Jour. of Computer &amp; Mathematics with applications, Volume 56, Issue 4, August 2008, </w:t>
-      </w:r>
-      <w:proofErr w:type="spellStart"/>
-      <w:r>
-        <w:t>pp.1032</w:t>
-      </w:r>
-      <w:proofErr w:type="spellEnd"/>
-      <w:r>
-        <w:t>-1039. (Cited By 65) (ISI)</w:t>
+        <w:t xml:space="preserve"> perturbation method, An inter. Jour. of Computer &amp; Mathematics with applications, Volume 56, Issue 4, August 2008, pp.1032-1039. (Cited By 65) (ISI)</w:t>
       </w:r>
     </w:p>
     <w:p>
@@ -7166,26 +7048,235 @@
       <w:r>
         <w:t xml:space="preserve"> perturbation method for solving the System of Volterra Integral Equations, Int. Jour. of nonlinear Sciences and Numerical Simulation, Vol. </w:t>
       </w:r>
+      <w:proofErr w:type="gramStart"/>
+      <w:r>
+        <w:t>9,No.</w:t>
+      </w:r>
+      <w:proofErr w:type="gramEnd"/>
+      <w:r>
+        <w:t xml:space="preserve"> 4 , 2008, pp. 409- 415. </w:t>
+      </w:r>
+      <w:proofErr w:type="gramStart"/>
+      <w:r>
+        <w:t>.(</w:t>
+      </w:r>
+      <w:proofErr w:type="gramEnd"/>
+      <w:r>
+        <w:t>Cited By 7) (ISI)</w:t>
+      </w:r>
+    </w:p>
+    <w:p>
+      <w:pPr>
+        <w:bidi w:val="0"/>
+        <w:jc w:val="both"/>
+      </w:pPr>
+      <w:r>
+        <w:t>12</w:t>
+      </w:r>
+      <w:r>
+        <w:rPr>
+          <w:rFonts w:cs="Arial"/>
+          <w:rtl/>
+        </w:rPr>
+        <w:t>.</w:t>
+      </w:r>
+      <w:proofErr w:type="gramStart"/>
+      <w:r>
+        <w:rPr>
+          <w:rFonts w:cs="Arial"/>
+          <w:rtl/>
+        </w:rPr>
+        <w:tab/>
+      </w:r>
+      <w:r>
+        <w:t>( With</w:t>
+      </w:r>
+      <w:proofErr w:type="gramEnd"/>
+      <w:r>
+        <w:t xml:space="preserve"> A. Ghorbani) He’s </w:t>
+      </w:r>
+      <w:proofErr w:type="spellStart"/>
+      <w:r>
+        <w:t>homotopy</w:t>
+      </w:r>
+      <w:proofErr w:type="spellEnd"/>
+      <w:r>
+        <w:t xml:space="preserve"> perturbation method: An effective tool for solving nonlinear integral and </w:t>
+      </w:r>
+      <w:proofErr w:type="spellStart"/>
+      <w:r>
+        <w:t>integro</w:t>
+      </w:r>
+      <w:proofErr w:type="spellEnd"/>
+      <w:r>
+        <w:t>-differential equations, Computers &amp; Mathematics with Applications, Volume 58, Issues 11-12, December 2009, pp. 2379- 2390.(Cited By 156) (ISI) ( Top 25 Hottest Article)</w:t>
+      </w:r>
+    </w:p>
+    <w:p>
+      <w:pPr>
+        <w:bidi w:val="0"/>
+        <w:jc w:val="both"/>
+      </w:pPr>
+    </w:p>
+    <w:p>
+      <w:pPr>
+        <w:bidi w:val="0"/>
+        <w:jc w:val="both"/>
+      </w:pPr>
+      <w:r>
+        <w:t>13</w:t>
+      </w:r>
+      <w:r>
+        <w:rPr>
+          <w:rFonts w:cs="Arial"/>
+          <w:rtl/>
+        </w:rPr>
+        <w:t>.</w:t>
+      </w:r>
+      <w:proofErr w:type="gramStart"/>
+      <w:r>
+        <w:rPr>
+          <w:rFonts w:cs="Arial"/>
+          <w:rtl/>
+        </w:rPr>
+        <w:tab/>
+      </w:r>
+      <w:r>
+        <w:t>( With</w:t>
+      </w:r>
+      <w:proofErr w:type="gramEnd"/>
+      <w:r>
+        <w:t xml:space="preserve"> A. Ghorbani) An effective modification of He’s variational iteration method, Nonlinear Analysis: Real World Applications, Volume 10, Issue 5, October 2009, pp. 2828-2833.(Cited By 64) (ISI)</w:t>
+      </w:r>
+    </w:p>
+    <w:p>
+      <w:pPr>
+        <w:bidi w:val="0"/>
+        <w:jc w:val="both"/>
+      </w:pPr>
+      <w:r>
+        <w:t>14</w:t>
+      </w:r>
+      <w:r>
+        <w:rPr>
+          <w:rFonts w:cs="Arial"/>
+          <w:rtl/>
+        </w:rPr>
+        <w:t>.</w:t>
+      </w:r>
+      <w:r>
+        <w:rPr>
+          <w:rFonts w:cs="Arial"/>
+          <w:rtl/>
+        </w:rPr>
+        <w:tab/>
+      </w:r>
+      <w:r>
+        <w:t xml:space="preserve">(With F. </w:t>
+      </w:r>
+      <w:proofErr w:type="spellStart"/>
+      <w:r>
+        <w:t>Toutounian</w:t>
+      </w:r>
+      <w:proofErr w:type="spellEnd"/>
+      <w:r>
+        <w:t xml:space="preserve"> and S. H. Taheri) A Hybrid of the Newton-GMRES and Electromagnetic Meta-Heuristic Methods for Solving Systems of Nonlinear Equations, J Math Model Algor 2009, 8:425–443, DOI 10.1007/s10852-009-9117</w:t>
+      </w:r>
+      <w:r>
+        <w:rPr>
+          <w:rFonts w:cs="Arial"/>
+          <w:rtl/>
+        </w:rPr>
+        <w:t>-</w:t>
+      </w:r>
+    </w:p>
+    <w:p>
+      <w:pPr>
+        <w:bidi w:val="0"/>
+        <w:jc w:val="both"/>
+      </w:pPr>
+      <w:r>
+        <w:t>1</w:t>
+      </w:r>
+      <w:r>
+        <w:rPr>
+          <w:rFonts w:cs="Arial"/>
+          <w:rtl/>
+        </w:rPr>
+        <w:t>.</w:t>
+      </w:r>
+      <w:r>
+        <w:rPr>
+          <w:rFonts w:cs="Arial"/>
+          <w:rtl/>
+        </w:rPr>
+        <w:tab/>
+        <w:t>(</w:t>
+      </w:r>
+      <w:r>
+        <w:t>Cited By8</w:t>
+      </w:r>
+      <w:r>
+        <w:rPr>
+          <w:rFonts w:cs="Arial"/>
+          <w:rtl/>
+        </w:rPr>
+        <w:t>)</w:t>
+      </w:r>
+    </w:p>
+    <w:p>
+      <w:pPr>
+        <w:bidi w:val="0"/>
+        <w:jc w:val="both"/>
+      </w:pPr>
+      <w:r>
+        <w:t>15</w:t>
+      </w:r>
+      <w:r>
+        <w:rPr>
+          <w:rFonts w:cs="Arial"/>
+          <w:rtl/>
+        </w:rPr>
+        <w:t>.</w:t>
+      </w:r>
+      <w:r>
+        <w:rPr>
+          <w:rFonts w:cs="Arial"/>
+          <w:rtl/>
+        </w:rPr>
+        <w:tab/>
+      </w:r>
+      <w:r>
+        <w:t xml:space="preserve">(With A. </w:t>
+      </w:r>
+      <w:proofErr w:type="spellStart"/>
+      <w:r>
+        <w:t>Vahidian</w:t>
+      </w:r>
+      <w:proofErr w:type="spellEnd"/>
+      <w:r>
+        <w:t xml:space="preserve"> </w:t>
+      </w:r>
+      <w:proofErr w:type="spellStart"/>
+      <w:r>
+        <w:t>Kamyad</w:t>
+      </w:r>
+      <w:proofErr w:type="spellEnd"/>
+      <w:r>
+        <w:t xml:space="preserve"> and M. </w:t>
+      </w:r>
       <w:proofErr w:type="spellStart"/>
       <w:proofErr w:type="gramStart"/>
       <w:r>
-        <w:t>9,No</w:t>
+        <w:t>Mehrabinezhad</w:t>
       </w:r>
       <w:proofErr w:type="spellEnd"/>
       <w:r>
-        <w:t>.</w:t>
+        <w:t xml:space="preserve"> )</w:t>
       </w:r>
       <w:proofErr w:type="gramEnd"/>
       <w:r>
-        <w:t xml:space="preserve"> 4 , 2008, pp. 409- 415. </w:t>
-      </w:r>
-      <w:proofErr w:type="gramStart"/>
-      <w:r>
-        <w:t>.(</w:t>
-      </w:r>
-      <w:proofErr w:type="gramEnd"/>
-      <w:r>
-        <w:t>Cited By 7) (ISI)</w:t>
+        <w:t xml:space="preserve"> A Numerical Approach for Solving Linear and Nonlinear Volterra Integral Equations with Controlled Error. IAENG International Journal of Applied Mathematics, 2010, 40:2, IJAM_40_2_04. (Cited By 24)</w:t>
       </w:r>
     </w:p>
     <w:p>
@@ -7194,7 +7285,7 @@
         <w:jc w:val="both"/>
       </w:pPr>
       <w:r>
-        <w:t>12</w:t>
+        <w:t>16</w:t>
       </w:r>
       <w:r>
         <w:rPr>
@@ -7203,7 +7294,6 @@
         </w:rPr>
         <w:t>.</w:t>
       </w:r>
-      <w:proofErr w:type="gramStart"/>
       <w:r>
         <w:rPr>
           <w:rFonts w:cs="Arial"/>
@@ -7212,35 +7302,14 @@
         <w:tab/>
       </w:r>
       <w:r>
-        <w:t>( With</w:t>
-      </w:r>
-      <w:proofErr w:type="gramEnd"/>
-      <w:r>
-        <w:t xml:space="preserve"> A. </w:t>
-      </w:r>
-      <w:proofErr w:type="spellStart"/>
-      <w:r>
-        <w:t>Ghorbani</w:t>
-      </w:r>
-      <w:proofErr w:type="spellEnd"/>
-      <w:r>
-        <w:t xml:space="preserve">) He’s </w:t>
-      </w:r>
-      <w:proofErr w:type="spellStart"/>
-      <w:r>
-        <w:t>homotopy</w:t>
-      </w:r>
-      <w:proofErr w:type="spellEnd"/>
-      <w:r>
-        <w:t xml:space="preserve"> perturbation method: An effective tool for solving nonlinear integral and </w:t>
-      </w:r>
-      <w:proofErr w:type="spellStart"/>
-      <w:r>
-        <w:t>integro</w:t>
-      </w:r>
-      <w:proofErr w:type="spellEnd"/>
-      <w:r>
-        <w:t>-differential equations, Computers &amp; Mathematics with Applications, Volume 58, Issues 11-12, December 2009, pp. 2379- 2390.(Cited By 156) (ISI) ( Top 25 Hottest Article)</w:t>
+        <w:t>(With A. Ghorbani) Convergence of He’s variational method for nonlinear oscillators</w:t>
+      </w:r>
+      <w:r>
+        <w:rPr>
+          <w:rFonts w:cs="Arial"/>
+          <w:rtl/>
+        </w:rPr>
+        <w:t>,</w:t>
       </w:r>
     </w:p>
     <w:p>
@@ -7248,6 +7317,9 @@
         <w:bidi w:val="0"/>
         <w:jc w:val="both"/>
       </w:pPr>
+      <w:r>
+        <w:t>Nonlinear Sci. Lett. A, Vol. 1, No.4, pp.379-384, 2010. (Cited By 13)</w:t>
+      </w:r>
     </w:p>
     <w:p>
       <w:pPr>
@@ -7255,8 +7327,7 @@
         <w:jc w:val="both"/>
       </w:pPr>
       <w:r>
-        <w:lastRenderedPageBreak/>
-        <w:t>13</w:t>
+        <w:t>17</w:t>
       </w:r>
       <w:r>
         <w:rPr>
@@ -7265,7 +7336,6 @@
         </w:rPr>
         <w:t>.</w:t>
       </w:r>
-      <w:proofErr w:type="gramStart"/>
       <w:r>
         <w:rPr>
           <w:rFonts w:cs="Arial"/>
@@ -7274,19 +7344,15 @@
         <w:tab/>
       </w:r>
       <w:r>
-        <w:t>( With</w:t>
-      </w:r>
-      <w:proofErr w:type="gramEnd"/>
-      <w:r>
-        <w:t xml:space="preserve"> A. </w:t>
+        <w:t xml:space="preserve">(With A. Ghorbani) Piecewise- Truncated Parametric Iteration Method: A promising analytical method for solving Abel differential equations, Z. </w:t>
       </w:r>
       <w:proofErr w:type="spellStart"/>
       <w:r>
-        <w:t>Ghorbani</w:t>
+        <w:t>Naturforsch</w:t>
       </w:r>
       <w:proofErr w:type="spellEnd"/>
       <w:r>
-        <w:t>) An effective modification of He’s variational iteration method, Nonlinear Analysis: Real World Applications, Volume 10, Issue 5, October 2009, pp. 2828-2833.(Cited By 64) (ISI)</w:t>
+        <w:t>. 65a, pp. 529- 539, 2010. (Cited By 14) (ISI)</w:t>
       </w:r>
     </w:p>
     <w:p>
@@ -7295,7 +7361,7 @@
         <w:jc w:val="both"/>
       </w:pPr>
       <w:r>
-        <w:t>14</w:t>
+        <w:t>18</w:t>
       </w:r>
       <w:r>
         <w:rPr>
@@ -7312,38 +7378,31 @@
         <w:tab/>
       </w:r>
       <w:r>
-        <w:t xml:space="preserve">(With F. </w:t>
+        <w:t xml:space="preserve">(With M. </w:t>
       </w:r>
       <w:proofErr w:type="spellStart"/>
       <w:r>
-        <w:t>Toutounian</w:t>
+        <w:t>Tamamgar</w:t>
       </w:r>
       <w:proofErr w:type="spellEnd"/>
       <w:r>
-        <w:t xml:space="preserve"> and S. H. Taheri) A Hybrid of the Newton-</w:t>
+        <w:t xml:space="preserve">) Modified </w:t>
       </w:r>
       <w:proofErr w:type="spellStart"/>
       <w:r>
-        <w:t>GMRES</w:t>
+        <w:t>homotopy</w:t>
       </w:r>
       <w:proofErr w:type="spellEnd"/>
       <w:r>
-        <w:t xml:space="preserve"> and Electromagnetic Meta-Heuristic Methods for Solving Systems of Nonlinear Equations, J Math Model Algor 2009, 8:425–443, DOI 10.1007/</w:t>
-      </w:r>
-      <w:proofErr w:type="spellStart"/>
-      <w:r>
-        <w:t>s10852</w:t>
-      </w:r>
-      <w:proofErr w:type="spellEnd"/>
-      <w:r>
-        <w:t>-009-9117</w:t>
-      </w:r>
-      <w:r>
-        <w:rPr>
-          <w:rFonts w:cs="Arial"/>
-          <w:rtl/>
-        </w:rPr>
-        <w:t>-</w:t>
+        <w:t xml:space="preserve"> perturbation method for solving integral equations, International Journal of modern physics B, Volume (24), No (24), Year (2009- 2010</w:t>
+      </w:r>
+      <w:proofErr w:type="gramStart"/>
+      <w:r>
+        <w:t>) ,</w:t>
+      </w:r>
+      <w:proofErr w:type="gramEnd"/>
+      <w:r>
+        <w:t xml:space="preserve"> pp.4741-4746 (Cited By 9) (ISI)</w:t>
       </w:r>
     </w:p>
     <w:p>
@@ -7351,39 +7410,6 @@
         <w:bidi w:val="0"/>
         <w:jc w:val="both"/>
       </w:pPr>
-      <w:r>
-        <w:t>1</w:t>
-      </w:r>
-      <w:r>
-        <w:rPr>
-          <w:rFonts w:cs="Arial"/>
-          <w:rtl/>
-        </w:rPr>
-        <w:t>.</w:t>
-      </w:r>
-      <w:r>
-        <w:rPr>
-          <w:rFonts w:cs="Arial"/>
-          <w:rtl/>
-        </w:rPr>
-        <w:tab/>
-        <w:t>(</w:t>
-      </w:r>
-      <w:r>
-        <w:t xml:space="preserve">Cited </w:t>
-      </w:r>
-      <w:proofErr w:type="spellStart"/>
-      <w:r>
-        <w:t>By8</w:t>
-      </w:r>
-      <w:proofErr w:type="spellEnd"/>
-      <w:r>
-        <w:rPr>
-          <w:rFonts w:cs="Arial"/>
-          <w:rtl/>
-        </w:rPr>
-        <w:t>)</w:t>
-      </w:r>
     </w:p>
     <w:p>
       <w:pPr>
@@ -7391,7 +7417,7 @@
         <w:jc w:val="both"/>
       </w:pPr>
       <w:r>
-        <w:t>15</w:t>
+        <w:t>19</w:t>
       </w:r>
       <w:r>
         <w:rPr>
@@ -7408,52 +7434,647 @@
         <w:tab/>
       </w:r>
       <w:r>
-        <w:t xml:space="preserve">(With A. </w:t>
+        <w:t xml:space="preserve">(With F. Akhavan) Variational iteration method for solving nonlinear differential- difference equations </w:t>
+      </w:r>
+      <w:proofErr w:type="gramStart"/>
+      <w:r>
+        <w:t>( NDDEs</w:t>
+      </w:r>
+      <w:proofErr w:type="gramEnd"/>
+      <w:r>
+        <w:t>), Australian Journal of Basic and Applied Sciences, 4(10): pp. 4971-4975, 2010.(Cited By 3) (ISI)</w:t>
+      </w:r>
+    </w:p>
+    <w:p>
+      <w:pPr>
+        <w:bidi w:val="0"/>
+        <w:jc w:val="both"/>
+      </w:pPr>
+      <w:r>
+        <w:t>20</w:t>
+      </w:r>
+      <w:r>
+        <w:rPr>
+          <w:rFonts w:cs="Arial"/>
+          <w:rtl/>
+        </w:rPr>
+        <w:t>.</w:t>
+      </w:r>
+      <w:r>
+        <w:rPr>
+          <w:rFonts w:cs="Arial"/>
+          <w:rtl/>
+        </w:rPr>
+        <w:tab/>
+      </w:r>
+      <w:r>
+        <w:t xml:space="preserve">(With S. </w:t>
       </w:r>
       <w:proofErr w:type="spellStart"/>
       <w:r>
-        <w:t>Vahidian</w:t>
+        <w:t>Zahmatkesh</w:t>
       </w:r>
       <w:proofErr w:type="spellEnd"/>
       <w:r>
+        <w:t xml:space="preserve">) </w:t>
+      </w:r>
+      <w:proofErr w:type="spellStart"/>
+      <w:r>
+        <w:t>Homotopy</w:t>
+      </w:r>
+      <w:proofErr w:type="spellEnd"/>
+      <w:r>
+        <w:t xml:space="preserve"> Perturbation Method (HPM) for Solving Higher Order Boundary Value Problems (BVP), Applied Mathematical and Computational Sciences, Vol. 1, and Issue2: pp. 199-224, 2010. </w:t>
+      </w:r>
+      <w:proofErr w:type="gramStart"/>
+      <w:r>
+        <w:t>.(</w:t>
+      </w:r>
+      <w:proofErr w:type="gramEnd"/>
+      <w:r>
+        <w:t>Cited By 14)</w:t>
+      </w:r>
+    </w:p>
+    <w:p>
+      <w:pPr>
+        <w:bidi w:val="0"/>
+        <w:jc w:val="both"/>
+      </w:pPr>
+      <w:r>
+        <w:t>21</w:t>
+      </w:r>
+      <w:r>
+        <w:rPr>
+          <w:rFonts w:cs="Arial"/>
+          <w:rtl/>
+        </w:rPr>
+        <w:t>.</w:t>
+      </w:r>
+      <w:r>
+        <w:rPr>
+          <w:rFonts w:cs="Arial"/>
+          <w:rtl/>
+        </w:rPr>
+        <w:tab/>
+      </w:r>
+      <w:r>
+        <w:t>(With F. Akhavan) Variational iteration method for solving m–</w:t>
+      </w:r>
+      <w:proofErr w:type="spellStart"/>
+      <w:r>
+        <w:t>th</w:t>
+      </w:r>
+      <w:proofErr w:type="spellEnd"/>
+      <w:r>
+        <w:t xml:space="preserve"> order</w:t>
+      </w:r>
+      <w:r>
+        <w:rPr>
+          <w:rFonts w:hint="cs"/>
+          <w:rtl/>
+        </w:rPr>
         <w:t xml:space="preserve"> </w:t>
       </w:r>
+      <w:r>
+        <w:t>boundary value problems. Indian Jour. Of Science and Tech., Volume (3), No (9), Year (2010-9) pp. 990-993, (ISI)</w:t>
+      </w:r>
+    </w:p>
+    <w:p>
+      <w:pPr>
+        <w:bidi w:val="0"/>
+        <w:jc w:val="both"/>
+      </w:pPr>
+      <w:r>
+        <w:t>22</w:t>
+      </w:r>
+      <w:r>
+        <w:rPr>
+          <w:rFonts w:cs="Arial"/>
+          <w:rtl/>
+        </w:rPr>
+        <w:t>.</w:t>
+      </w:r>
+      <w:r>
+        <w:rPr>
+          <w:rFonts w:cs="Arial"/>
+          <w:rtl/>
+        </w:rPr>
+        <w:tab/>
+      </w:r>
+      <w:r>
+        <w:t>(With Akhavan) Variational Iteration Method for Solving Seventh Order</w:t>
+      </w:r>
+      <w:r>
+        <w:rPr>
+          <w:rFonts w:hint="cs"/>
+          <w:rtl/>
+        </w:rPr>
+        <w:t xml:space="preserve"> </w:t>
+      </w:r>
       <w:proofErr w:type="spellStart"/>
       <w:r>
-        <w:t>Kamyad</w:t>
+        <w:t>Integro</w:t>
       </w:r>
       <w:proofErr w:type="spellEnd"/>
       <w:r>
-        <w:t xml:space="preserve"> and M. </w:t>
+        <w:t>- Differential Equations, Applied Mathematical and Computational Sciences, Vol2, and Issue 1: pp. 27- 34, November 2010</w:t>
+      </w:r>
+      <w:r>
+        <w:rPr>
+          <w:rFonts w:cs="Arial"/>
+          <w:rtl/>
+        </w:rPr>
+        <w:t>.</w:t>
+      </w:r>
+    </w:p>
+    <w:p>
+      <w:pPr>
+        <w:bidi w:val="0"/>
+        <w:jc w:val="both"/>
+      </w:pPr>
+      <w:r>
+        <w:t>23</w:t>
+      </w:r>
+      <w:r>
+        <w:rPr>
+          <w:rFonts w:cs="Arial"/>
+          <w:rtl/>
+        </w:rPr>
+        <w:t>.</w:t>
+      </w:r>
+      <w:r>
+        <w:rPr>
+          <w:rFonts w:cs="Arial"/>
+          <w:rtl/>
+        </w:rPr>
+        <w:tab/>
+      </w:r>
+      <w:r>
+        <w:t xml:space="preserve">(With M. </w:t>
+      </w:r>
+      <w:proofErr w:type="spellStart"/>
+      <w:r>
+        <w:t>Mehrabinezhad</w:t>
+      </w:r>
+      <w:proofErr w:type="spellEnd"/>
+      <w:r>
+        <w:t xml:space="preserve">) Application of He’s </w:t>
+      </w:r>
+      <w:proofErr w:type="spellStart"/>
+      <w:r>
+        <w:t>homotopy</w:t>
+      </w:r>
+      <w:proofErr w:type="spellEnd"/>
+      <w:r>
+        <w:t xml:space="preserve"> perturbation method</w:t>
+      </w:r>
+    </w:p>
+    <w:p>
+      <w:pPr>
+        <w:bidi w:val="0"/>
+        <w:jc w:val="both"/>
+      </w:pPr>
+      <w:r>
+        <w:t xml:space="preserve">to linear </w:t>
+      </w:r>
+      <w:proofErr w:type="gramStart"/>
+      <w:r>
+        <w:t>programming  problems</w:t>
+      </w:r>
+      <w:proofErr w:type="gramEnd"/>
+      <w:r>
+        <w:t>,  International Journal of  Computer</w:t>
+      </w:r>
+      <w:r>
+        <w:rPr>
+          <w:rFonts w:cs="Arial"/>
+          <w:rtl/>
+        </w:rPr>
+        <w:tab/>
+      </w:r>
+      <w:r>
+        <w:t>Mathematics, Vol. 88, No. 2: pp. 341–347, January 2011(Cited By 4) (ISI)</w:t>
+      </w:r>
+    </w:p>
+    <w:p>
+      <w:pPr>
+        <w:bidi w:val="0"/>
+        <w:jc w:val="both"/>
+      </w:pPr>
+      <w:r>
+        <w:t>24</w:t>
+      </w:r>
+      <w:r>
+        <w:rPr>
+          <w:rFonts w:cs="Arial"/>
+          <w:rtl/>
+        </w:rPr>
+        <w:t>.</w:t>
+      </w:r>
+      <w:r>
+        <w:rPr>
+          <w:rFonts w:cs="Arial"/>
+          <w:rtl/>
+        </w:rPr>
+        <w:tab/>
+      </w:r>
+      <w:r>
+        <w:t xml:space="preserve">(With M. </w:t>
+      </w:r>
+      <w:proofErr w:type="spellStart"/>
+      <w:r>
+        <w:t>Mehrabinezhad</w:t>
+      </w:r>
+      <w:proofErr w:type="spellEnd"/>
+      <w:r>
+        <w:t xml:space="preserve"> and T. Diogo) The </w:t>
+      </w:r>
+      <w:proofErr w:type="spellStart"/>
+      <w:r>
+        <w:t>Coiflet</w:t>
+      </w:r>
+      <w:proofErr w:type="spellEnd"/>
+      <w:r>
+        <w:t>–</w:t>
+      </w:r>
+      <w:proofErr w:type="spellStart"/>
+      <w:r>
+        <w:t>Galerkin</w:t>
+      </w:r>
+      <w:proofErr w:type="spellEnd"/>
+      <w:r>
+        <w:t xml:space="preserve"> method for linear Volterra integral equations, Applied Mathematics and Computation, Vol.221, Sept. 2013, PP. 469- 483. (Cited By 11) (ISI)</w:t>
+      </w:r>
+    </w:p>
+    <w:p>
+      <w:pPr>
+        <w:bidi w:val="0"/>
+        <w:jc w:val="both"/>
+      </w:pPr>
+      <w:r>
+        <w:t>25</w:t>
+      </w:r>
+      <w:r>
+        <w:rPr>
+          <w:rFonts w:cs="Arial"/>
+          <w:rtl/>
+        </w:rPr>
+        <w:t>.</w:t>
+      </w:r>
+      <w:r>
+        <w:rPr>
+          <w:rFonts w:cs="Arial"/>
+          <w:rtl/>
+        </w:rPr>
+        <w:tab/>
+      </w:r>
+      <w:r>
+        <w:t xml:space="preserve">(With A. Ghorbani) A piecewise-spectral parametric iteration method for Solving the nonlinear chaotic </w:t>
+      </w:r>
+      <w:proofErr w:type="spellStart"/>
+      <w:r>
+        <w:t>Genesio</w:t>
+      </w:r>
+      <w:proofErr w:type="spellEnd"/>
+      <w:r>
+        <w:t xml:space="preserve"> </w:t>
+      </w:r>
+      <w:r>
+        <w:lastRenderedPageBreak/>
+        <w:t>system, Mathematical and Computer Modelling, 54 (2011), pp.131- 139. (Cited by 36) (ISI)</w:t>
+      </w:r>
+    </w:p>
+    <w:p>
+      <w:pPr>
+        <w:bidi w:val="0"/>
+        <w:jc w:val="both"/>
+      </w:pPr>
+      <w:r>
+        <w:t xml:space="preserve">(With A. Ghorbani) Solving Fractional </w:t>
+      </w:r>
+      <w:proofErr w:type="spellStart"/>
+      <w:r>
+        <w:t>Integro</w:t>
+      </w:r>
+      <w:proofErr w:type="spellEnd"/>
+      <w:r>
+        <w:t>-Differential Equations with the Riemann-</w:t>
+      </w:r>
+      <w:proofErr w:type="spellStart"/>
+      <w:r>
+        <w:t>Liouvile</w:t>
+      </w:r>
+      <w:proofErr w:type="spellEnd"/>
+      <w:r>
+        <w:t xml:space="preserve"> Derivatives He’s Variational Iteration Method. (To Appear in Arab Journal of Mathematics and</w:t>
+      </w:r>
+    </w:p>
+    <w:p>
+      <w:pPr>
+        <w:bidi w:val="0"/>
+        <w:jc w:val="both"/>
+      </w:pPr>
+      <w:r>
+        <w:t>1</w:t>
+      </w:r>
+      <w:r>
+        <w:rPr>
+          <w:rFonts w:cs="Arial"/>
+          <w:rtl/>
+        </w:rPr>
+        <w:t>.</w:t>
+      </w:r>
+      <w:r>
+        <w:rPr>
+          <w:rFonts w:cs="Arial"/>
+          <w:rtl/>
+        </w:rPr>
+        <w:tab/>
+      </w:r>
+      <w:r>
+        <w:t xml:space="preserve">(With M. </w:t>
+      </w:r>
+      <w:proofErr w:type="spellStart"/>
+      <w:r>
+        <w:t>Mehrabinezhad</w:t>
+      </w:r>
+      <w:proofErr w:type="spellEnd"/>
+      <w:r>
+        <w:t xml:space="preserve">) Application of He’s </w:t>
+      </w:r>
+      <w:proofErr w:type="spellStart"/>
+      <w:r>
+        <w:t>homotopy</w:t>
+      </w:r>
+      <w:proofErr w:type="spellEnd"/>
+      <w:r>
+        <w:t xml:space="preserve"> perturbation method for calculating two-dimensional Laplace transforms </w:t>
+      </w:r>
+      <w:proofErr w:type="gramStart"/>
+      <w:r>
+        <w:t>( Submitted</w:t>
+      </w:r>
+      <w:proofErr w:type="gramEnd"/>
+      <w:r>
+        <w:t>)</w:t>
+      </w:r>
+    </w:p>
+    <w:p>
+      <w:pPr>
+        <w:bidi w:val="0"/>
+        <w:jc w:val="both"/>
+      </w:pPr>
+      <w:r>
+        <w:t>2</w:t>
+      </w:r>
+      <w:r>
+        <w:rPr>
+          <w:rFonts w:cs="Arial"/>
+          <w:rtl/>
+        </w:rPr>
+        <w:t>.</w:t>
+      </w:r>
+      <w:r>
+        <w:rPr>
+          <w:rFonts w:cs="Arial"/>
+          <w:rtl/>
+        </w:rPr>
+        <w:tab/>
+      </w:r>
+      <w:r>
+        <w:t>(With A. Ghorbani) New convergence of variational iteration method for nonlinear partial differential equations, Iranian Journal of Numerical Analysis and</w:t>
+      </w:r>
+      <w:r>
+        <w:rPr>
+          <w:rFonts w:hint="cs"/>
+          <w:rtl/>
+        </w:rPr>
+        <w:t xml:space="preserve"> </w:t>
+      </w:r>
+      <w:r>
+        <w:t xml:space="preserve">Optimization, Vol.3, No.1, Winter </w:t>
+      </w:r>
+      <w:proofErr w:type="gramStart"/>
+      <w:r>
+        <w:t>( 2013</w:t>
+      </w:r>
+      <w:proofErr w:type="gramEnd"/>
+      <w:r>
+        <w:t>), 1-7</w:t>
+      </w:r>
+      <w:r>
+        <w:rPr>
+          <w:rFonts w:cs="Arial"/>
+          <w:rtl/>
+        </w:rPr>
+        <w:t>.</w:t>
+      </w:r>
+    </w:p>
+    <w:p>
+      <w:pPr>
+        <w:bidi w:val="0"/>
+        <w:jc w:val="both"/>
+      </w:pPr>
+      <w:r>
+        <w:t>3</w:t>
+      </w:r>
+      <w:r>
+        <w:rPr>
+          <w:rFonts w:cs="Arial"/>
+          <w:rtl/>
+        </w:rPr>
+        <w:t>.</w:t>
+      </w:r>
+      <w:r>
+        <w:rPr>
+          <w:rFonts w:cs="Arial"/>
+          <w:rtl/>
+        </w:rPr>
+        <w:tab/>
+      </w:r>
+      <w:r>
+        <w:t>(With A. Ghorbani) Exact solutions of some types of Fredholm Integral</w:t>
+      </w:r>
+      <w:r>
+        <w:rPr>
+          <w:rFonts w:hint="cs"/>
+          <w:rtl/>
+        </w:rPr>
+        <w:t xml:space="preserve"> </w:t>
+      </w:r>
+      <w:r>
+        <w:t>equations: He’s VIM combined with finite series, Applied Mathematical and Computational Sciences Volume 4, Issue 2, November 2012, Pages 117-130</w:t>
+      </w:r>
+      <w:r>
+        <w:rPr>
+          <w:rFonts w:cs="Arial"/>
+          <w:rtl/>
+        </w:rPr>
+        <w:t>.</w:t>
+      </w:r>
+    </w:p>
+    <w:p>
+      <w:pPr>
+        <w:bidi w:val="0"/>
+        <w:jc w:val="both"/>
+      </w:pPr>
+      <w:r>
+        <w:t>4</w:t>
+      </w:r>
+      <w:r>
+        <w:rPr>
+          <w:rFonts w:cs="Arial"/>
+          <w:rtl/>
+        </w:rPr>
+        <w:t>.</w:t>
+      </w:r>
+      <w:r>
+        <w:rPr>
+          <w:rFonts w:cs="Arial"/>
+          <w:rtl/>
+        </w:rPr>
+        <w:tab/>
+      </w:r>
+      <w:r>
+        <w:t>A Computational n-dimensional Laplace transforms involved with Fourier</w:t>
+      </w:r>
+      <w:r>
+        <w:rPr>
+          <w:rFonts w:hint="cs"/>
+          <w:rtl/>
+        </w:rPr>
+        <w:t xml:space="preserve"> </w:t>
+      </w:r>
+      <w:r>
+        <w:t>Cosine transforms, ISRN Applied Mathematics, Volume2013 (2013), Article ID 748417, 4 pages. (Cited by 1)</w:t>
+      </w:r>
+    </w:p>
+    <w:p>
+      <w:pPr>
+        <w:bidi w:val="0"/>
+        <w:jc w:val="both"/>
+      </w:pPr>
+      <w:r>
+        <w:t>5</w:t>
+      </w:r>
+      <w:r>
+        <w:rPr>
+          <w:rFonts w:cs="Arial"/>
+          <w:rtl/>
+        </w:rPr>
+        <w:t>.</w:t>
+      </w:r>
+      <w:r>
+        <w:rPr>
+          <w:rFonts w:cs="Arial"/>
+          <w:rtl/>
+        </w:rPr>
+        <w:tab/>
+      </w:r>
+      <w:r>
+        <w:t xml:space="preserve">(With M.H. </w:t>
+      </w:r>
+      <w:proofErr w:type="spellStart"/>
+      <w:r>
+        <w:t>Daliri</w:t>
+      </w:r>
+      <w:proofErr w:type="spellEnd"/>
+      <w:r>
+        <w:t xml:space="preserve"> and A. Ghorbani) An Efficient Numerical Method for a Class of Nonlinear Volterra </w:t>
+      </w:r>
+      <w:proofErr w:type="spellStart"/>
+      <w:r>
+        <w:t>Integro</w:t>
+      </w:r>
+      <w:proofErr w:type="spellEnd"/>
+      <w:r>
+        <w:t>-Differential Equations, Journal of Applied Mathematics Volume 2018, Article ID 7461058, 7 pages. (Cited by 10) (ISI)</w:t>
+      </w:r>
+    </w:p>
+    <w:p>
+      <w:pPr>
+        <w:bidi w:val="0"/>
+        <w:jc w:val="both"/>
+      </w:pPr>
+    </w:p>
+    <w:p>
+      <w:pPr>
+        <w:bidi w:val="0"/>
+        <w:jc w:val="both"/>
+      </w:pPr>
+      <w:r>
+        <w:t>6</w:t>
+      </w:r>
+      <w:r>
+        <w:rPr>
+          <w:rFonts w:cs="Arial"/>
+          <w:rtl/>
+        </w:rPr>
+        <w:t>.</w:t>
+      </w:r>
+      <w:r>
+        <w:rPr>
+          <w:rFonts w:cs="Arial"/>
+          <w:rtl/>
+        </w:rPr>
+        <w:tab/>
+      </w:r>
+      <w:r>
+        <w:t xml:space="preserve">(With M.H. </w:t>
+      </w:r>
+      <w:proofErr w:type="spellStart"/>
+      <w:r>
+        <w:t>Daliri</w:t>
+      </w:r>
+      <w:proofErr w:type="spellEnd"/>
+      <w:r>
+        <w:t xml:space="preserve"> and A. Ghorbani) A Novel Method for Solving Nonlinear Volterra </w:t>
+      </w:r>
+      <w:proofErr w:type="spellStart"/>
+      <w:r>
+        <w:t>Integro</w:t>
+      </w:r>
+      <w:proofErr w:type="spellEnd"/>
+      <w:r>
+        <w:t xml:space="preserve">-Differential Equation </w:t>
+      </w:r>
+      <w:r>
+        <w:lastRenderedPageBreak/>
+        <w:t xml:space="preserve">Systems, Abstract and Applied </w:t>
       </w:r>
       <w:proofErr w:type="spellStart"/>
       <w:proofErr w:type="gramStart"/>
       <w:r>
-        <w:t>Mehrabinezhad</w:t>
+        <w:t>Analysis,Vol</w:t>
       </w:r>
       <w:proofErr w:type="spellEnd"/>
-      <w:r>
-        <w:t xml:space="preserve"> )</w:t>
-      </w:r>
       <w:proofErr w:type="gramEnd"/>
       <w:r>
-        <w:t xml:space="preserve"> A Numerical Approach for Solving Linear and Nonlinear Volterra Integral Equations with Controlled Error. </w:t>
-      </w:r>
-      <w:proofErr w:type="spellStart"/>
-      <w:r>
-        <w:t>IAENG</w:t>
-      </w:r>
-      <w:proofErr w:type="spellEnd"/>
-      <w:r>
-        <w:t xml:space="preserve"> International Journal of Applied Mathematics, 2010, 40:2, </w:t>
-      </w:r>
-      <w:proofErr w:type="spellStart"/>
-      <w:r>
-        <w:t>IJAM_40_2_04</w:t>
-      </w:r>
-      <w:proofErr w:type="spellEnd"/>
-      <w:r>
-        <w:t>. (Cited By 24)</w:t>
+        <w:rPr>
+          <w:rFonts w:hint="cs"/>
+          <w:rtl/>
+        </w:rPr>
+        <w:t xml:space="preserve"> </w:t>
+      </w:r>
+      <w:r>
+        <w:t>2018</w:t>
+      </w:r>
+      <w:r>
+        <w:rPr>
+          <w:rFonts w:cs="Arial"/>
+          <w:rtl/>
+        </w:rPr>
+        <w:t xml:space="preserve">, 1- 7 </w:t>
+      </w:r>
+      <w:r>
+        <w:t>pages. (Cited By 4) (ISI)</w:t>
+      </w:r>
+      <w:r>
+        <w:rPr>
+          <w:rFonts w:cs="Arial"/>
+          <w:rtl/>
+        </w:rPr>
+        <w:t>.</w:t>
       </w:r>
     </w:p>
     <w:p>
@@ -7462,7 +8083,7 @@
         <w:jc w:val="both"/>
       </w:pPr>
       <w:r>
-        <w:t>16</w:t>
+        <w:t>7</w:t>
       </w:r>
       <w:r>
         <w:rPr>
@@ -7479,22 +8100,15 @@
         <w:tab/>
       </w:r>
       <w:r>
-        <w:t xml:space="preserve">(With A. </w:t>
+        <w:t xml:space="preserve">(With H. Saberi Jafari) Comparison of Liao’s optimal HAM and Niu’s one-step Optimal HAM for solving </w:t>
       </w:r>
       <w:proofErr w:type="spellStart"/>
       <w:r>
-        <w:t>Ghorbani</w:t>
+        <w:t>integro</w:t>
       </w:r>
       <w:proofErr w:type="spellEnd"/>
       <w:r>
-        <w:t>) Convergence of He’s variational method for nonlinear oscillators</w:t>
-      </w:r>
-      <w:r>
-        <w:rPr>
-          <w:rFonts w:cs="Arial"/>
-          <w:rtl/>
-        </w:rPr>
-        <w:t>,</w:t>
+        <w:t>-differential equations, Journal of Applied Mathematics &amp; Bioinformatics, vol.1, no.2, (2011), 85-98 (Cited By 10)</w:t>
       </w:r>
     </w:p>
     <w:p>
@@ -7503,23 +8117,32 @@
         <w:jc w:val="both"/>
       </w:pPr>
       <w:r>
-        <w:t xml:space="preserve">Nonlinear Sci. Lett. A, Vol. 1, </w:t>
+        <w:t>8</w:t>
+      </w:r>
+      <w:r>
+        <w:rPr>
+          <w:rFonts w:cs="Arial"/>
+          <w:rtl/>
+        </w:rPr>
+        <w:t>.</w:t>
+      </w:r>
+      <w:r>
+        <w:rPr>
+          <w:rFonts w:cs="Arial"/>
+          <w:rtl/>
+        </w:rPr>
+        <w:tab/>
+      </w:r>
+      <w:r>
+        <w:t xml:space="preserve">(With M. Heidari) Solving nonlinear integral equations in the </w:t>
       </w:r>
       <w:proofErr w:type="spellStart"/>
       <w:r>
-        <w:t>No.4</w:t>
+        <w:t>Urysohn</w:t>
       </w:r>
       <w:proofErr w:type="spellEnd"/>
       <w:r>
-        <w:t xml:space="preserve">, </w:t>
-      </w:r>
-      <w:proofErr w:type="spellStart"/>
-      <w:r>
-        <w:t>pp.379</w:t>
-      </w:r>
-      <w:proofErr w:type="spellEnd"/>
-      <w:r>
-        <w:t>-384, 2010. (Cited By 13)</w:t>
+        <w:t xml:space="preserve"> form by Newton– Kantorovich quadrature method, Computers &amp; Mathematics with Applications, 60 (2010) 2058-2065. (Cited By 62) (ISI)</w:t>
       </w:r>
     </w:p>
     <w:p>
@@ -7528,7 +8151,7 @@
         <w:jc w:val="both"/>
       </w:pPr>
       <w:r>
-        <w:t>17</w:t>
+        <w:t>9</w:t>
       </w:r>
       <w:r>
         <w:rPr>
@@ -7545,1079 +8168,7 @@
         <w:tab/>
       </w:r>
       <w:r>
-        <w:t xml:space="preserve">(With A. </w:t>
-      </w:r>
-      <w:proofErr w:type="spellStart"/>
-      <w:r>
-        <w:t>Ghorbani</w:t>
-      </w:r>
-      <w:proofErr w:type="spellEnd"/>
-      <w:r>
-        <w:t xml:space="preserve">) Piecewise- Truncated Parametric Iteration Method: A promising analytical method for solving Abel differential equations, Z. </w:t>
-      </w:r>
-      <w:proofErr w:type="spellStart"/>
-      <w:r>
-        <w:t>Naturforsch</w:t>
-      </w:r>
-      <w:proofErr w:type="spellEnd"/>
-      <w:r>
-        <w:t xml:space="preserve">. </w:t>
-      </w:r>
-      <w:proofErr w:type="spellStart"/>
-      <w:r>
-        <w:t>65a</w:t>
-      </w:r>
-      <w:proofErr w:type="spellEnd"/>
-      <w:r>
-        <w:t>, pp. 529- 539, 2010. (Cited By 14) (ISI)</w:t>
-      </w:r>
-    </w:p>
-    <w:p>
-      <w:pPr>
-        <w:bidi w:val="0"/>
-        <w:jc w:val="both"/>
-      </w:pPr>
-      <w:r>
-        <w:t>18</w:t>
-      </w:r>
-      <w:r>
-        <w:rPr>
-          <w:rFonts w:cs="Arial"/>
-          <w:rtl/>
-        </w:rPr>
-        <w:t>.</w:t>
-      </w:r>
-      <w:r>
-        <w:rPr>
-          <w:rFonts w:cs="Arial"/>
-          <w:rtl/>
-        </w:rPr>
-        <w:tab/>
-      </w:r>
-      <w:r>
-        <w:t xml:space="preserve">(With M. </w:t>
-      </w:r>
-      <w:proofErr w:type="spellStart"/>
-      <w:r>
-        <w:t>Tamamgar</w:t>
-      </w:r>
-      <w:proofErr w:type="spellEnd"/>
-      <w:r>
-        <w:t xml:space="preserve">) Modified </w:t>
-      </w:r>
-      <w:proofErr w:type="spellStart"/>
-      <w:r>
-        <w:t>homotopy</w:t>
-      </w:r>
-      <w:proofErr w:type="spellEnd"/>
-      <w:r>
-        <w:t xml:space="preserve"> perturbation method for solving integral equations, International Journal of modern physics B, Volume (24), No (24), Year (2009- 2010</w:t>
-      </w:r>
-      <w:proofErr w:type="gramStart"/>
-      <w:r>
-        <w:t>) ,</w:t>
-      </w:r>
-      <w:proofErr w:type="gramEnd"/>
-      <w:r>
-        <w:t xml:space="preserve"> </w:t>
-      </w:r>
-      <w:proofErr w:type="spellStart"/>
-      <w:r>
-        <w:t>pp.4741</w:t>
-      </w:r>
-      <w:proofErr w:type="spellEnd"/>
-      <w:r>
-        <w:t>-4746 (Cited By 9) (ISI)</w:t>
-      </w:r>
-    </w:p>
-    <w:p>
-      <w:pPr>
-        <w:bidi w:val="0"/>
-        <w:jc w:val="both"/>
-      </w:pPr>
-    </w:p>
-    <w:p>
-      <w:pPr>
-        <w:bidi w:val="0"/>
-        <w:jc w:val="both"/>
-      </w:pPr>
-      <w:r>
-        <w:lastRenderedPageBreak/>
-        <w:t>19</w:t>
-      </w:r>
-      <w:r>
-        <w:rPr>
-          <w:rFonts w:cs="Arial"/>
-          <w:rtl/>
-        </w:rPr>
-        <w:t>.</w:t>
-      </w:r>
-      <w:r>
-        <w:rPr>
-          <w:rFonts w:cs="Arial"/>
-          <w:rtl/>
-        </w:rPr>
-        <w:tab/>
-      </w:r>
-      <w:r>
-        <w:t xml:space="preserve">(With F. </w:t>
-      </w:r>
-      <w:proofErr w:type="spellStart"/>
-      <w:r>
-        <w:t>Akhavan</w:t>
-      </w:r>
-      <w:proofErr w:type="spellEnd"/>
-      <w:r>
-        <w:t xml:space="preserve">) Variational iteration method for solving nonlinear differential- difference equations </w:t>
-      </w:r>
-      <w:proofErr w:type="gramStart"/>
-      <w:r>
-        <w:t xml:space="preserve">( </w:t>
-      </w:r>
-      <w:proofErr w:type="spellStart"/>
-      <w:r>
-        <w:t>NDDEs</w:t>
-      </w:r>
-      <w:proofErr w:type="spellEnd"/>
-      <w:proofErr w:type="gramEnd"/>
-      <w:r>
-        <w:t>), Australian Journal of Basic and Applied Sciences, 4(10): pp. 4971-4975, 2010.(Cited By 3) (ISI)</w:t>
-      </w:r>
-    </w:p>
-    <w:p>
-      <w:pPr>
-        <w:bidi w:val="0"/>
-        <w:jc w:val="both"/>
-      </w:pPr>
-      <w:r>
-        <w:t>20</w:t>
-      </w:r>
-      <w:r>
-        <w:rPr>
-          <w:rFonts w:cs="Arial"/>
-          <w:rtl/>
-        </w:rPr>
-        <w:t>.</w:t>
-      </w:r>
-      <w:r>
-        <w:rPr>
-          <w:rFonts w:cs="Arial"/>
-          <w:rtl/>
-        </w:rPr>
-        <w:tab/>
-      </w:r>
-      <w:r>
-        <w:t xml:space="preserve">(With S. </w:t>
-      </w:r>
-      <w:proofErr w:type="spellStart"/>
-      <w:r>
-        <w:t>Zahmatkesh</w:t>
-      </w:r>
-      <w:proofErr w:type="spellEnd"/>
-      <w:r>
-        <w:t xml:space="preserve">) </w:t>
-      </w:r>
-      <w:proofErr w:type="spellStart"/>
-      <w:r>
-        <w:t>Homotopy</w:t>
-      </w:r>
-      <w:proofErr w:type="spellEnd"/>
-      <w:r>
-        <w:t xml:space="preserve"> Perturbation Method (</w:t>
-      </w:r>
-      <w:proofErr w:type="spellStart"/>
-      <w:r>
-        <w:t>HPM</w:t>
-      </w:r>
-      <w:proofErr w:type="spellEnd"/>
-      <w:r>
-        <w:t>) for Solving Higher Order Boundary Value Problems (</w:t>
-      </w:r>
-      <w:proofErr w:type="spellStart"/>
-      <w:r>
-        <w:t>BVP</w:t>
-      </w:r>
-      <w:proofErr w:type="spellEnd"/>
-      <w:r>
-        <w:t xml:space="preserve">), Applied Mathematical and Computational Sciences, Vol. 1, and </w:t>
-      </w:r>
-      <w:proofErr w:type="spellStart"/>
-      <w:r>
-        <w:t>Issue2</w:t>
-      </w:r>
-      <w:proofErr w:type="spellEnd"/>
-      <w:r>
-        <w:t xml:space="preserve">: pp. 199-224, 2010. </w:t>
-      </w:r>
-      <w:proofErr w:type="gramStart"/>
-      <w:r>
-        <w:t>.(</w:t>
-      </w:r>
-      <w:proofErr w:type="gramEnd"/>
-      <w:r>
-        <w:t>Cited By 14)</w:t>
-      </w:r>
-    </w:p>
-    <w:p>
-      <w:pPr>
-        <w:bidi w:val="0"/>
-        <w:jc w:val="both"/>
-      </w:pPr>
-      <w:r>
-        <w:t>21</w:t>
-      </w:r>
-      <w:r>
-        <w:rPr>
-          <w:rFonts w:cs="Arial"/>
-          <w:rtl/>
-        </w:rPr>
-        <w:t>.</w:t>
-      </w:r>
-      <w:r>
-        <w:rPr>
-          <w:rFonts w:cs="Arial"/>
-          <w:rtl/>
-        </w:rPr>
-        <w:tab/>
-      </w:r>
-      <w:r>
-        <w:t xml:space="preserve">(With F. </w:t>
-      </w:r>
-      <w:proofErr w:type="spellStart"/>
-      <w:r>
-        <w:t>Akhavan</w:t>
-      </w:r>
-      <w:proofErr w:type="spellEnd"/>
-      <w:r>
-        <w:t>) Variational iteration method for solving m–</w:t>
-      </w:r>
-      <w:proofErr w:type="spellStart"/>
-      <w:r>
-        <w:t>th</w:t>
-      </w:r>
-      <w:proofErr w:type="spellEnd"/>
-      <w:r>
-        <w:t xml:space="preserve"> order</w:t>
-      </w:r>
-      <w:r>
-        <w:rPr>
-          <w:rFonts w:hint="cs"/>
-          <w:rtl/>
-        </w:rPr>
-        <w:t xml:space="preserve"> </w:t>
-      </w:r>
-      <w:r>
-        <w:t>boundary value problems. Indian Jour. Of Science and Tech., Volume (3), No (9), Year (2010-9) pp. 990-993, (ISI)</w:t>
-      </w:r>
-    </w:p>
-    <w:p>
-      <w:pPr>
-        <w:bidi w:val="0"/>
-        <w:jc w:val="both"/>
-      </w:pPr>
-      <w:r>
-        <w:t>22</w:t>
-      </w:r>
-      <w:r>
-        <w:rPr>
-          <w:rFonts w:cs="Arial"/>
-          <w:rtl/>
-        </w:rPr>
-        <w:t>.</w:t>
-      </w:r>
-      <w:r>
-        <w:rPr>
-          <w:rFonts w:cs="Arial"/>
-          <w:rtl/>
-        </w:rPr>
-        <w:tab/>
-      </w:r>
-      <w:r>
-        <w:t xml:space="preserve">(With </w:t>
-      </w:r>
-      <w:proofErr w:type="spellStart"/>
-      <w:r>
-        <w:t>Akhavan</w:t>
-      </w:r>
-      <w:proofErr w:type="spellEnd"/>
-      <w:r>
-        <w:t>) Variational Iteration Method for Solving Seventh Order</w:t>
-      </w:r>
-      <w:r>
-        <w:rPr>
-          <w:rFonts w:hint="cs"/>
-          <w:rtl/>
-        </w:rPr>
-        <w:t xml:space="preserve"> </w:t>
-      </w:r>
-      <w:proofErr w:type="spellStart"/>
-      <w:r>
-        <w:t>Integro</w:t>
-      </w:r>
-      <w:proofErr w:type="spellEnd"/>
-      <w:r>
-        <w:t xml:space="preserve">- Differential Equations, Applied Mathematical and Computational Sciences, </w:t>
-      </w:r>
-      <w:proofErr w:type="spellStart"/>
-      <w:r>
-        <w:t>Vol2</w:t>
-      </w:r>
-      <w:proofErr w:type="spellEnd"/>
-      <w:r>
-        <w:t>, and Issue 1: pp. 27- 34, November 2010</w:t>
-      </w:r>
-      <w:r>
-        <w:rPr>
-          <w:rFonts w:cs="Arial"/>
-          <w:rtl/>
-        </w:rPr>
-        <w:t>.</w:t>
-      </w:r>
-    </w:p>
-    <w:p>
-      <w:pPr>
-        <w:bidi w:val="0"/>
-        <w:jc w:val="both"/>
-      </w:pPr>
-      <w:r>
-        <w:t>23</w:t>
-      </w:r>
-      <w:r>
-        <w:rPr>
-          <w:rFonts w:cs="Arial"/>
-          <w:rtl/>
-        </w:rPr>
-        <w:t>.</w:t>
-      </w:r>
-      <w:r>
-        <w:rPr>
-          <w:rFonts w:cs="Arial"/>
-          <w:rtl/>
-        </w:rPr>
-        <w:tab/>
-      </w:r>
-      <w:r>
-        <w:t xml:space="preserve">(With M. </w:t>
-      </w:r>
-      <w:proofErr w:type="spellStart"/>
-      <w:r>
-        <w:t>Mehrabinezhad</w:t>
-      </w:r>
-      <w:proofErr w:type="spellEnd"/>
-      <w:r>
-        <w:t xml:space="preserve">) Application of He’s </w:t>
-      </w:r>
-      <w:proofErr w:type="spellStart"/>
-      <w:r>
-        <w:t>homotopy</w:t>
-      </w:r>
-      <w:proofErr w:type="spellEnd"/>
-      <w:r>
-        <w:t xml:space="preserve"> perturbation method</w:t>
-      </w:r>
-    </w:p>
-    <w:p>
-      <w:pPr>
-        <w:bidi w:val="0"/>
-        <w:jc w:val="both"/>
-      </w:pPr>
-      <w:r>
-        <w:t xml:space="preserve">to linear </w:t>
-      </w:r>
-      <w:proofErr w:type="gramStart"/>
-      <w:r>
-        <w:t>programming  problems</w:t>
-      </w:r>
-      <w:proofErr w:type="gramEnd"/>
-      <w:r>
-        <w:t>,  International Journal of  Computer</w:t>
-      </w:r>
-      <w:r>
-        <w:rPr>
-          <w:rFonts w:cs="Arial"/>
-          <w:rtl/>
-        </w:rPr>
-        <w:tab/>
-      </w:r>
-      <w:r>
-        <w:t>Mathematics, Vol. 88, No. 2: pp. 341–347, January 2011(Cited By 4) (ISI)</w:t>
-      </w:r>
-    </w:p>
-    <w:p>
-      <w:pPr>
-        <w:bidi w:val="0"/>
-        <w:jc w:val="both"/>
-      </w:pPr>
-      <w:r>
-        <w:t>24</w:t>
-      </w:r>
-      <w:r>
-        <w:rPr>
-          <w:rFonts w:cs="Arial"/>
-          <w:rtl/>
-        </w:rPr>
-        <w:t>.</w:t>
-      </w:r>
-      <w:r>
-        <w:rPr>
-          <w:rFonts w:cs="Arial"/>
-          <w:rtl/>
-        </w:rPr>
-        <w:tab/>
-      </w:r>
-      <w:r>
-        <w:t xml:space="preserve">(With M. </w:t>
-      </w:r>
-      <w:proofErr w:type="spellStart"/>
-      <w:r>
-        <w:t>Mehrabinezhad</w:t>
-      </w:r>
-      <w:proofErr w:type="spellEnd"/>
-      <w:r>
-        <w:t xml:space="preserve"> and T. </w:t>
-      </w:r>
-      <w:proofErr w:type="spellStart"/>
-      <w:r>
-        <w:t>Diogo</w:t>
-      </w:r>
-      <w:proofErr w:type="spellEnd"/>
-      <w:r>
-        <w:t xml:space="preserve">) The </w:t>
-      </w:r>
-      <w:proofErr w:type="spellStart"/>
-      <w:r>
-        <w:t>Coiflet</w:t>
-      </w:r>
-      <w:proofErr w:type="spellEnd"/>
-      <w:r>
-        <w:t>–</w:t>
-      </w:r>
-      <w:proofErr w:type="spellStart"/>
-      <w:r>
-        <w:t>Galerkin</w:t>
-      </w:r>
-      <w:proofErr w:type="spellEnd"/>
-      <w:r>
-        <w:t xml:space="preserve"> method for linear Volterra integral equations, Applied Mathematics and Computation, </w:t>
-      </w:r>
-      <w:proofErr w:type="spellStart"/>
-      <w:r>
-        <w:t>Vol.221</w:t>
-      </w:r>
-      <w:proofErr w:type="spellEnd"/>
-      <w:r>
-        <w:t>, Sept. 2013, PP. 469- 483. (Cited By 11) (ISI)</w:t>
-      </w:r>
-    </w:p>
-    <w:p>
-      <w:pPr>
-        <w:bidi w:val="0"/>
-        <w:jc w:val="both"/>
-      </w:pPr>
-      <w:r>
-        <w:t>25</w:t>
-      </w:r>
-      <w:r>
-        <w:rPr>
-          <w:rFonts w:cs="Arial"/>
-          <w:rtl/>
-        </w:rPr>
-        <w:t>.</w:t>
-      </w:r>
-      <w:r>
-        <w:rPr>
-          <w:rFonts w:cs="Arial"/>
-          <w:rtl/>
-        </w:rPr>
-        <w:tab/>
-      </w:r>
-      <w:r>
-        <w:t xml:space="preserve">(With A. </w:t>
-      </w:r>
-      <w:proofErr w:type="spellStart"/>
-      <w:r>
-        <w:t>Ghorbani</w:t>
-      </w:r>
-      <w:proofErr w:type="spellEnd"/>
-      <w:r>
-        <w:t xml:space="preserve">) A piecewise-spectral parametric iteration method for Solving the nonlinear chaotic </w:t>
-      </w:r>
-      <w:proofErr w:type="spellStart"/>
-      <w:r>
-        <w:t>Genesio</w:t>
-      </w:r>
-      <w:proofErr w:type="spellEnd"/>
-      <w:r>
-        <w:t xml:space="preserve"> system, Mathematical and Computer Modelling, 54 (2011), </w:t>
-      </w:r>
-      <w:proofErr w:type="spellStart"/>
-      <w:r>
-        <w:t>pp.131</w:t>
-      </w:r>
-      <w:proofErr w:type="spellEnd"/>
-      <w:r>
-        <w:t>- 139. (Cited by 36) (ISI)</w:t>
-      </w:r>
-    </w:p>
-    <w:p>
-      <w:pPr>
-        <w:bidi w:val="0"/>
-        <w:jc w:val="both"/>
-      </w:pPr>
-      <w:r>
-        <w:lastRenderedPageBreak/>
-        <w:t xml:space="preserve">(With A. </w:t>
-      </w:r>
-      <w:proofErr w:type="spellStart"/>
-      <w:r>
-        <w:t>Ghorbani</w:t>
-      </w:r>
-      <w:proofErr w:type="spellEnd"/>
-      <w:r>
-        <w:t xml:space="preserve">) Solving Fractional </w:t>
-      </w:r>
-      <w:proofErr w:type="spellStart"/>
-      <w:r>
-        <w:t>Integro</w:t>
-      </w:r>
-      <w:proofErr w:type="spellEnd"/>
-      <w:r>
-        <w:t>-Differential Equations with the Riemann-</w:t>
-      </w:r>
-      <w:proofErr w:type="spellStart"/>
-      <w:r>
-        <w:t>Liouvile</w:t>
-      </w:r>
-      <w:proofErr w:type="spellEnd"/>
-      <w:r>
-        <w:t xml:space="preserve"> Derivatives He’s Variational Iteration Method. (To Appear in Arab Journal of Mathematics and</w:t>
-      </w:r>
-    </w:p>
-    <w:p>
-      <w:pPr>
-        <w:bidi w:val="0"/>
-        <w:jc w:val="both"/>
-      </w:pPr>
-      <w:r>
-        <w:t>1</w:t>
-      </w:r>
-      <w:r>
-        <w:rPr>
-          <w:rFonts w:cs="Arial"/>
-          <w:rtl/>
-        </w:rPr>
-        <w:t>.</w:t>
-      </w:r>
-      <w:r>
-        <w:rPr>
-          <w:rFonts w:cs="Arial"/>
-          <w:rtl/>
-        </w:rPr>
-        <w:tab/>
-      </w:r>
-      <w:r>
-        <w:t xml:space="preserve">(With M. </w:t>
-      </w:r>
-      <w:proofErr w:type="spellStart"/>
-      <w:r>
-        <w:t>Mehrabinezhad</w:t>
-      </w:r>
-      <w:proofErr w:type="spellEnd"/>
-      <w:r>
-        <w:t xml:space="preserve">) Application of He’s </w:t>
-      </w:r>
-      <w:proofErr w:type="spellStart"/>
-      <w:r>
-        <w:t>homotopy</w:t>
-      </w:r>
-      <w:proofErr w:type="spellEnd"/>
-      <w:r>
-        <w:t xml:space="preserve"> perturbation method for calculating two-dimensional Laplace transforms </w:t>
-      </w:r>
-      <w:proofErr w:type="gramStart"/>
-      <w:r>
-        <w:t>( Submitted</w:t>
-      </w:r>
-      <w:proofErr w:type="gramEnd"/>
-      <w:r>
-        <w:t>)</w:t>
-      </w:r>
-    </w:p>
-    <w:p>
-      <w:pPr>
-        <w:bidi w:val="0"/>
-        <w:jc w:val="both"/>
-      </w:pPr>
-      <w:r>
-        <w:t>2</w:t>
-      </w:r>
-      <w:r>
-        <w:rPr>
-          <w:rFonts w:cs="Arial"/>
-          <w:rtl/>
-        </w:rPr>
-        <w:t>.</w:t>
-      </w:r>
-      <w:r>
-        <w:rPr>
-          <w:rFonts w:cs="Arial"/>
-          <w:rtl/>
-        </w:rPr>
-        <w:tab/>
-      </w:r>
-      <w:r>
-        <w:t xml:space="preserve">(With A. </w:t>
-      </w:r>
-      <w:proofErr w:type="spellStart"/>
-      <w:r>
-        <w:t>Ghorbani</w:t>
-      </w:r>
-      <w:proofErr w:type="spellEnd"/>
-      <w:r>
-        <w:t>) New convergence of variational iteration method for nonlinear partial differential equations, Iranian Journal of Numerical Analysis and</w:t>
-      </w:r>
-      <w:r>
-        <w:rPr>
-          <w:rFonts w:hint="cs"/>
-          <w:rtl/>
-        </w:rPr>
-        <w:t xml:space="preserve"> </w:t>
-      </w:r>
-      <w:r>
-        <w:t xml:space="preserve">Optimization, </w:t>
-      </w:r>
-      <w:proofErr w:type="spellStart"/>
-      <w:r>
-        <w:t>Vol.3</w:t>
-      </w:r>
-      <w:proofErr w:type="spellEnd"/>
-      <w:r>
-        <w:t xml:space="preserve">, </w:t>
-      </w:r>
-      <w:proofErr w:type="spellStart"/>
-      <w:r>
-        <w:t>No.1</w:t>
-      </w:r>
-      <w:proofErr w:type="spellEnd"/>
-      <w:r>
-        <w:t xml:space="preserve">, Winter </w:t>
-      </w:r>
-      <w:proofErr w:type="gramStart"/>
-      <w:r>
-        <w:t>( 2013</w:t>
-      </w:r>
-      <w:proofErr w:type="gramEnd"/>
-      <w:r>
-        <w:t>), 1-7</w:t>
-      </w:r>
-      <w:r>
-        <w:rPr>
-          <w:rFonts w:cs="Arial"/>
-          <w:rtl/>
-        </w:rPr>
-        <w:t>.</w:t>
-      </w:r>
-    </w:p>
-    <w:p>
-      <w:pPr>
-        <w:bidi w:val="0"/>
-        <w:jc w:val="both"/>
-      </w:pPr>
-      <w:r>
-        <w:t>3</w:t>
-      </w:r>
-      <w:r>
-        <w:rPr>
-          <w:rFonts w:cs="Arial"/>
-          <w:rtl/>
-        </w:rPr>
-        <w:t>.</w:t>
-      </w:r>
-      <w:r>
-        <w:rPr>
-          <w:rFonts w:cs="Arial"/>
-          <w:rtl/>
-        </w:rPr>
-        <w:tab/>
-      </w:r>
-      <w:r>
-        <w:t xml:space="preserve">(With A. </w:t>
-      </w:r>
-      <w:proofErr w:type="spellStart"/>
-      <w:r>
-        <w:t>Ghorbani</w:t>
-      </w:r>
-      <w:proofErr w:type="spellEnd"/>
-      <w:r>
-        <w:t>) Exact solutions of some types of Fredholm Integral</w:t>
-      </w:r>
-      <w:r>
-        <w:rPr>
-          <w:rFonts w:hint="cs"/>
-          <w:rtl/>
-        </w:rPr>
-        <w:t xml:space="preserve"> </w:t>
-      </w:r>
-      <w:r>
-        <w:t>equations: He’s VIM combined with finite series, Applied Mathematical and Computational Sciences Volume 4, Issue 2, November 2012, Pages 117-130</w:t>
-      </w:r>
-      <w:r>
-        <w:rPr>
-          <w:rFonts w:cs="Arial"/>
-          <w:rtl/>
-        </w:rPr>
-        <w:t>.</w:t>
-      </w:r>
-    </w:p>
-    <w:p>
-      <w:pPr>
-        <w:bidi w:val="0"/>
-        <w:jc w:val="both"/>
-      </w:pPr>
-      <w:r>
-        <w:t>4</w:t>
-      </w:r>
-      <w:r>
-        <w:rPr>
-          <w:rFonts w:cs="Arial"/>
-          <w:rtl/>
-        </w:rPr>
-        <w:t>.</w:t>
-      </w:r>
-      <w:r>
-        <w:rPr>
-          <w:rFonts w:cs="Arial"/>
-          <w:rtl/>
-        </w:rPr>
-        <w:tab/>
-      </w:r>
-      <w:r>
-        <w:t>A Computational n-dimensional Laplace transforms involved with Fourier</w:t>
-      </w:r>
-      <w:r>
-        <w:rPr>
-          <w:rFonts w:hint="cs"/>
-          <w:rtl/>
-        </w:rPr>
-        <w:t xml:space="preserve"> </w:t>
-      </w:r>
-      <w:r>
-        <w:t xml:space="preserve">Cosine transforms, </w:t>
-      </w:r>
-      <w:proofErr w:type="spellStart"/>
-      <w:r>
-        <w:t>ISRN</w:t>
-      </w:r>
-      <w:proofErr w:type="spellEnd"/>
-      <w:r>
-        <w:t xml:space="preserve"> Applied Mathematics, </w:t>
-      </w:r>
-      <w:proofErr w:type="spellStart"/>
-      <w:r>
-        <w:t>Volume2013</w:t>
-      </w:r>
-      <w:proofErr w:type="spellEnd"/>
-      <w:r>
-        <w:t xml:space="preserve"> (2013), Article ID 748417, 4 pages. (Cited by 1)</w:t>
-      </w:r>
-    </w:p>
-    <w:p>
-      <w:pPr>
-        <w:bidi w:val="0"/>
-        <w:jc w:val="both"/>
-      </w:pPr>
-      <w:r>
-        <w:t>5</w:t>
-      </w:r>
-      <w:r>
-        <w:rPr>
-          <w:rFonts w:cs="Arial"/>
-          <w:rtl/>
-        </w:rPr>
-        <w:t>.</w:t>
-      </w:r>
-      <w:r>
-        <w:rPr>
-          <w:rFonts w:cs="Arial"/>
-          <w:rtl/>
-        </w:rPr>
-        <w:tab/>
-      </w:r>
-      <w:r>
-        <w:t xml:space="preserve">(With M.H. </w:t>
-      </w:r>
-      <w:proofErr w:type="spellStart"/>
-      <w:r>
-        <w:t>Daliri</w:t>
-      </w:r>
-      <w:proofErr w:type="spellEnd"/>
-      <w:r>
-        <w:t xml:space="preserve"> and A. </w:t>
-      </w:r>
-      <w:proofErr w:type="spellStart"/>
-      <w:r>
-        <w:t>Ghorbani</w:t>
-      </w:r>
-      <w:proofErr w:type="spellEnd"/>
-      <w:r>
-        <w:t xml:space="preserve">) An Efficient Numerical Method for a Class of Nonlinear Volterra </w:t>
-      </w:r>
-      <w:proofErr w:type="spellStart"/>
-      <w:r>
-        <w:t>Integro</w:t>
-      </w:r>
-      <w:proofErr w:type="spellEnd"/>
-      <w:r>
-        <w:t>-Differential Equations, Journal of Applied Mathematics Volume 2018, Article ID 7461058, 7 pages. (Cited by 10) (ISI)</w:t>
-      </w:r>
-    </w:p>
-    <w:p>
-      <w:pPr>
-        <w:bidi w:val="0"/>
-        <w:jc w:val="both"/>
-      </w:pPr>
-    </w:p>
-    <w:p>
-      <w:pPr>
-        <w:bidi w:val="0"/>
-        <w:jc w:val="both"/>
-      </w:pPr>
-      <w:r>
-        <w:t>6</w:t>
-      </w:r>
-      <w:r>
-        <w:rPr>
-          <w:rFonts w:cs="Arial"/>
-          <w:rtl/>
-        </w:rPr>
-        <w:t>.</w:t>
-      </w:r>
-      <w:r>
-        <w:rPr>
-          <w:rFonts w:cs="Arial"/>
-          <w:rtl/>
-        </w:rPr>
-        <w:tab/>
-      </w:r>
-      <w:r>
-        <w:t xml:space="preserve">(With M.H. </w:t>
-      </w:r>
-      <w:proofErr w:type="spellStart"/>
-      <w:r>
-        <w:t>Daliri</w:t>
-      </w:r>
-      <w:proofErr w:type="spellEnd"/>
-      <w:r>
-        <w:t xml:space="preserve"> and A. </w:t>
-      </w:r>
-      <w:proofErr w:type="spellStart"/>
-      <w:r>
-        <w:t>Ghorbani</w:t>
-      </w:r>
-      <w:proofErr w:type="spellEnd"/>
-      <w:r>
-        <w:t xml:space="preserve">) A Novel Method for Solving Nonlinear Volterra </w:t>
-      </w:r>
-      <w:proofErr w:type="spellStart"/>
-      <w:r>
-        <w:t>Integro</w:t>
-      </w:r>
-      <w:proofErr w:type="spellEnd"/>
-      <w:r>
-        <w:t xml:space="preserve">-Differential Equation Systems, Abstract and Applied </w:t>
-      </w:r>
-      <w:proofErr w:type="spellStart"/>
-      <w:proofErr w:type="gramStart"/>
-      <w:r>
-        <w:t>Analysis,Vol</w:t>
-      </w:r>
-      <w:proofErr w:type="spellEnd"/>
-      <w:proofErr w:type="gramEnd"/>
-      <w:r>
-        <w:rPr>
-          <w:rFonts w:hint="cs"/>
-          <w:rtl/>
-        </w:rPr>
-        <w:t xml:space="preserve"> </w:t>
-      </w:r>
-      <w:r>
-        <w:t>2018</w:t>
-      </w:r>
-      <w:r>
-        <w:rPr>
-          <w:rFonts w:cs="Arial"/>
-          <w:rtl/>
-        </w:rPr>
-        <w:t xml:space="preserve">, 1- 7 </w:t>
-      </w:r>
-      <w:r>
-        <w:t>pages. (Cited By 4) (ISI)</w:t>
-      </w:r>
-      <w:r>
-        <w:rPr>
-          <w:rFonts w:cs="Arial"/>
-          <w:rtl/>
-        </w:rPr>
-        <w:t>.</w:t>
-      </w:r>
-    </w:p>
-    <w:p>
-      <w:pPr>
-        <w:bidi w:val="0"/>
-        <w:jc w:val="both"/>
-      </w:pPr>
-      <w:r>
-        <w:lastRenderedPageBreak/>
-        <w:t>7</w:t>
-      </w:r>
-      <w:r>
-        <w:rPr>
-          <w:rFonts w:cs="Arial"/>
-          <w:rtl/>
-        </w:rPr>
-        <w:t>.</w:t>
-      </w:r>
-      <w:r>
-        <w:rPr>
-          <w:rFonts w:cs="Arial"/>
-          <w:rtl/>
-        </w:rPr>
-        <w:tab/>
-      </w:r>
-      <w:r>
-        <w:t xml:space="preserve">(With H. </w:t>
-      </w:r>
-      <w:proofErr w:type="spellStart"/>
-      <w:r>
-        <w:t>Saberi</w:t>
-      </w:r>
-      <w:proofErr w:type="spellEnd"/>
-      <w:r>
-        <w:t xml:space="preserve"> Jafari) Comparison of Liao’s optimal HAM and </w:t>
-      </w:r>
-      <w:proofErr w:type="spellStart"/>
-      <w:r>
-        <w:t>Niu’s</w:t>
-      </w:r>
-      <w:proofErr w:type="spellEnd"/>
-      <w:r>
-        <w:t xml:space="preserve"> one-step Optimal HAM for solving </w:t>
-      </w:r>
-      <w:proofErr w:type="spellStart"/>
-      <w:r>
-        <w:t>integro</w:t>
-      </w:r>
-      <w:proofErr w:type="spellEnd"/>
-      <w:r>
-        <w:t xml:space="preserve">-differential equations, Journal of Applied Mathematics &amp; Bioinformatics, </w:t>
-      </w:r>
-      <w:proofErr w:type="spellStart"/>
-      <w:r>
-        <w:t>vol.1</w:t>
-      </w:r>
-      <w:proofErr w:type="spellEnd"/>
-      <w:r>
-        <w:t xml:space="preserve">, </w:t>
-      </w:r>
-      <w:proofErr w:type="spellStart"/>
-      <w:r>
-        <w:t>no.2</w:t>
-      </w:r>
-      <w:proofErr w:type="spellEnd"/>
-      <w:r>
-        <w:t>, (2011), 85-98 (Cited By 10)</w:t>
-      </w:r>
-    </w:p>
-    <w:p>
-      <w:pPr>
-        <w:bidi w:val="0"/>
-        <w:jc w:val="both"/>
-      </w:pPr>
-      <w:r>
-        <w:t>8</w:t>
-      </w:r>
-      <w:r>
-        <w:rPr>
-          <w:rFonts w:cs="Arial"/>
-          <w:rtl/>
-        </w:rPr>
-        <w:t>.</w:t>
-      </w:r>
-      <w:r>
-        <w:rPr>
-          <w:rFonts w:cs="Arial"/>
-          <w:rtl/>
-        </w:rPr>
-        <w:tab/>
-      </w:r>
-      <w:r>
-        <w:t xml:space="preserve">(With M. </w:t>
-      </w:r>
-      <w:proofErr w:type="spellStart"/>
-      <w:r>
-        <w:t>Heidari</w:t>
-      </w:r>
-      <w:proofErr w:type="spellEnd"/>
-      <w:r>
-        <w:t xml:space="preserve">) Solving nonlinear integral equations in the </w:t>
-      </w:r>
-      <w:proofErr w:type="spellStart"/>
-      <w:r>
-        <w:t>Urysohn</w:t>
-      </w:r>
-      <w:proofErr w:type="spellEnd"/>
-      <w:r>
-        <w:t xml:space="preserve"> form by Newton– Kantorovich quadrature method, Computers &amp; Mathematics with Applications, 60 (2010) 2058-2065. (Cited By 62) (ISI)</w:t>
-      </w:r>
-    </w:p>
-    <w:p>
-      <w:pPr>
-        <w:bidi w:val="0"/>
-        <w:jc w:val="both"/>
-      </w:pPr>
-      <w:r>
-        <w:t>9</w:t>
-      </w:r>
-      <w:r>
-        <w:rPr>
-          <w:rFonts w:cs="Arial"/>
-          <w:rtl/>
-        </w:rPr>
-        <w:t>.</w:t>
-      </w:r>
-      <w:r>
-        <w:rPr>
-          <w:rFonts w:cs="Arial"/>
-          <w:rtl/>
-        </w:rPr>
-        <w:tab/>
-      </w:r>
-      <w:r>
-        <w:t xml:space="preserve">(With O., R, </w:t>
-      </w:r>
-      <w:proofErr w:type="spellStart"/>
-      <w:r>
-        <w:t>Navid</w:t>
-      </w:r>
-      <w:proofErr w:type="spellEnd"/>
-      <w:r>
-        <w:t xml:space="preserve"> </w:t>
-      </w:r>
-      <w:proofErr w:type="spellStart"/>
-      <w:r>
-        <w:t>Samadi</w:t>
-      </w:r>
-      <w:proofErr w:type="spellEnd"/>
-      <w:r>
-        <w:t xml:space="preserve"> and E., </w:t>
-      </w:r>
-      <w:proofErr w:type="spellStart"/>
-      <w:r>
-        <w:t>Tohidi</w:t>
-      </w:r>
-      <w:proofErr w:type="spellEnd"/>
-      <w:r>
-        <w:t xml:space="preserve">) Numerical Solution of Two- Dimensional Volterra Integral Equations by Spectral </w:t>
+        <w:t xml:space="preserve">(With O., R, Navid Samadi and E., Tohidi) Numerical Solution of Two- Dimensional Volterra Integral Equations by Spectral </w:t>
       </w:r>
       <w:proofErr w:type="spellStart"/>
       <w:r>
@@ -8646,23 +8197,7 @@
         <w:jc w:val="both"/>
       </w:pPr>
       <w:r>
-        <w:t xml:space="preserve">Journal of Applied Mathematics &amp; Bioinformatics, </w:t>
-      </w:r>
-      <w:proofErr w:type="spellStart"/>
-      <w:r>
-        <w:t>vol.1</w:t>
-      </w:r>
-      <w:proofErr w:type="spellEnd"/>
-      <w:r>
-        <w:t xml:space="preserve">, </w:t>
-      </w:r>
-      <w:proofErr w:type="spellStart"/>
-      <w:r>
-        <w:t>no.2</w:t>
-      </w:r>
-      <w:proofErr w:type="spellEnd"/>
-      <w:r>
-        <w:t>, (2011) 159-174 (Cited By 26)</w:t>
+        <w:t>Journal of Applied Mathematics &amp; Bioinformatics, vol.1, no.2, (2011) 159-174 (Cited By 26)</w:t>
       </w:r>
     </w:p>
     <w:p>
@@ -8688,31 +8223,15 @@
         <w:tab/>
       </w:r>
       <w:r>
-        <w:t xml:space="preserve">(With A. </w:t>
+        <w:t xml:space="preserve">(With A. Ghorbani and M. </w:t>
       </w:r>
       <w:proofErr w:type="spellStart"/>
       <w:r>
-        <w:t>Ghorbani</w:t>
+        <w:t>Gachpazan</w:t>
       </w:r>
       <w:proofErr w:type="spellEnd"/>
       <w:r>
-        <w:t xml:space="preserve"> and M. </w:t>
-      </w:r>
-      <w:proofErr w:type="spellStart"/>
-      <w:r>
-        <w:t>Gachpazan</w:t>
-      </w:r>
-      <w:proofErr w:type="spellEnd"/>
-      <w:r>
-        <w:t xml:space="preserve">) A modified parametric iteration Method for solving nonlinear second order </w:t>
-      </w:r>
-      <w:proofErr w:type="spellStart"/>
-      <w:r>
-        <w:t>BVPs</w:t>
-      </w:r>
-      <w:proofErr w:type="spellEnd"/>
-      <w:r>
-        <w:t>, Computational &amp; Applied Mathematics, Volume 30, N. 3, (2011) 499- 515. (Cited By 7)</w:t>
+        <w:t>) A modified parametric iteration Method for solving nonlinear second order BVPs, Computational &amp; Applied Mathematics, Volume 30, N. 3, (2011) 499- 515. (Cited By 7)</w:t>
       </w:r>
     </w:p>
     <w:p>
@@ -8738,15 +8257,7 @@
         <w:tab/>
       </w:r>
       <w:r>
-        <w:t xml:space="preserve">(With A. </w:t>
-      </w:r>
-      <w:proofErr w:type="spellStart"/>
-      <w:r>
-        <w:t>Ghorbani</w:t>
-      </w:r>
-      <w:proofErr w:type="spellEnd"/>
-      <w:r>
-        <w:t xml:space="preserve"> and M. </w:t>
+        <w:t xml:space="preserve">(With A. Ghorbani and M. </w:t>
       </w:r>
       <w:proofErr w:type="spellStart"/>
       <w:r>
@@ -8780,15 +8291,7 @@
         <w:tab/>
       </w:r>
       <w:r>
-        <w:t xml:space="preserve">(With A. </w:t>
-      </w:r>
-      <w:proofErr w:type="spellStart"/>
-      <w:r>
-        <w:t>Ghorbani</w:t>
-      </w:r>
-      <w:proofErr w:type="spellEnd"/>
-      <w:r>
-        <w:t xml:space="preserve">) EXACT SOLUTIONS OF SOME TYPES OF FREDHOLM INTEGRAL EQUATIONS: HE’S </w:t>
+        <w:t xml:space="preserve">(With A. Ghorbani) EXACT SOLUTIONS OF SOME TYPES OF FREDHOLM INTEGRAL EQUATIONS: HE’S </w:t>
       </w:r>
       <w:proofErr w:type="gramStart"/>
       <w:r>
@@ -8818,7 +8321,6 @@
         <w:jc w:val="both"/>
       </w:pPr>
       <w:r>
-        <w:lastRenderedPageBreak/>
         <w:t>13</w:t>
       </w:r>
       <w:r>
@@ -8844,23 +8346,7 @@
       </w:r>
       <w:proofErr w:type="spellEnd"/>
       <w:r>
-        <w:t xml:space="preserve"> and H. </w:t>
-      </w:r>
-      <w:proofErr w:type="spellStart"/>
-      <w:r>
-        <w:t>Saberi</w:t>
-      </w:r>
-      <w:proofErr w:type="spellEnd"/>
-      <w:r>
-        <w:t xml:space="preserve"> Nik) Optimal and adaptive control for a kind of 3D chaotic and </w:t>
-      </w:r>
-      <w:proofErr w:type="spellStart"/>
-      <w:r>
-        <w:t>4D</w:t>
-      </w:r>
-      <w:proofErr w:type="spellEnd"/>
-      <w:r>
-        <w:t xml:space="preserve"> hyper- chaotic systems, Applied Mathematical Modeling, Volume 38, Issue 2, 15 January 2014, Pages 759–77. (Cited By 64) (ISI)</w:t>
+        <w:t xml:space="preserve"> and H. Saberi Nik) Optimal and adaptive control for a kind of 3D chaotic and 4D hyper- chaotic systems, Applied Mathematical Modeling, Volume 38, Issue 2, 15 January 2014, Pages 759–77. (Cited By 64) (ISI)</w:t>
       </w:r>
     </w:p>
     <w:p>
@@ -8953,23 +8439,7 @@
       </w:r>
       <w:proofErr w:type="spellEnd"/>
       <w:r>
-        <w:t xml:space="preserve"> and H. </w:t>
-      </w:r>
-      <w:proofErr w:type="spellStart"/>
-      <w:r>
-        <w:t>Saberi</w:t>
-      </w:r>
-      <w:proofErr w:type="spellEnd"/>
-      <w:r>
-        <w:t xml:space="preserve"> Nik) Ultimate bound sets of a hyperchaotic system and its application in chaos synchronization, Complexity, DOI: 10.1002/</w:t>
-      </w:r>
-      <w:proofErr w:type="spellStart"/>
-      <w:r>
-        <w:t>cplx.21510</w:t>
-      </w:r>
-      <w:proofErr w:type="spellEnd"/>
-      <w:r>
-        <w:t>. 20, (4), 30-44 (Cited By 47) (ISI)</w:t>
+        <w:t xml:space="preserve"> and H. Saberi Nik) Ultimate bound sets of a hyperchaotic system and its application in chaos synchronization, Complexity, DOI: 10.1002/cplx.21510. 20, (4), 30-44 (Cited By 47) (ISI)</w:t>
       </w:r>
     </w:p>
     <w:p>
@@ -8995,44 +8465,23 @@
         <w:tab/>
       </w:r>
       <w:r>
-        <w:t xml:space="preserve">(With H </w:t>
+        <w:t xml:space="preserve">(With H Saberi Nik, Sohrab </w:t>
       </w:r>
       <w:proofErr w:type="spellStart"/>
       <w:r>
-        <w:t>Saberi</w:t>
+        <w:t>Effati</w:t>
       </w:r>
       <w:proofErr w:type="spellEnd"/>
       <w:r>
-        <w:t xml:space="preserve"> Nik, Sohrab </w:t>
-      </w:r>
-      <w:proofErr w:type="spellStart"/>
-      <w:r>
-        <w:t>Effati</w:t>
-      </w:r>
-      <w:proofErr w:type="spellEnd"/>
-      <w:r>
         <w:t xml:space="preserve">, RA </w:t>
       </w:r>
       <w:proofErr w:type="gramStart"/>
       <w:r>
-        <w:t xml:space="preserve">Van  </w:t>
-      </w:r>
-      <w:proofErr w:type="spellStart"/>
-      <w:r>
-        <w:t>Gorder</w:t>
-      </w:r>
-      <w:proofErr w:type="spellEnd"/>
+        <w:t>Van  Gorder</w:t>
+      </w:r>
       <w:proofErr w:type="gramEnd"/>
       <w:r>
-        <w:t>) Hybrid  projective synchronization and control of the Baier–</w:t>
-      </w:r>
-      <w:proofErr w:type="spellStart"/>
-      <w:r>
-        <w:t>Sahle</w:t>
-      </w:r>
-      <w:proofErr w:type="spellEnd"/>
-      <w:r>
-        <w:t xml:space="preserve"> hyperchaotic flow in arbitrary dimensions with unknown parameters, Applied Mathematics and Computation 248, 55-69 (Cited By 18) (ISI)</w:t>
+        <w:t>) Hybrid  projective synchronization and control of the Baier–Sahle hyperchaotic flow in arbitrary dimensions with unknown parameters, Applied Mathematics and Computation 248, 55-69 (Cited By 18) (ISI)</w:t>
       </w:r>
     </w:p>
     <w:p>
@@ -9058,47 +8507,15 @@
         <w:tab/>
       </w:r>
       <w:r>
-        <w:t xml:space="preserve">(With </w:t>
+        <w:t xml:space="preserve">(With Hedayat Fatahi, Elyas </w:t>
       </w:r>
       <w:proofErr w:type="spellStart"/>
       <w:r>
-        <w:t>Hedayat</w:t>
+        <w:t>Shivanian</w:t>
       </w:r>
       <w:proofErr w:type="spellEnd"/>
       <w:r>
-        <w:t xml:space="preserve"> </w:t>
-      </w:r>
-      <w:proofErr w:type="spellStart"/>
-      <w:r>
-        <w:t>Fatahi</w:t>
-      </w:r>
-      <w:proofErr w:type="spellEnd"/>
-      <w:r>
-        <w:t xml:space="preserve">, </w:t>
-      </w:r>
-      <w:proofErr w:type="spellStart"/>
-      <w:r>
-        <w:t>Elyas</w:t>
-      </w:r>
-      <w:proofErr w:type="spellEnd"/>
-      <w:r>
-        <w:t xml:space="preserve"> </w:t>
-      </w:r>
-      <w:proofErr w:type="spellStart"/>
-      <w:r>
-        <w:t>Shivanian</w:t>
-      </w:r>
-      <w:proofErr w:type="spellEnd"/>
-      <w:r>
-        <w:t>) A new spectral meshless radial point interpolation (</w:t>
-      </w:r>
-      <w:proofErr w:type="spellStart"/>
-      <w:r>
-        <w:t>SMRPI</w:t>
-      </w:r>
-      <w:proofErr w:type="spellEnd"/>
-      <w:r>
-        <w:t>) method for the two-dimensional Fredholm integral equations on general domains with error analysis, Journal of Computational and Applied Mathematics 94, 196-209 (Cited By 53) (ISI)</w:t>
+        <w:t>) A new spectral meshless radial point interpolation (SMRPI) method for the two-dimensional Fredholm integral equations on general domains with error analysis, Journal of Computational and Applied Mathematics 94, 196-209 (Cited By 53) (ISI)</w:t>
       </w:r>
     </w:p>
     <w:p>
@@ -9132,15 +8549,7 @@
       </w:r>
       <w:proofErr w:type="spellEnd"/>
       <w:r>
-        <w:t xml:space="preserve">, H </w:t>
-      </w:r>
-      <w:proofErr w:type="spellStart"/>
-      <w:r>
-        <w:t>Saberi</w:t>
-      </w:r>
-      <w:proofErr w:type="spellEnd"/>
-      <w:r>
-        <w:t xml:space="preserve"> Nik, S </w:t>
+        <w:t xml:space="preserve">, H Saberi Nik, S </w:t>
       </w:r>
       <w:proofErr w:type="spellStart"/>
       <w:r>
@@ -9296,15 +8705,7 @@
         <w:tab/>
       </w:r>
       <w:r>
-        <w:t xml:space="preserve">(With F. </w:t>
-      </w:r>
-      <w:proofErr w:type="spellStart"/>
-      <w:r>
-        <w:t>Akhavan</w:t>
-      </w:r>
-      <w:proofErr w:type="spellEnd"/>
-      <w:r>
-        <w:t xml:space="preserve">) The numerical solution of the singularly perturbed differential- difference equations based on the Meshless </w:t>
+        <w:t xml:space="preserve">(With F. Akhavan) The numerical solution of the singularly perturbed differential- difference equations based on the Meshless </w:t>
       </w:r>
       <w:proofErr w:type="gramStart"/>
       <w:r>
@@ -9338,15 +8739,7 @@
         <w:tab/>
       </w:r>
       <w:r>
-        <w:t xml:space="preserve">(With A </w:t>
-      </w:r>
-      <w:proofErr w:type="spellStart"/>
-      <w:r>
-        <w:t>Ghorbani</w:t>
-      </w:r>
-      <w:proofErr w:type="spellEnd"/>
-      <w:r>
-        <w:t xml:space="preserve">, M </w:t>
+        <w:t xml:space="preserve">(With A Ghorbani, M </w:t>
       </w:r>
       <w:proofErr w:type="spellStart"/>
       <w:r>
@@ -9437,15 +8830,7 @@
         <w:tab/>
       </w:r>
       <w:r>
-        <w:t xml:space="preserve">(With M. </w:t>
-      </w:r>
-      <w:proofErr w:type="spellStart"/>
-      <w:r>
-        <w:t>Heidari</w:t>
-      </w:r>
-      <w:proofErr w:type="spellEnd"/>
-      <w:r>
-        <w:t xml:space="preserve">) Solving nonlinear integral equations in the </w:t>
+        <w:t xml:space="preserve">(With M. Heidari) Solving nonlinear integral equations in the </w:t>
       </w:r>
       <w:proofErr w:type="spellStart"/>
       <w:r>
@@ -9497,15 +8882,7 @@
       </w:pPr>
       <w:r>
         <w:lastRenderedPageBreak/>
-        <w:t xml:space="preserve">equations system by triangular functions, International Journal of Applied Mathematical Research, 5 (4) (2016) 187-191. (Cited </w:t>
-      </w:r>
-      <w:proofErr w:type="spellStart"/>
-      <w:r>
-        <w:t>by2</w:t>
-      </w:r>
-      <w:proofErr w:type="spellEnd"/>
-      <w:r>
-        <w:t>)</w:t>
+        <w:t>equations system by triangular functions, International Journal of Applied Mathematical Research, 5 (4) (2016) 187-191. (Cited by2)</w:t>
       </w:r>
     </w:p>
     <w:p>
@@ -9531,39 +8908,7 @@
         <w:tab/>
       </w:r>
       <w:r>
-        <w:t xml:space="preserve">(With F </w:t>
-      </w:r>
-      <w:proofErr w:type="spellStart"/>
-      <w:r>
-        <w:t>Akhavan</w:t>
-      </w:r>
-      <w:proofErr w:type="spellEnd"/>
-      <w:r>
-        <w:t xml:space="preserve"> and A R </w:t>
-      </w:r>
-      <w:proofErr w:type="spellStart"/>
-      <w:r>
-        <w:t>Soheili</w:t>
-      </w:r>
-      <w:proofErr w:type="spellEnd"/>
-      <w:r>
-        <w:t>) A method based on the meshless approach for singularly perturbed differential-difference equations with Boundary layers, Computational Methods for Differential Equations http://</w:t>
-      </w:r>
-      <w:proofErr w:type="spellStart"/>
-      <w:r>
-        <w:t>cmde.tabrizu.ac.ir</w:t>
-      </w:r>
-      <w:proofErr w:type="spellEnd"/>
-      <w:r>
-        <w:t xml:space="preserve"> Vol. 6, No. 3, 2018, pp. 295-311. (Cited </w:t>
-      </w:r>
-      <w:proofErr w:type="spellStart"/>
-      <w:r>
-        <w:t>by7</w:t>
-      </w:r>
-      <w:proofErr w:type="spellEnd"/>
-      <w:r>
-        <w:t>)</w:t>
+        <w:t>(With F Akhavan and A R Soheili) A method based on the meshless approach for singularly perturbed differential-difference equations with Boundary layers, Computational Methods for Differential Equations http://cmde.tabrizu.ac.ir Vol. 6, No. 3, 2018, pp. 295-311. (Cited by7)</w:t>
       </w:r>
     </w:p>
     <w:p>
@@ -9601,34 +8946,26 @@
       </w:r>
       <w:proofErr w:type="spellStart"/>
       <w:r>
-        <w:t>Ghoochani-Shirvan</w:t>
+        <w:t>Ghoochani</w:t>
       </w:r>
       <w:proofErr w:type="spellEnd"/>
       <w:r>
-        <w:t xml:space="preserve">, and </w:t>
+        <w:t xml:space="preserve">-Shirvan, and Morteza </w:t>
       </w:r>
       <w:proofErr w:type="spellStart"/>
       <w:r>
-        <w:t>Morteza</w:t>
+        <w:t>Gachpazan</w:t>
       </w:r>
       <w:proofErr w:type="spellEnd"/>
       <w:r>
-        <w:t xml:space="preserve"> </w:t>
+        <w:t xml:space="preserve">) An Analytical and Approximate Solution for Nonlinear Volterra Partial </w:t>
       </w:r>
       <w:proofErr w:type="spellStart"/>
       <w:r>
-        <w:t>Gachpazan</w:t>
+        <w:t>Integro</w:t>
       </w:r>
       <w:proofErr w:type="spellEnd"/>
       <w:r>
-        <w:t xml:space="preserve">) An Analytical and Approximate Solution for Nonlinear Volterra Partial </w:t>
-      </w:r>
-      <w:proofErr w:type="spellStart"/>
-      <w:r>
-        <w:t>Integro</w:t>
-      </w:r>
-      <w:proofErr w:type="spellEnd"/>
-      <w:r>
         <w:t xml:space="preserve">-Differential Equations with a Weakly Singular Kernel Using the Fractional Differential Transform </w:t>
       </w:r>
       <w:proofErr w:type="gramStart"/>
@@ -9637,15 +8974,7 @@
       </w:r>
       <w:proofErr w:type="gramEnd"/>
       <w:r>
-        <w:t xml:space="preserve"> International Journal of Differential Equations, Vol. 2018, 10 pages. (Cited </w:t>
-      </w:r>
-      <w:proofErr w:type="spellStart"/>
-      <w:r>
-        <w:t>by3</w:t>
-      </w:r>
-      <w:proofErr w:type="spellEnd"/>
-      <w:r>
-        <w:t>)</w:t>
+        <w:t xml:space="preserve"> International Journal of Differential Equations, Vol. 2018, 10 pages. (Cited by3)</w:t>
       </w:r>
     </w:p>
     <w:p>
@@ -9778,15 +9107,7 @@
         <w:tab/>
       </w:r>
       <w:r>
-        <w:t xml:space="preserve">(With M. </w:t>
-      </w:r>
-      <w:proofErr w:type="spellStart"/>
-      <w:r>
-        <w:t>Gholamian</w:t>
-      </w:r>
-      <w:proofErr w:type="spellEnd"/>
-      <w:r>
-        <w:t xml:space="preserve">) Cubic B-splines collocation method for a class of partial </w:t>
+        <w:t xml:space="preserve">(With M. Gholamian) Cubic B-splines collocation method for a class of partial </w:t>
       </w:r>
       <w:proofErr w:type="spellStart"/>
       <w:r>
@@ -9836,15 +9157,7 @@
         <w:tab/>
       </w:r>
       <w:r>
-        <w:t xml:space="preserve">(With Mahdi </w:t>
-      </w:r>
-      <w:proofErr w:type="spellStart"/>
-      <w:r>
-        <w:t>Heidari</w:t>
-      </w:r>
-      <w:proofErr w:type="spellEnd"/>
-      <w:r>
-        <w:t xml:space="preserve">) A new modiﬁed quadrature method for solving linear weakly singular Integral equations, World Journal of Modeling and </w:t>
+        <w:t xml:space="preserve">(With Mahdi Heidari) A new modiﬁed quadrature method for solving linear weakly singular Integral equations, World Journal of Modeling and </w:t>
       </w:r>
       <w:proofErr w:type="spellStart"/>
       <w:proofErr w:type="gramStart"/>
@@ -9898,31 +9211,7 @@
       </w:r>
       <w:proofErr w:type="spellEnd"/>
       <w:r>
-        <w:t xml:space="preserve">) Improved variational iteration method for solving a class of nonlinear Fredholm integral equations, </w:t>
-      </w:r>
-      <w:proofErr w:type="spellStart"/>
-      <w:r>
-        <w:t>SeMA</w:t>
-      </w:r>
-      <w:proofErr w:type="spellEnd"/>
-      <w:r>
-        <w:t xml:space="preserve"> https://</w:t>
-      </w:r>
-      <w:proofErr w:type="spellStart"/>
-      <w:r>
-        <w:t>doi.org</w:t>
-      </w:r>
-      <w:proofErr w:type="spellEnd"/>
-      <w:r>
-        <w:t>/10.1007/</w:t>
-      </w:r>
-      <w:proofErr w:type="spellStart"/>
-      <w:r>
-        <w:t>s40324</w:t>
-      </w:r>
-      <w:proofErr w:type="spellEnd"/>
-      <w:r>
-        <w:t xml:space="preserve">-018- 0161-5, </w:t>
+        <w:t xml:space="preserve">) Improved variational iteration method for solving a class of nonlinear Fredholm integral equations, SeMA https://doi.org/10.1007/s40324-018- 0161-5, </w:t>
       </w:r>
       <w:proofErr w:type="gramStart"/>
       <w:r>
@@ -9956,47 +9245,15 @@
         <w:tab/>
       </w:r>
       <w:r>
-        <w:t xml:space="preserve">(With Hossein </w:t>
+        <w:t xml:space="preserve">(With Hossein Saberi-Jafari) Comparison of Liao’s optimal HAM and Niu’s one-step optimal HAM for solving </w:t>
       </w:r>
       <w:proofErr w:type="spellStart"/>
       <w:r>
-        <w:t>Saberi</w:t>
+        <w:t>integro</w:t>
       </w:r>
       <w:proofErr w:type="spellEnd"/>
       <w:r>
-        <w:t xml:space="preserve">-Jafari) Comparison of Liao’s optimal HAM and </w:t>
-      </w:r>
-      <w:proofErr w:type="spellStart"/>
-      <w:r>
-        <w:t>Niu’s</w:t>
-      </w:r>
-      <w:proofErr w:type="spellEnd"/>
-      <w:r>
-        <w:t xml:space="preserve"> one-step optimal HAM for solving </w:t>
-      </w:r>
-      <w:proofErr w:type="spellStart"/>
-      <w:r>
-        <w:t>integro</w:t>
-      </w:r>
-      <w:proofErr w:type="spellEnd"/>
-      <w:r>
-        <w:t xml:space="preserve">-differential equations, Journal of Applied Mathematics &amp; Bioinformatics, </w:t>
-      </w:r>
-      <w:proofErr w:type="spellStart"/>
-      <w:r>
-        <w:t>Vol.1</w:t>
-      </w:r>
-      <w:proofErr w:type="spellEnd"/>
-      <w:r>
-        <w:t xml:space="preserve">, </w:t>
-      </w:r>
-      <w:proofErr w:type="spellStart"/>
-      <w:r>
-        <w:t>no.2</w:t>
-      </w:r>
-      <w:proofErr w:type="spellEnd"/>
-      <w:r>
-        <w:t>, 2011, 85-98, ISSN: 1792-6602 (print), 1792-6939 (online) International Scientific Press, 2011, (Cited By 9)</w:t>
+        <w:t>-differential equations, Journal of Applied Mathematics &amp; Bioinformatics, Vol.1, no.2, 2011, 85-98, ISSN: 1792-6602 (print), 1792-6939 (online) International Scientific Press, 2011, (Cited By 9)</w:t>
       </w:r>
     </w:p>
     <w:p>
@@ -10019,31 +9276,15 @@
       </w:r>
       <w:proofErr w:type="spellEnd"/>
       <w:r>
-        <w:t xml:space="preserve">, Hassan </w:t>
+        <w:t xml:space="preserve">, Hassan Saberi Nik) On the </w:t>
       </w:r>
       <w:proofErr w:type="spellStart"/>
       <w:r>
-        <w:t>Saberi</w:t>
+        <w:t>Homotopy</w:t>
       </w:r>
       <w:proofErr w:type="spellEnd"/>
       <w:r>
-        <w:t xml:space="preserve"> Nik) On the </w:t>
-      </w:r>
-      <w:proofErr w:type="spellStart"/>
-      <w:r>
-        <w:t>Homotopy</w:t>
-      </w:r>
-      <w:proofErr w:type="spellEnd"/>
-      <w:r>
-        <w:t xml:space="preserve"> Analysis Method and Optimal Value of the Convergence Control Parameter: Solution of </w:t>
-      </w:r>
-      <w:proofErr w:type="spellStart"/>
-      <w:r>
-        <w:t>Eule</w:t>
-      </w:r>
-      <w:proofErr w:type="spellEnd"/>
-      <w:r>
-        <w:t xml:space="preserve"> Lagrange Equation, Applied </w:t>
+        <w:t xml:space="preserve"> Analysis Method and Optimal Value of the Convergence Control Parameter: Solution of Eule Lagrange Equation, Applied </w:t>
       </w:r>
       <w:proofErr w:type="spellStart"/>
       <w:proofErr w:type="gramStart"/>
@@ -10087,39 +9328,7 @@
       </w:r>
       <w:proofErr w:type="gramEnd"/>
       <w:r>
-        <w:t xml:space="preserve"> M. </w:t>
-      </w:r>
-      <w:proofErr w:type="spellStart"/>
-      <w:r>
-        <w:t>Gholamian</w:t>
-      </w:r>
-      <w:proofErr w:type="spellEnd"/>
-      <w:r>
-        <w:t xml:space="preserve"> and Ali Reza </w:t>
-      </w:r>
-      <w:proofErr w:type="spellStart"/>
-      <w:r>
-        <w:t>Soheili</w:t>
-      </w:r>
-      <w:proofErr w:type="spellEnd"/>
-      <w:r>
-        <w:t xml:space="preserve">) CUBIC B-SPLINES COLLOCATION METHOD FOR SOLVING A PARTIAL </w:t>
-      </w:r>
-      <w:proofErr w:type="spellStart"/>
-      <w:r>
-        <w:t>INTEGRO</w:t>
-      </w:r>
-      <w:proofErr w:type="spellEnd"/>
-      <w:r>
-        <w:t xml:space="preserve">- DIFFERENTIAL EQUATION WITH A WEAKLY SINGULAR KERNEL, Computational Methods for Differential Equations, Vol. 7, No. 3, 2019, pp. 497-510. (Cited </w:t>
-      </w:r>
-      <w:proofErr w:type="spellStart"/>
-      <w:r>
-        <w:t>By8</w:t>
-      </w:r>
-      <w:proofErr w:type="spellEnd"/>
-      <w:r>
-        <w:t>)</w:t>
+        <w:t xml:space="preserve"> M. Gholamian and Ali Reza Soheili) CUBIC B-SPLINES COLLOCATION METHOD FOR SOLVING A PARTIAL INTEGRO- DIFFERENTIAL EQUATION WITH A WEAKLY SINGULAR KERNEL, Computational Methods for Differential Equations, Vol. 7, No. 3, 2019, pp. 497-510. (Cited By8)</w:t>
       </w:r>
     </w:p>
     <w:p>
@@ -10146,23 +9355,7 @@
         <w:t>(</w:t>
       </w:r>
       <w:r>
-        <w:t xml:space="preserve">With R. </w:t>
-      </w:r>
-      <w:proofErr w:type="spellStart"/>
-      <w:r>
-        <w:t>GHORBANPOOR</w:t>
-      </w:r>
-      <w:proofErr w:type="spellEnd"/>
-      <w:r>
-        <w:t xml:space="preserve">, N.M.A. NIK LONG, AND M. </w:t>
-      </w:r>
-      <w:proofErr w:type="spellStart"/>
-      <w:r>
-        <w:t>ERFANIAN</w:t>
-      </w:r>
-      <w:proofErr w:type="spellEnd"/>
-      <w:r>
-        <w:t>. STRESS INTENSITY FACTOR FOR MULTIPLE CRACKS IN AN</w:t>
+        <w:t>With R. GHORBANPOOR, N.M.A. NIK LONG, AND M. ERFANIAN. STRESS INTENSITY FACTOR FOR MULTIPLE CRACKS IN AN</w:t>
       </w:r>
     </w:p>
     <w:p>
@@ -10222,15 +9415,7 @@
         <w:tab/>
       </w:r>
       <w:r>
-        <w:t>Equations. Computational Methods for Differential Equations http://</w:t>
-      </w:r>
-      <w:proofErr w:type="spellStart"/>
-      <w:r>
-        <w:t>cmde.tabrizu.ac.ir</w:t>
-      </w:r>
-      <w:proofErr w:type="spellEnd"/>
-      <w:r>
-        <w:t xml:space="preserve"> Vol. 8, No. 1, 2020, pp. 69-84. (Cited By 1)</w:t>
+        <w:t>Equations. Computational Methods for Differential Equations http://cmde.tabrizu.ac.ir Vol. 8, No. 1, 2020, pp. 69-84. (Cited By 1)</w:t>
       </w:r>
     </w:p>
     <w:p>
@@ -10256,35 +9441,11 @@
         <w:tab/>
       </w:r>
       <w:r>
-        <w:t xml:space="preserve">(With H. </w:t>
-      </w:r>
-      <w:proofErr w:type="spellStart"/>
-      <w:r>
-        <w:t>Afraz</w:t>
-      </w:r>
-      <w:proofErr w:type="spellEnd"/>
-      <w:r>
-        <w:t xml:space="preserve">) Local Fractional Variational Yang-Laplace Method for solving local fractional partial differential </w:t>
+        <w:t xml:space="preserve">(With H. Afraz) Local Fractional Variational Yang-Laplace Method for solving local fractional partial differential </w:t>
       </w:r>
       <w:r>
         <w:lastRenderedPageBreak/>
-        <w:t xml:space="preserve">Equations, Journal of New Researches in </w:t>
-      </w:r>
-      <w:proofErr w:type="spellStart"/>
-      <w:r>
-        <w:t>Mathematics,6</w:t>
-      </w:r>
-      <w:proofErr w:type="spellEnd"/>
-      <w:r>
-        <w:t xml:space="preserve"> (27), 41-52. (Cited </w:t>
-      </w:r>
-      <w:proofErr w:type="spellStart"/>
-      <w:r>
-        <w:t>By3</w:t>
-      </w:r>
-      <w:proofErr w:type="spellEnd"/>
-      <w:r>
-        <w:t>)</w:t>
+        <w:t>Equations, Journal of New Researches in Mathematics,6 (27), 41-52. (Cited By3)</w:t>
       </w:r>
     </w:p>
     <w:p>
@@ -10326,39 +9487,7 @@
       </w:r>
       <w:proofErr w:type="spellEnd"/>
       <w:r>
-        <w:t xml:space="preserve">) </w:t>
-      </w:r>
-      <w:proofErr w:type="spellStart"/>
-      <w:r>
-        <w:t>2D</w:t>
-      </w:r>
-      <w:proofErr w:type="spellEnd"/>
-      <w:r>
-        <w:t xml:space="preserve">-fractional </w:t>
-      </w:r>
-      <w:proofErr w:type="spellStart"/>
-      <w:r>
-        <w:t>Muntz</w:t>
-      </w:r>
-      <w:proofErr w:type="spellEnd"/>
-      <w:r>
-        <w:t xml:space="preserve">–Legendre polynomials for solving the fractional partial differential equations, Iranian Journal of Numerical Analysis and Optimization Vol. 10, </w:t>
-      </w:r>
-      <w:proofErr w:type="spellStart"/>
-      <w:r>
-        <w:t>No.2</w:t>
-      </w:r>
-      <w:proofErr w:type="spellEnd"/>
-      <w:r>
-        <w:t xml:space="preserve">, (2020), pp 1–31. (Cited </w:t>
-      </w:r>
-      <w:proofErr w:type="spellStart"/>
-      <w:r>
-        <w:t>By2</w:t>
-      </w:r>
-      <w:proofErr w:type="spellEnd"/>
-      <w:r>
-        <w:t>)</w:t>
+        <w:t>) 2D-fractional Muntz–Legendre polynomials for solving the fractional partial differential equations, Iranian Journal of Numerical Analysis and Optimization Vol. 10, No.2, (2020), pp 1–31. (Cited By2)</w:t>
       </w:r>
     </w:p>
     <w:p>
@@ -10397,55 +9526,23 @@
       </w:r>
       <w:proofErr w:type="spellEnd"/>
       <w:r>
-        <w:t xml:space="preserve">) NUMERICAL SOLUTION OF FRACTIONAL- ORDER POPULATION GROWTH MODEL USING FRACTIONAL-ORDER </w:t>
+        <w:t>) NUMERICAL SOLUTION OF FRACTIONAL- ORDER POPULATION GROWTH MODEL USING FRACTIONAL-ORDER MUNTZ–LEGENDRE COLLOCATION METHOD AND PADE–APPROXIMANTS EH Asl, J Saberi-</w:t>
       </w:r>
       <w:proofErr w:type="spellStart"/>
       <w:r>
-        <w:t>MUNTZ</w:t>
+        <w:t>Nadjafi</w:t>
       </w:r>
       <w:proofErr w:type="spellEnd"/>
       <w:r>
-        <w:t xml:space="preserve">–LEGENDRE COLLOCATION METHOD AND </w:t>
+        <w:t xml:space="preserve">, M </w:t>
       </w:r>
       <w:proofErr w:type="spellStart"/>
       <w:r>
-        <w:t>PADE</w:t>
+        <w:t>Gachpazan</w:t>
       </w:r>
       <w:proofErr w:type="spellEnd"/>
       <w:r>
-        <w:t xml:space="preserve">–APPROXIMANTS EH Asl, J </w:t>
-      </w:r>
-      <w:proofErr w:type="spellStart"/>
-      <w:r>
-        <w:t>Saberi-Nadjafi</w:t>
-      </w:r>
-      <w:proofErr w:type="spellEnd"/>
-      <w:r>
-        <w:t xml:space="preserve">, M </w:t>
-      </w:r>
-      <w:proofErr w:type="spellStart"/>
-      <w:r>
-        <w:t>Gachpazan</w:t>
-      </w:r>
-      <w:proofErr w:type="spellEnd"/>
-      <w:r>
-        <w:t xml:space="preserve"> Jordan Journal of Mathematics and Statistics (</w:t>
-      </w:r>
-      <w:proofErr w:type="spellStart"/>
-      <w:r>
-        <w:t>JJMS</w:t>
-      </w:r>
-      <w:proofErr w:type="spellEnd"/>
-      <w:r>
-        <w:t xml:space="preserve">) 15 (1), (2022), pp 157-175. (Cited </w:t>
-      </w:r>
-      <w:proofErr w:type="spellStart"/>
-      <w:r>
-        <w:t>By2</w:t>
-      </w:r>
-      <w:proofErr w:type="spellEnd"/>
-      <w:r>
-        <w:t>)</w:t>
+        <w:t xml:space="preserve"> Jordan Journal of Mathematics and Statistics (JJMS) 15 (1), (2022), pp 157-175. (Cited By2)</w:t>
       </w:r>
     </w:p>
     <w:p>
@@ -10479,15 +9576,7 @@
       </w:r>
       <w:proofErr w:type="spellEnd"/>
       <w:r>
-        <w:t xml:space="preserve"> </w:t>
-      </w:r>
-      <w:proofErr w:type="spellStart"/>
-      <w:r>
-        <w:t>NMAN</w:t>
-      </w:r>
-      <w:proofErr w:type="spellEnd"/>
-      <w:r>
-        <w:t xml:space="preserve"> Long, M </w:t>
+        <w:t xml:space="preserve"> NMAN Long, M </w:t>
       </w:r>
       <w:proofErr w:type="spellStart"/>
       <w:proofErr w:type="gramStart"/>
@@ -10500,13 +9589,8 @@
       </w:r>
       <w:proofErr w:type="gramEnd"/>
       <w:r>
-        <w:t xml:space="preserve"> Stability and convergence analysis of singular integral equations for unequal arms branch crack problems in plane elasticity, Applied Mathematical Modelling 103,  731-749. Cited </w:t>
-      </w:r>
-      <w:proofErr w:type="spellStart"/>
-      <w:r>
-        <w:t>By1</w:t>
-      </w:r>
-      <w:proofErr w:type="spellEnd"/>
+        <w:t xml:space="preserve"> Stability and convergence analysis of singular integral equations for unequal arms branch crack problems in plane elasticity, Applied Mathematical Modelling 103,  731-749. Cited By1</w:t>
+      </w:r>
       <w:r>
         <w:rPr>
           <w:rFonts w:cs="Arial"/>
@@ -10546,15 +9630,7 @@
       </w:r>
       <w:proofErr w:type="gramEnd"/>
       <w:r>
-        <w:t xml:space="preserve"> Journal of Mathematics and Statistics (</w:t>
-      </w:r>
-      <w:proofErr w:type="spellStart"/>
-      <w:r>
-        <w:t>JJMS</w:t>
-      </w:r>
-      <w:proofErr w:type="spellEnd"/>
-      <w:r>
-        <w:t>) 12 (4), 557-580</w:t>
+        <w:t xml:space="preserve"> Journal of Mathematics and Statistics (JJMS) 12 (4), 557-580</w:t>
       </w:r>
       <w:r>
         <w:rPr>
@@ -10577,19 +9653,11 @@
       </w:r>
       <w:r>
         <w:tab/>
-        <w:t>(</w:t>
+        <w:t>(Afraz, H; Saberi-</w:t>
       </w:r>
       <w:proofErr w:type="spellStart"/>
       <w:r>
-        <w:t>Afraz</w:t>
-      </w:r>
-      <w:proofErr w:type="spellEnd"/>
-      <w:r>
-        <w:t xml:space="preserve">, H; </w:t>
-      </w:r>
-      <w:proofErr w:type="spellStart"/>
-      <w:r>
-        <w:t>Saberi-Nadjafi</w:t>
+        <w:t>Nadjafi</w:t>
       </w:r>
       <w:proofErr w:type="spellEnd"/>
       <w:r>
@@ -14846,7 +13914,7 @@
               <w:jc w:val="right"/>
               <w:cnfStyle w:val="000000100000" w:firstRow="0" w:lastRow="0" w:firstColumn="0" w:lastColumn="0" w:oddVBand="0" w:evenVBand="0" w:oddHBand="1" w:evenHBand="0" w:firstRowFirstColumn="0" w:firstRowLastColumn="0" w:lastRowFirstColumn="0" w:lastRowLastColumn="0"/>
               <w:rPr>
-                <w:rFonts w:ascii="Cambria" w:eastAsia="MS Mincho" w:hAnsi="Cambria" w:cs="2  Mitra" w:hint="cs"/>
+                <w:rFonts w:ascii="Cambria" w:eastAsia="MS Mincho" w:hAnsi="Cambria" w:cs="2  Mitra"/>
                 <w:rtl/>
                 <w:lang w:bidi="ar-SA"/>
               </w:rPr>
@@ -14925,7 +13993,7 @@
               <w:jc w:val="right"/>
               <w:cnfStyle w:val="000000000000" w:firstRow="0" w:lastRow="0" w:firstColumn="0" w:lastColumn="0" w:oddVBand="0" w:evenVBand="0" w:oddHBand="0" w:evenHBand="0" w:firstRowFirstColumn="0" w:firstRowLastColumn="0" w:lastRowFirstColumn="0" w:lastRowLastColumn="0"/>
               <w:rPr>
-                <w:rFonts w:ascii="Cambria" w:eastAsia="MS Mincho" w:hAnsi="Cambria" w:cs="2  Mitra" w:hint="cs"/>
+                <w:rFonts w:ascii="Cambria" w:eastAsia="MS Mincho" w:hAnsi="Cambria" w:cs="2  Mitra"/>
                 <w:rtl/>
                 <w:lang w:bidi="ar-SA"/>
               </w:rPr>
@@ -15007,7 +14075,7 @@
               <w:jc w:val="right"/>
               <w:cnfStyle w:val="000000100000" w:firstRow="0" w:lastRow="0" w:firstColumn="0" w:lastColumn="0" w:oddVBand="0" w:evenVBand="0" w:oddHBand="1" w:evenHBand="0" w:firstRowFirstColumn="0" w:firstRowLastColumn="0" w:lastRowFirstColumn="0" w:lastRowLastColumn="0"/>
               <w:rPr>
-                <w:rFonts w:ascii="Cambria" w:eastAsia="MS Mincho" w:hAnsi="Cambria" w:cs="2  Mitra" w:hint="cs"/>
+                <w:rFonts w:ascii="Cambria" w:eastAsia="MS Mincho" w:hAnsi="Cambria" w:cs="2  Mitra"/>
                 <w:rtl/>
                 <w:lang w:bidi="ar-SA"/>
               </w:rPr>
@@ -15086,7 +14154,7 @@
               <w:jc w:val="right"/>
               <w:cnfStyle w:val="000000000000" w:firstRow="0" w:lastRow="0" w:firstColumn="0" w:lastColumn="0" w:oddVBand="0" w:evenVBand="0" w:oddHBand="0" w:evenHBand="0" w:firstRowFirstColumn="0" w:firstRowLastColumn="0" w:lastRowFirstColumn="0" w:lastRowLastColumn="0"/>
               <w:rPr>
-                <w:rFonts w:ascii="Cambria" w:eastAsia="MS Mincho" w:hAnsi="Cambria" w:cs="2  Mitra" w:hint="cs"/>
+                <w:rFonts w:ascii="Cambria" w:eastAsia="MS Mincho" w:hAnsi="Cambria" w:cs="2  Mitra"/>
                 <w:rtl/>
                 <w:lang w:bidi="ar-SA"/>
               </w:rPr>
@@ -15169,7 +14237,7 @@
               <w:jc w:val="right"/>
               <w:cnfStyle w:val="000000100000" w:firstRow="0" w:lastRow="0" w:firstColumn="0" w:lastColumn="0" w:oddVBand="0" w:evenVBand="0" w:oddHBand="1" w:evenHBand="0" w:firstRowFirstColumn="0" w:firstRowLastColumn="0" w:lastRowFirstColumn="0" w:lastRowLastColumn="0"/>
               <w:rPr>
-                <w:rFonts w:ascii="Cambria" w:eastAsia="MS Mincho" w:hAnsi="Cambria" w:cs="2  Mitra" w:hint="cs"/>
+                <w:rFonts w:ascii="Cambria" w:eastAsia="MS Mincho" w:hAnsi="Cambria" w:cs="2  Mitra"/>
                 <w:rtl/>
                 <w:lang w:bidi="ar-SA"/>
               </w:rPr>
@@ -15336,7 +14404,7 @@
               <w:jc w:val="right"/>
               <w:cnfStyle w:val="000000000000" w:firstRow="0" w:lastRow="0" w:firstColumn="0" w:lastColumn="0" w:oddVBand="0" w:evenVBand="0" w:oddHBand="0" w:evenHBand="0" w:firstRowFirstColumn="0" w:firstRowLastColumn="0" w:lastRowFirstColumn="0" w:lastRowLastColumn="0"/>
               <w:rPr>
-                <w:rFonts w:ascii="Cambria" w:eastAsia="MS Mincho" w:hAnsi="Cambria" w:cs="2  Mitra" w:hint="cs"/>
+                <w:rFonts w:ascii="Cambria" w:eastAsia="MS Mincho" w:hAnsi="Cambria" w:cs="2  Mitra"/>
                 <w:rtl/>
                 <w:lang w:bidi="ar-SA"/>
               </w:rPr>
@@ -15597,7 +14665,7 @@
               <w:jc w:val="right"/>
               <w:cnfStyle w:val="000000100000" w:firstRow="0" w:lastRow="0" w:firstColumn="0" w:lastColumn="0" w:oddVBand="0" w:evenVBand="0" w:oddHBand="1" w:evenHBand="0" w:firstRowFirstColumn="0" w:firstRowLastColumn="0" w:lastRowFirstColumn="0" w:lastRowLastColumn="0"/>
               <w:rPr>
-                <w:rFonts w:ascii="Cambria" w:eastAsia="MS Mincho" w:hAnsi="Cambria" w:cs="2  Mitra" w:hint="cs"/>
+                <w:rFonts w:ascii="Cambria" w:eastAsia="MS Mincho" w:hAnsi="Cambria" w:cs="2  Mitra"/>
                 <w:rtl/>
                 <w:lang w:bidi="ar-SA"/>
               </w:rPr>
@@ -15621,14 +14689,7 @@
                 <w:rFonts w:cs="2  Mitra" w:hint="cs"/>
                 <w:rtl/>
               </w:rPr>
-              <w:t>ظ</w:t>
-            </w:r>
-            <w:r>
-              <w:rPr>
-                <w:rFonts w:cs="2  Mitra" w:hint="cs"/>
-                <w:rtl/>
-              </w:rPr>
-              <w:t>ی</w:t>
+              <w:t>ظی</w:t>
             </w:r>
             <w:r>
               <w:rPr>
@@ -15725,7 +14786,7 @@
               <w:jc w:val="right"/>
               <w:cnfStyle w:val="000000000000" w:firstRow="0" w:lastRow="0" w:firstColumn="0" w:lastColumn="0" w:oddVBand="0" w:evenVBand="0" w:oddHBand="0" w:evenHBand="0" w:firstRowFirstColumn="0" w:firstRowLastColumn="0" w:lastRowFirstColumn="0" w:lastRowLastColumn="0"/>
               <w:rPr>
-                <w:rFonts w:ascii="Cambria" w:eastAsia="MS Mincho" w:hAnsi="Cambria" w:cs="2  Mitra" w:hint="cs"/>
+                <w:rFonts w:ascii="Cambria" w:eastAsia="MS Mincho" w:hAnsi="Cambria" w:cs="2  Mitra"/>
                 <w:rtl/>
                 <w:lang w:bidi="ar-SA"/>
               </w:rPr>
@@ -15839,7 +14900,7 @@
               <w:jc w:val="right"/>
               <w:cnfStyle w:val="000000100000" w:firstRow="0" w:lastRow="0" w:firstColumn="0" w:lastColumn="0" w:oddVBand="0" w:evenVBand="0" w:oddHBand="1" w:evenHBand="0" w:firstRowFirstColumn="0" w:firstRowLastColumn="0" w:lastRowFirstColumn="0" w:lastRowLastColumn="0"/>
               <w:rPr>
-                <w:rFonts w:ascii="Cambria" w:eastAsia="MS Mincho" w:hAnsi="Cambria" w:cs="2  Mitra" w:hint="cs"/>
+                <w:rFonts w:ascii="Cambria" w:eastAsia="MS Mincho" w:hAnsi="Cambria" w:cs="2  Mitra"/>
                 <w:rtl/>
                 <w:lang w:bidi="ar-SA"/>
               </w:rPr>
@@ -15932,7 +14993,7 @@
               <w:jc w:val="right"/>
               <w:cnfStyle w:val="000000000000" w:firstRow="0" w:lastRow="0" w:firstColumn="0" w:lastColumn="0" w:oddVBand="0" w:evenVBand="0" w:oddHBand="0" w:evenHBand="0" w:firstRowFirstColumn="0" w:firstRowLastColumn="0" w:lastRowFirstColumn="0" w:lastRowLastColumn="0"/>
               <w:rPr>
-                <w:rFonts w:ascii="Cambria" w:eastAsia="MS Mincho" w:hAnsi="Cambria" w:cs="2  Mitra" w:hint="cs"/>
+                <w:rFonts w:ascii="Cambria" w:eastAsia="MS Mincho" w:hAnsi="Cambria" w:cs="2  Mitra"/>
                 <w:rtl/>
                 <w:lang w:bidi="ar-SA"/>
               </w:rPr>
@@ -16172,7 +15233,7 @@
               <w:jc w:val="right"/>
               <w:cnfStyle w:val="000000100000" w:firstRow="0" w:lastRow="0" w:firstColumn="0" w:lastColumn="0" w:oddVBand="0" w:evenVBand="0" w:oddHBand="1" w:evenHBand="0" w:firstRowFirstColumn="0" w:firstRowLastColumn="0" w:lastRowFirstColumn="0" w:lastRowLastColumn="0"/>
               <w:rPr>
-                <w:rFonts w:ascii="Cambria" w:eastAsia="MS Mincho" w:hAnsi="Cambria" w:cs="2  Mitra" w:hint="cs"/>
+                <w:rFonts w:ascii="Cambria" w:eastAsia="MS Mincho" w:hAnsi="Cambria" w:cs="2  Mitra"/>
                 <w:rtl/>
                 <w:lang w:bidi="ar-SA"/>
               </w:rPr>
@@ -16380,7 +15441,7 @@
               <w:jc w:val="right"/>
               <w:cnfStyle w:val="000000000000" w:firstRow="0" w:lastRow="0" w:firstColumn="0" w:lastColumn="0" w:oddVBand="0" w:evenVBand="0" w:oddHBand="0" w:evenHBand="0" w:firstRowFirstColumn="0" w:firstRowLastColumn="0" w:lastRowFirstColumn="0" w:lastRowLastColumn="0"/>
               <w:rPr>
-                <w:rFonts w:ascii="Cambria" w:eastAsia="MS Mincho" w:hAnsi="Cambria" w:cs="2  Mitra" w:hint="cs"/>
+                <w:rFonts w:ascii="Cambria" w:eastAsia="MS Mincho" w:hAnsi="Cambria" w:cs="2  Mitra"/>
                 <w:rtl/>
                 <w:lang w:bidi="ar-SA"/>
               </w:rPr>
@@ -16566,7 +15627,7 @@
               <w:jc w:val="right"/>
               <w:cnfStyle w:val="000000100000" w:firstRow="0" w:lastRow="0" w:firstColumn="0" w:lastColumn="0" w:oddVBand="0" w:evenVBand="0" w:oddHBand="1" w:evenHBand="0" w:firstRowFirstColumn="0" w:firstRowLastColumn="0" w:lastRowFirstColumn="0" w:lastRowLastColumn="0"/>
               <w:rPr>
-                <w:rFonts w:ascii="Cambria" w:eastAsia="MS Mincho" w:hAnsi="Cambria" w:cs="2  Mitra" w:hint="cs"/>
+                <w:rFonts w:ascii="Cambria" w:eastAsia="MS Mincho" w:hAnsi="Cambria" w:cs="2  Mitra"/>
                 <w:rtl/>
                 <w:lang w:bidi="ar-SA"/>
               </w:rPr>
@@ -16869,7 +15930,7 @@
               <w:jc w:val="right"/>
               <w:cnfStyle w:val="000000000000" w:firstRow="0" w:lastRow="0" w:firstColumn="0" w:lastColumn="0" w:oddVBand="0" w:evenVBand="0" w:oddHBand="0" w:evenHBand="0" w:firstRowFirstColumn="0" w:firstRowLastColumn="0" w:lastRowFirstColumn="0" w:lastRowLastColumn="0"/>
               <w:rPr>
-                <w:rFonts w:ascii="Cambria" w:eastAsia="MS Mincho" w:hAnsi="Cambria" w:cs="2  Mitra" w:hint="cs"/>
+                <w:rFonts w:ascii="Cambria" w:eastAsia="MS Mincho" w:hAnsi="Cambria" w:cs="2  Mitra"/>
                 <w:rtl/>
                 <w:lang w:bidi="ar-SA"/>
               </w:rPr>
@@ -17094,7 +16155,7 @@
               <w:jc w:val="right"/>
               <w:cnfStyle w:val="000000100000" w:firstRow="0" w:lastRow="0" w:firstColumn="0" w:lastColumn="0" w:oddVBand="0" w:evenVBand="0" w:oddHBand="1" w:evenHBand="0" w:firstRowFirstColumn="0" w:firstRowLastColumn="0" w:lastRowFirstColumn="0" w:lastRowLastColumn="0"/>
               <w:rPr>
-                <w:rFonts w:ascii="Cambria" w:eastAsia="MS Mincho" w:hAnsi="Cambria" w:cs="2  Mitra" w:hint="cs"/>
+                <w:rFonts w:ascii="Cambria" w:eastAsia="MS Mincho" w:hAnsi="Cambria" w:cs="2  Mitra"/>
                 <w:rtl/>
                 <w:lang w:bidi="ar-SA"/>
               </w:rPr>
@@ -17293,7 +16354,7 @@
               <w:jc w:val="right"/>
               <w:cnfStyle w:val="000000000000" w:firstRow="0" w:lastRow="0" w:firstColumn="0" w:lastColumn="0" w:oddVBand="0" w:evenVBand="0" w:oddHBand="0" w:evenHBand="0" w:firstRowFirstColumn="0" w:firstRowLastColumn="0" w:lastRowFirstColumn="0" w:lastRowLastColumn="0"/>
               <w:rPr>
-                <w:rFonts w:ascii="Cambria" w:eastAsia="MS Mincho" w:hAnsi="Cambria" w:cs="2  Mitra" w:hint="cs"/>
+                <w:rFonts w:ascii="Cambria" w:eastAsia="MS Mincho" w:hAnsi="Cambria" w:cs="2  Mitra"/>
                 <w:rtl/>
                 <w:lang w:bidi="ar-SA"/>
               </w:rPr>
@@ -17495,7 +16556,7 @@
               <w:jc w:val="right"/>
               <w:cnfStyle w:val="000000100000" w:firstRow="0" w:lastRow="0" w:firstColumn="0" w:lastColumn="0" w:oddVBand="0" w:evenVBand="0" w:oddHBand="1" w:evenHBand="0" w:firstRowFirstColumn="0" w:firstRowLastColumn="0" w:lastRowFirstColumn="0" w:lastRowLastColumn="0"/>
               <w:rPr>
-                <w:rFonts w:ascii="Cambria" w:eastAsia="MS Mincho" w:hAnsi="Cambria" w:cs="2  Mitra" w:hint="cs"/>
+                <w:rFonts w:ascii="Cambria" w:eastAsia="MS Mincho" w:hAnsi="Cambria" w:cs="2  Mitra"/>
                 <w:rtl/>
                 <w:lang w:bidi="ar-SA"/>
               </w:rPr>
@@ -17796,7 +16857,7 @@
               <w:jc w:val="right"/>
               <w:cnfStyle w:val="000000000000" w:firstRow="0" w:lastRow="0" w:firstColumn="0" w:lastColumn="0" w:oddVBand="0" w:evenVBand="0" w:oddHBand="0" w:evenHBand="0" w:firstRowFirstColumn="0" w:firstRowLastColumn="0" w:lastRowFirstColumn="0" w:lastRowLastColumn="0"/>
               <w:rPr>
-                <w:rFonts w:ascii="Cambria" w:eastAsia="MS Mincho" w:hAnsi="Cambria" w:cs="2  Mitra" w:hint="cs"/>
+                <w:rFonts w:ascii="Cambria" w:eastAsia="MS Mincho" w:hAnsi="Cambria" w:cs="2  Mitra"/>
                 <w:rtl/>
                 <w:lang w:bidi="ar-SA"/>
               </w:rPr>
@@ -17961,7 +17022,7 @@
               <w:jc w:val="right"/>
               <w:cnfStyle w:val="000000100000" w:firstRow="0" w:lastRow="0" w:firstColumn="0" w:lastColumn="0" w:oddVBand="0" w:evenVBand="0" w:oddHBand="1" w:evenHBand="0" w:firstRowFirstColumn="0" w:firstRowLastColumn="0" w:lastRowFirstColumn="0" w:lastRowLastColumn="0"/>
               <w:rPr>
-                <w:rFonts w:ascii="Cambria" w:eastAsia="MS Mincho" w:hAnsi="Cambria" w:cs="2  Mitra" w:hint="cs"/>
+                <w:rFonts w:ascii="Cambria" w:eastAsia="MS Mincho" w:hAnsi="Cambria" w:cs="2  Mitra"/>
                 <w:rtl/>
                 <w:lang w:bidi="ar-SA"/>
               </w:rPr>
@@ -18172,7 +17233,7 @@
               <w:jc w:val="right"/>
               <w:cnfStyle w:val="000000000000" w:firstRow="0" w:lastRow="0" w:firstColumn="0" w:lastColumn="0" w:oddVBand="0" w:evenVBand="0" w:oddHBand="0" w:evenHBand="0" w:firstRowFirstColumn="0" w:firstRowLastColumn="0" w:lastRowFirstColumn="0" w:lastRowLastColumn="0"/>
               <w:rPr>
-                <w:rFonts w:ascii="Cambria" w:eastAsia="MS Mincho" w:hAnsi="Cambria" w:cs="2  Mitra" w:hint="cs"/>
+                <w:rFonts w:ascii="Cambria" w:eastAsia="MS Mincho" w:hAnsi="Cambria" w:cs="2  Mitra"/>
                 <w:rtl/>
                 <w:lang w:bidi="ar-SA"/>
               </w:rPr>
@@ -18580,7 +17641,7 @@
               <w:jc w:val="right"/>
               <w:cnfStyle w:val="000000100000" w:firstRow="0" w:lastRow="0" w:firstColumn="0" w:lastColumn="0" w:oddVBand="0" w:evenVBand="0" w:oddHBand="1" w:evenHBand="0" w:firstRowFirstColumn="0" w:firstRowLastColumn="0" w:lastRowFirstColumn="0" w:lastRowLastColumn="0"/>
               <w:rPr>
-                <w:rFonts w:ascii="Cambria" w:eastAsia="MS Mincho" w:hAnsi="Cambria" w:cs="2  Mitra" w:hint="cs"/>
+                <w:rFonts w:ascii="Cambria" w:eastAsia="MS Mincho" w:hAnsi="Cambria" w:cs="2  Mitra"/>
                 <w:rtl/>
                 <w:lang w:bidi="ar-SA"/>
               </w:rPr>
@@ -18678,7 +17739,6 @@
               </w:rPr>
               <w:t xml:space="preserve">ضعیف با روش </w:t>
             </w:r>
-            <w:proofErr w:type="spellStart"/>
             <w:r>
               <w:rPr>
                 <w:rFonts w:asciiTheme="majorBidi" w:hAnsiTheme="majorBidi" w:cs="2  Mitra"/>
@@ -18688,7 +17748,6 @@
               </w:rPr>
               <w:t>SCW</w:t>
             </w:r>
-            <w:proofErr w:type="spellEnd"/>
           </w:p>
         </w:tc>
         <w:tc>
@@ -18701,7 +17760,7 @@
               <w:jc w:val="right"/>
               <w:cnfStyle w:val="000000000000" w:firstRow="0" w:lastRow="0" w:firstColumn="0" w:lastColumn="0" w:oddVBand="0" w:evenVBand="0" w:oddHBand="0" w:evenHBand="0" w:firstRowFirstColumn="0" w:firstRowLastColumn="0" w:lastRowFirstColumn="0" w:lastRowLastColumn="0"/>
               <w:rPr>
-                <w:rFonts w:cs="2  Mitra" w:hint="eastAsia"/>
+                <w:rFonts w:cs="2  Mitra"/>
                 <w:rtl/>
               </w:rPr>
             </w:pPr>
@@ -19000,7 +18059,7 @@
               <w:jc w:val="right"/>
               <w:cnfStyle w:val="000000100000" w:firstRow="0" w:lastRow="0" w:firstColumn="0" w:lastColumn="0" w:oddVBand="0" w:evenVBand="0" w:oddHBand="1" w:evenHBand="0" w:firstRowFirstColumn="0" w:firstRowLastColumn="0" w:lastRowFirstColumn="0" w:lastRowLastColumn="0"/>
               <w:rPr>
-                <w:rFonts w:ascii="Cambria" w:eastAsia="MS Mincho" w:hAnsi="Cambria" w:cs="2  Mitra" w:hint="cs"/>
+                <w:rFonts w:ascii="Cambria" w:eastAsia="MS Mincho" w:hAnsi="Cambria" w:cs="2  Mitra"/>
                 <w:rtl/>
                 <w:lang w:bidi="ar-SA"/>
               </w:rPr>
@@ -19303,7 +18362,7 @@
               <w:jc w:val="right"/>
               <w:cnfStyle w:val="000000000000" w:firstRow="0" w:lastRow="0" w:firstColumn="0" w:lastColumn="0" w:oddVBand="0" w:evenVBand="0" w:oddHBand="0" w:evenHBand="0" w:firstRowFirstColumn="0" w:firstRowLastColumn="0" w:lastRowFirstColumn="0" w:lastRowLastColumn="0"/>
               <w:rPr>
-                <w:rFonts w:ascii="Cambria" w:eastAsia="MS Mincho" w:hAnsi="Cambria" w:cs="2  Mitra" w:hint="cs"/>
+                <w:rFonts w:ascii="Cambria" w:eastAsia="MS Mincho" w:hAnsi="Cambria" w:cs="2  Mitra"/>
                 <w:rtl/>
                 <w:lang w:bidi="ar-SA"/>
               </w:rPr>
@@ -19577,7 +18636,7 @@
               <w:jc w:val="right"/>
               <w:cnfStyle w:val="000000100000" w:firstRow="0" w:lastRow="0" w:firstColumn="0" w:lastColumn="0" w:oddVBand="0" w:evenVBand="0" w:oddHBand="1" w:evenHBand="0" w:firstRowFirstColumn="0" w:firstRowLastColumn="0" w:lastRowFirstColumn="0" w:lastRowLastColumn="0"/>
               <w:rPr>
-                <w:rFonts w:ascii="Cambria" w:eastAsia="MS Mincho" w:hAnsi="Cambria" w:cs="2  Mitra" w:hint="cs"/>
+                <w:rFonts w:ascii="Cambria" w:eastAsia="MS Mincho" w:hAnsi="Cambria" w:cs="2  Mitra"/>
                 <w:rtl/>
                 <w:lang w:bidi="ar-SA"/>
               </w:rPr>
@@ -22941,14 +22000,7 @@
           <w:rFonts w:asciiTheme="majorBidi" w:hAnsiTheme="majorBidi" w:cs="2  Mitra" w:hint="cs"/>
           <w:rtl/>
         </w:rPr>
-        <w:t xml:space="preserve">  است. جناب دکتر صابری را یک فرد آکادمیک جدی و صریح در تعاملات اجتماعی و علمی شناخته ام و همیشه مورد احترام همکاران گروه و دانشکده بوده اند. شنیده ام که علاقه مند به موضوعات مرتبط با آموزش ریاضی هستند و در این زمینه مطالعات و نقطه نظرات تخصصی دارند. امیدوارم برای بهره برداری علاقه مندان، این مطالب تدوین و انتشار داده شود. در پایان برای ایشان سلامتی، شادکامی و عاقبت بخیری آرزومندم</w:t>
-      </w:r>
-      <w:r>
-        <w:rPr>
-          <w:rFonts w:asciiTheme="majorBidi" w:hAnsiTheme="majorBidi" w:cs="2  Mitra" w:hint="cs"/>
-          <w:rtl/>
-        </w:rPr>
-        <w:t>.</w:t>
+        <w:t xml:space="preserve">  است. جناب دکتر صابری را یک فرد آکادمیک جدی و صریح در تعاملات اجتماعی و علمی شناخته ام و همیشه مورد احترام همکاران گروه و دانشکده بوده اند. شنیده ام که علاقه مند به موضوعات مرتبط با آموزش ریاضی هستند و در این زمینه مطالعات و نقطه نظرات تخصصی دارند. امیدوارم برای بهره برداری علاقه مندان، این مطالب تدوین و انتشار داده شود. در پایان برای ایشان سلامتی، شادکامی و عاقبت بخیری آرزومندم.</w:t>
       </w:r>
       <w:r>
         <w:rPr>
@@ -23612,6 +22664,33 @@
           <w:rtl/>
         </w:rPr>
         <w:t>نعمت عبدی</w:t>
+      </w:r>
+    </w:p>
+    <w:p>
+      <w:pPr>
+        <w:pStyle w:val="Header"/>
+        <w:jc w:val="right"/>
+        <w:rPr>
+          <w:rFonts w:cs="2  Mitra"/>
+          <w:b/>
+          <w:bCs/>
+          <w:color w:val="FF0000"/>
+          <w:sz w:val="18"/>
+          <w:szCs w:val="18"/>
+          <w:rtl/>
+        </w:rPr>
+      </w:pPr>
+      <w:r>
+        <w:rPr>
+          <w:rFonts w:cs="2  Mitra" w:hint="cs"/>
+          <w:b/>
+          <w:bCs/>
+          <w:color w:val="FF0000"/>
+          <w:sz w:val="18"/>
+          <w:szCs w:val="18"/>
+          <w:rtl/>
+        </w:rPr>
+        <w:t>سمت</w:t>
       </w:r>
     </w:p>
     <w:p>
@@ -24266,9 +23345,19 @@
         <w:jc w:val="both"/>
         <w:rPr>
           <w:rFonts w:cs="2  Mitra"/>
-          <w:rtl/>
-        </w:rPr>
-      </w:pPr>
+          <w:color w:val="FF0000"/>
+          <w:rtl/>
+        </w:rPr>
+      </w:pPr>
+      <w:r>
+        <w:rPr>
+          <w:rFonts w:cs="2  Mitra" w:hint="cs"/>
+          <w:color w:val="FF0000"/>
+          <w:rtl/>
+        </w:rPr>
+        <w:lastRenderedPageBreak/>
+        <w:t>دکتر کرایه‌چیان</w:t>
+      </w:r>
     </w:p>
     <w:p>
       <w:pPr>
@@ -27605,7 +26694,7 @@
 </file>
 
 <file path=word/endnotes.xml><?xml version="1.0" encoding="utf-8"?>
-<w:endnotes xmlns:wpc="http://schemas.microsoft.com/office/word/2010/wordprocessingCanvas" xmlns:cx="http://schemas.microsoft.com/office/drawing/2014/chartex" xmlns:cx1="http://schemas.microsoft.com/office/drawing/2015/9/8/chartex" xmlns:cx2="http://schemas.microsoft.com/office/drawing/2015/10/21/chartex" xmlns:cx3="http://schemas.microsoft.com/office/drawing/2016/5/9/chartex" xmlns:cx4="http://schemas.microsoft.com/office/drawing/2016/5/10/chartex" xmlns:cx5="http://schemas.microsoft.com/office/drawing/2016/5/11/chartex" xmlns:cx6="http://schemas.microsoft.com/office/drawing/2016/5/12/chartex" xmlns:cx7="http://schemas.microsoft.com/office/drawing/2016/5/13/chartex" xmlns:cx8="http://schemas.microsoft.com/office/drawing/2016/5/14/chartex" xmlns:mc="http://schemas.openxmlformats.org/markup-compatibility/2006" xmlns:aink="http://schemas.microsoft.com/office/drawing/2016/ink" xmlns:am3d="http://schemas.microsoft.com/office/drawing/2017/model3d" xmlns:o="urn:schemas-microsoft-com:office:office" xmlns:oel="http://schemas.microsoft.com/office/2019/extlst" xmlns:r="http://schemas.openxmlformats.org/officeDocument/2006/relationships" xmlns:m="http://schemas.openxmlformats.org/officeDocument/2006/math" xmlns:v="urn:schemas-microsoft-com:vml" xmlns:wp14="http://schemas.microsoft.com/office/word/2010/wordprocessingDrawing" xmlns:wp="http://schemas.openxmlformats.org/drawingml/2006/wordprocessingDrawing" xmlns:w10="urn:schemas-microsoft-com:office:word" xmlns:w="http://schemas.openxmlformats.org/wordprocessingml/2006/main" xmlns:w14="http://schemas.microsoft.com/office/word/2010/wordml" xmlns:w15="http://schemas.microsoft.com/office/word/2012/wordml" xmlns:w16cex="http://schemas.microsoft.com/office/word/2018/wordml/cex" xmlns:w16cid="http://schemas.microsoft.com/office/word/2016/wordml/cid" xmlns:w16="http://schemas.microsoft.com/office/word/2018/wordml" xmlns:w16sdtdh="http://schemas.microsoft.com/office/word/2020/wordml/sdtdatahash" xmlns:w16se="http://schemas.microsoft.com/office/word/2015/wordml/symex" xmlns:wpg="http://schemas.microsoft.com/office/word/2010/wordprocessingGroup" xmlns:wpi="http://schemas.microsoft.com/office/word/2010/wordprocessingInk" xmlns:wne="http://schemas.microsoft.com/office/word/2006/wordml" xmlns:wps="http://schemas.microsoft.com/office/word/2010/wordprocessingShape" mc:Ignorable="w14 w15 w16se w16cid w16 w16cex w16sdtdh wp14">
+<w:endnotes xmlns:wpc="http://schemas.microsoft.com/office/word/2010/wordprocessingCanvas" xmlns:cx="http://schemas.microsoft.com/office/drawing/2014/chartex" xmlns:cx1="http://schemas.microsoft.com/office/drawing/2015/9/8/chartex" xmlns:cx2="http://schemas.microsoft.com/office/drawing/2015/10/21/chartex" xmlns:cx3="http://schemas.microsoft.com/office/drawing/2016/5/9/chartex" xmlns:cx4="http://schemas.microsoft.com/office/drawing/2016/5/10/chartex" xmlns:cx5="http://schemas.microsoft.com/office/drawing/2016/5/11/chartex" xmlns:cx6="http://schemas.microsoft.com/office/drawing/2016/5/12/chartex" xmlns:cx7="http://schemas.microsoft.com/office/drawing/2016/5/13/chartex" xmlns:cx8="http://schemas.microsoft.com/office/drawing/2016/5/14/chartex" xmlns:mc="http://schemas.openxmlformats.org/markup-compatibility/2006" xmlns:aink="http://schemas.microsoft.com/office/drawing/2016/ink" xmlns:am3d="http://schemas.microsoft.com/office/drawing/2017/model3d" xmlns:o="urn:schemas-microsoft-com:office:office" xmlns:oel="http://schemas.microsoft.com/office/2019/extlst" xmlns:r="http://schemas.openxmlformats.org/officeDocument/2006/relationships" xmlns:m="http://schemas.openxmlformats.org/officeDocument/2006/math" xmlns:v="urn:schemas-microsoft-com:vml" xmlns:wp14="http://schemas.microsoft.com/office/word/2010/wordprocessingDrawing" xmlns:wp="http://schemas.openxmlformats.org/drawingml/2006/wordprocessingDrawing" xmlns:w10="urn:schemas-microsoft-com:office:word" xmlns:w="http://schemas.openxmlformats.org/wordprocessingml/2006/main" xmlns:w14="http://schemas.microsoft.com/office/word/2010/wordml" xmlns:w15="http://schemas.microsoft.com/office/word/2012/wordml" xmlns:w16cex="http://schemas.microsoft.com/office/word/2018/wordml/cex" xmlns:w16cid="http://schemas.microsoft.com/office/word/2016/wordml/cid" xmlns:w16="http://schemas.microsoft.com/office/word/2018/wordml" xmlns:w16du="http://schemas.microsoft.com/office/word/2023/wordml/word16du" xmlns:w16sdtdh="http://schemas.microsoft.com/office/word/2020/wordml/sdtdatahash" xmlns:w16se="http://schemas.microsoft.com/office/word/2015/wordml/symex" xmlns:wpg="http://schemas.microsoft.com/office/word/2010/wordprocessingGroup" xmlns:wpi="http://schemas.microsoft.com/office/word/2010/wordprocessingInk" xmlns:wne="http://schemas.microsoft.com/office/word/2006/wordml" xmlns:wps="http://schemas.microsoft.com/office/word/2010/wordprocessingShape" mc:Ignorable="w14 w15 w16se w16cid w16 w16cex w16sdtdh w16du wp14">
   <w:endnote w:type="separator" w:id="-1">
     <w:p>
       <w:pPr>
@@ -27630,7 +26719,7 @@
 </file>
 
 <file path=word/footer1.xml><?xml version="1.0" encoding="utf-8"?>
-<w:ftr xmlns:wpc="http://schemas.microsoft.com/office/word/2010/wordprocessingCanvas" xmlns:cx="http://schemas.microsoft.com/office/drawing/2014/chartex" xmlns:cx1="http://schemas.microsoft.com/office/drawing/2015/9/8/chartex" xmlns:cx2="http://schemas.microsoft.com/office/drawing/2015/10/21/chartex" xmlns:cx3="http://schemas.microsoft.com/office/drawing/2016/5/9/chartex" xmlns:cx4="http://schemas.microsoft.com/office/drawing/2016/5/10/chartex" xmlns:cx5="http://schemas.microsoft.com/office/drawing/2016/5/11/chartex" xmlns:cx6="http://schemas.microsoft.com/office/drawing/2016/5/12/chartex" xmlns:cx7="http://schemas.microsoft.com/office/drawing/2016/5/13/chartex" xmlns:cx8="http://schemas.microsoft.com/office/drawing/2016/5/14/chartex" xmlns:mc="http://schemas.openxmlformats.org/markup-compatibility/2006" xmlns:aink="http://schemas.microsoft.com/office/drawing/2016/ink" xmlns:am3d="http://schemas.microsoft.com/office/drawing/2017/model3d" xmlns:o="urn:schemas-microsoft-com:office:office" xmlns:oel="http://schemas.microsoft.com/office/2019/extlst" xmlns:r="http://schemas.openxmlformats.org/officeDocument/2006/relationships" xmlns:m="http://schemas.openxmlformats.org/officeDocument/2006/math" xmlns:v="urn:schemas-microsoft-com:vml" xmlns:wp14="http://schemas.microsoft.com/office/word/2010/wordprocessingDrawing" xmlns:wp="http://schemas.openxmlformats.org/drawingml/2006/wordprocessingDrawing" xmlns:w10="urn:schemas-microsoft-com:office:word" xmlns:w="http://schemas.openxmlformats.org/wordprocessingml/2006/main" xmlns:w14="http://schemas.microsoft.com/office/word/2010/wordml" xmlns:w15="http://schemas.microsoft.com/office/word/2012/wordml" xmlns:w16cex="http://schemas.microsoft.com/office/word/2018/wordml/cex" xmlns:w16cid="http://schemas.microsoft.com/office/word/2016/wordml/cid" xmlns:w16="http://schemas.microsoft.com/office/word/2018/wordml" xmlns:w16sdtdh="http://schemas.microsoft.com/office/word/2020/wordml/sdtdatahash" xmlns:w16se="http://schemas.microsoft.com/office/word/2015/wordml/symex" xmlns:wpg="http://schemas.microsoft.com/office/word/2010/wordprocessingGroup" xmlns:wpi="http://schemas.microsoft.com/office/word/2010/wordprocessingInk" xmlns:wne="http://schemas.microsoft.com/office/word/2006/wordml" xmlns:wps="http://schemas.microsoft.com/office/word/2010/wordprocessingShape" mc:Ignorable="w14 w15 w16se w16cid w16 w16cex w16sdtdh wp14">
+<w:ftr xmlns:wpc="http://schemas.microsoft.com/office/word/2010/wordprocessingCanvas" xmlns:cx="http://schemas.microsoft.com/office/drawing/2014/chartex" xmlns:cx1="http://schemas.microsoft.com/office/drawing/2015/9/8/chartex" xmlns:cx2="http://schemas.microsoft.com/office/drawing/2015/10/21/chartex" xmlns:cx3="http://schemas.microsoft.com/office/drawing/2016/5/9/chartex" xmlns:cx4="http://schemas.microsoft.com/office/drawing/2016/5/10/chartex" xmlns:cx5="http://schemas.microsoft.com/office/drawing/2016/5/11/chartex" xmlns:cx6="http://schemas.microsoft.com/office/drawing/2016/5/12/chartex" xmlns:cx7="http://schemas.microsoft.com/office/drawing/2016/5/13/chartex" xmlns:cx8="http://schemas.microsoft.com/office/drawing/2016/5/14/chartex" xmlns:mc="http://schemas.openxmlformats.org/markup-compatibility/2006" xmlns:aink="http://schemas.microsoft.com/office/drawing/2016/ink" xmlns:am3d="http://schemas.microsoft.com/office/drawing/2017/model3d" xmlns:o="urn:schemas-microsoft-com:office:office" xmlns:oel="http://schemas.microsoft.com/office/2019/extlst" xmlns:r="http://schemas.openxmlformats.org/officeDocument/2006/relationships" xmlns:m="http://schemas.openxmlformats.org/officeDocument/2006/math" xmlns:v="urn:schemas-microsoft-com:vml" xmlns:wp14="http://schemas.microsoft.com/office/word/2010/wordprocessingDrawing" xmlns:wp="http://schemas.openxmlformats.org/drawingml/2006/wordprocessingDrawing" xmlns:w10="urn:schemas-microsoft-com:office:word" xmlns:w="http://schemas.openxmlformats.org/wordprocessingml/2006/main" xmlns:w14="http://schemas.microsoft.com/office/word/2010/wordml" xmlns:w15="http://schemas.microsoft.com/office/word/2012/wordml" xmlns:w16cex="http://schemas.microsoft.com/office/word/2018/wordml/cex" xmlns:w16cid="http://schemas.microsoft.com/office/word/2016/wordml/cid" xmlns:w16="http://schemas.microsoft.com/office/word/2018/wordml" xmlns:w16du="http://schemas.microsoft.com/office/word/2023/wordml/word16du" xmlns:w16sdtdh="http://schemas.microsoft.com/office/word/2020/wordml/sdtdatahash" xmlns:w16se="http://schemas.microsoft.com/office/word/2015/wordml/symex" xmlns:wpg="http://schemas.microsoft.com/office/word/2010/wordprocessingGroup" xmlns:wpi="http://schemas.microsoft.com/office/word/2010/wordprocessingInk" xmlns:wne="http://schemas.microsoft.com/office/word/2006/wordml" xmlns:wps="http://schemas.microsoft.com/office/word/2010/wordprocessingShape" mc:Ignorable="w14 w15 w16se w16cid w16 w16cex w16sdtdh w16du wp14">
   <w:p>
     <w:pPr>
       <w:pStyle w:val="Footer"/>
@@ -27958,7 +27047,6 @@
                               <w:docPartUnique/>
                             </w:docPartObj>
                           </w:sdtPr>
-                          <w:sdtEndPr/>
                           <w:sdtContent>
                             <w:p>
                               <w:pPr>
@@ -28046,7 +27134,6 @@
                         <w:docPartUnique/>
                       </w:docPartObj>
                     </w:sdtPr>
-                    <w:sdtEndPr/>
                     <w:sdtContent>
                       <w:p>
                         <w:pPr>
@@ -28177,7 +27264,7 @@
 </file>
 
 <file path=word/footer2.xml><?xml version="1.0" encoding="utf-8"?>
-<w:ftr xmlns:wpc="http://schemas.microsoft.com/office/word/2010/wordprocessingCanvas" xmlns:cx="http://schemas.microsoft.com/office/drawing/2014/chartex" xmlns:cx1="http://schemas.microsoft.com/office/drawing/2015/9/8/chartex" xmlns:cx2="http://schemas.microsoft.com/office/drawing/2015/10/21/chartex" xmlns:cx3="http://schemas.microsoft.com/office/drawing/2016/5/9/chartex" xmlns:cx4="http://schemas.microsoft.com/office/drawing/2016/5/10/chartex" xmlns:cx5="http://schemas.microsoft.com/office/drawing/2016/5/11/chartex" xmlns:cx6="http://schemas.microsoft.com/office/drawing/2016/5/12/chartex" xmlns:cx7="http://schemas.microsoft.com/office/drawing/2016/5/13/chartex" xmlns:cx8="http://schemas.microsoft.com/office/drawing/2016/5/14/chartex" xmlns:mc="http://schemas.openxmlformats.org/markup-compatibility/2006" xmlns:aink="http://schemas.microsoft.com/office/drawing/2016/ink" xmlns:am3d="http://schemas.microsoft.com/office/drawing/2017/model3d" xmlns:o="urn:schemas-microsoft-com:office:office" xmlns:oel="http://schemas.microsoft.com/office/2019/extlst" xmlns:r="http://schemas.openxmlformats.org/officeDocument/2006/relationships" xmlns:m="http://schemas.openxmlformats.org/officeDocument/2006/math" xmlns:v="urn:schemas-microsoft-com:vml" xmlns:wp14="http://schemas.microsoft.com/office/word/2010/wordprocessingDrawing" xmlns:wp="http://schemas.openxmlformats.org/drawingml/2006/wordprocessingDrawing" xmlns:w10="urn:schemas-microsoft-com:office:word" xmlns:w="http://schemas.openxmlformats.org/wordprocessingml/2006/main" xmlns:w14="http://schemas.microsoft.com/office/word/2010/wordml" xmlns:w15="http://schemas.microsoft.com/office/word/2012/wordml" xmlns:w16cex="http://schemas.microsoft.com/office/word/2018/wordml/cex" xmlns:w16cid="http://schemas.microsoft.com/office/word/2016/wordml/cid" xmlns:w16="http://schemas.microsoft.com/office/word/2018/wordml" xmlns:w16sdtdh="http://schemas.microsoft.com/office/word/2020/wordml/sdtdatahash" xmlns:w16se="http://schemas.microsoft.com/office/word/2015/wordml/symex" xmlns:wpg="http://schemas.microsoft.com/office/word/2010/wordprocessingGroup" xmlns:wpi="http://schemas.microsoft.com/office/word/2010/wordprocessingInk" xmlns:wne="http://schemas.microsoft.com/office/word/2006/wordml" xmlns:wps="http://schemas.microsoft.com/office/word/2010/wordprocessingShape" mc:Ignorable="w14 w15 w16se w16cid w16 w16cex w16sdtdh wp14">
+<w:ftr xmlns:wpc="http://schemas.microsoft.com/office/word/2010/wordprocessingCanvas" xmlns:cx="http://schemas.microsoft.com/office/drawing/2014/chartex" xmlns:cx1="http://schemas.microsoft.com/office/drawing/2015/9/8/chartex" xmlns:cx2="http://schemas.microsoft.com/office/drawing/2015/10/21/chartex" xmlns:cx3="http://schemas.microsoft.com/office/drawing/2016/5/9/chartex" xmlns:cx4="http://schemas.microsoft.com/office/drawing/2016/5/10/chartex" xmlns:cx5="http://schemas.microsoft.com/office/drawing/2016/5/11/chartex" xmlns:cx6="http://schemas.microsoft.com/office/drawing/2016/5/12/chartex" xmlns:cx7="http://schemas.microsoft.com/office/drawing/2016/5/13/chartex" xmlns:cx8="http://schemas.microsoft.com/office/drawing/2016/5/14/chartex" xmlns:mc="http://schemas.openxmlformats.org/markup-compatibility/2006" xmlns:aink="http://schemas.microsoft.com/office/drawing/2016/ink" xmlns:am3d="http://schemas.microsoft.com/office/drawing/2017/model3d" xmlns:o="urn:schemas-microsoft-com:office:office" xmlns:oel="http://schemas.microsoft.com/office/2019/extlst" xmlns:r="http://schemas.openxmlformats.org/officeDocument/2006/relationships" xmlns:m="http://schemas.openxmlformats.org/officeDocument/2006/math" xmlns:v="urn:schemas-microsoft-com:vml" xmlns:wp14="http://schemas.microsoft.com/office/word/2010/wordprocessingDrawing" xmlns:wp="http://schemas.openxmlformats.org/drawingml/2006/wordprocessingDrawing" xmlns:w10="urn:schemas-microsoft-com:office:word" xmlns:w="http://schemas.openxmlformats.org/wordprocessingml/2006/main" xmlns:w14="http://schemas.microsoft.com/office/word/2010/wordml" xmlns:w15="http://schemas.microsoft.com/office/word/2012/wordml" xmlns:w16cex="http://schemas.microsoft.com/office/word/2018/wordml/cex" xmlns:w16cid="http://schemas.microsoft.com/office/word/2016/wordml/cid" xmlns:w16="http://schemas.microsoft.com/office/word/2018/wordml" xmlns:w16du="http://schemas.microsoft.com/office/word/2023/wordml/word16du" xmlns:w16sdtdh="http://schemas.microsoft.com/office/word/2020/wordml/sdtdatahash" xmlns:w16se="http://schemas.microsoft.com/office/word/2015/wordml/symex" xmlns:wpg="http://schemas.microsoft.com/office/word/2010/wordprocessingGroup" xmlns:wpi="http://schemas.microsoft.com/office/word/2010/wordprocessingInk" xmlns:wne="http://schemas.microsoft.com/office/word/2006/wordml" xmlns:wps="http://schemas.microsoft.com/office/word/2010/wordprocessingShape" mc:Ignorable="w14 w15 w16se w16cid w16 w16cex w16sdtdh w16du wp14">
   <w:p>
     <w:pPr>
       <w:pStyle w:val="Footer"/>
@@ -28257,7 +27344,6 @@
                               <w:docPartUnique/>
                             </w:docPartObj>
                           </w:sdtPr>
-                          <w:sdtEndPr/>
                           <w:sdtContent>
                             <w:p>
                               <w:pPr>
@@ -28349,7 +27435,6 @@
                         <w:docPartUnique/>
                       </w:docPartObj>
                     </w:sdtPr>
-                    <w:sdtEndPr/>
                     <w:sdtContent>
                       <w:p>
                         <w:pPr>
@@ -28651,7 +27736,7 @@
 </file>
 
 <file path=word/footnotes.xml><?xml version="1.0" encoding="utf-8"?>
-<w:footnotes xmlns:wpc="http://schemas.microsoft.com/office/word/2010/wordprocessingCanvas" xmlns:cx="http://schemas.microsoft.com/office/drawing/2014/chartex" xmlns:cx1="http://schemas.microsoft.com/office/drawing/2015/9/8/chartex" xmlns:cx2="http://schemas.microsoft.com/office/drawing/2015/10/21/chartex" xmlns:cx3="http://schemas.microsoft.com/office/drawing/2016/5/9/chartex" xmlns:cx4="http://schemas.microsoft.com/office/drawing/2016/5/10/chartex" xmlns:cx5="http://schemas.microsoft.com/office/drawing/2016/5/11/chartex" xmlns:cx6="http://schemas.microsoft.com/office/drawing/2016/5/12/chartex" xmlns:cx7="http://schemas.microsoft.com/office/drawing/2016/5/13/chartex" xmlns:cx8="http://schemas.microsoft.com/office/drawing/2016/5/14/chartex" xmlns:mc="http://schemas.openxmlformats.org/markup-compatibility/2006" xmlns:aink="http://schemas.microsoft.com/office/drawing/2016/ink" xmlns:am3d="http://schemas.microsoft.com/office/drawing/2017/model3d" xmlns:o="urn:schemas-microsoft-com:office:office" xmlns:oel="http://schemas.microsoft.com/office/2019/extlst" xmlns:r="http://schemas.openxmlformats.org/officeDocument/2006/relationships" xmlns:m="http://schemas.openxmlformats.org/officeDocument/2006/math" xmlns:v="urn:schemas-microsoft-com:vml" xmlns:wp14="http://schemas.microsoft.com/office/word/2010/wordprocessingDrawing" xmlns:wp="http://schemas.openxmlformats.org/drawingml/2006/wordprocessingDrawing" xmlns:w10="urn:schemas-microsoft-com:office:word" xmlns:w="http://schemas.openxmlformats.org/wordprocessingml/2006/main" xmlns:w14="http://schemas.microsoft.com/office/word/2010/wordml" xmlns:w15="http://schemas.microsoft.com/office/word/2012/wordml" xmlns:w16cex="http://schemas.microsoft.com/office/word/2018/wordml/cex" xmlns:w16cid="http://schemas.microsoft.com/office/word/2016/wordml/cid" xmlns:w16="http://schemas.microsoft.com/office/word/2018/wordml" xmlns:w16sdtdh="http://schemas.microsoft.com/office/word/2020/wordml/sdtdatahash" xmlns:w16se="http://schemas.microsoft.com/office/word/2015/wordml/symex" xmlns:wpg="http://schemas.microsoft.com/office/word/2010/wordprocessingGroup" xmlns:wpi="http://schemas.microsoft.com/office/word/2010/wordprocessingInk" xmlns:wne="http://schemas.microsoft.com/office/word/2006/wordml" xmlns:wps="http://schemas.microsoft.com/office/word/2010/wordprocessingShape" mc:Ignorable="w14 w15 w16se w16cid w16 w16cex w16sdtdh wp14">
+<w:footnotes xmlns:wpc="http://schemas.microsoft.com/office/word/2010/wordprocessingCanvas" xmlns:cx="http://schemas.microsoft.com/office/drawing/2014/chartex" xmlns:cx1="http://schemas.microsoft.com/office/drawing/2015/9/8/chartex" xmlns:cx2="http://schemas.microsoft.com/office/drawing/2015/10/21/chartex" xmlns:cx3="http://schemas.microsoft.com/office/drawing/2016/5/9/chartex" xmlns:cx4="http://schemas.microsoft.com/office/drawing/2016/5/10/chartex" xmlns:cx5="http://schemas.microsoft.com/office/drawing/2016/5/11/chartex" xmlns:cx6="http://schemas.microsoft.com/office/drawing/2016/5/12/chartex" xmlns:cx7="http://schemas.microsoft.com/office/drawing/2016/5/13/chartex" xmlns:cx8="http://schemas.microsoft.com/office/drawing/2016/5/14/chartex" xmlns:mc="http://schemas.openxmlformats.org/markup-compatibility/2006" xmlns:aink="http://schemas.microsoft.com/office/drawing/2016/ink" xmlns:am3d="http://schemas.microsoft.com/office/drawing/2017/model3d" xmlns:o="urn:schemas-microsoft-com:office:office" xmlns:oel="http://schemas.microsoft.com/office/2019/extlst" xmlns:r="http://schemas.openxmlformats.org/officeDocument/2006/relationships" xmlns:m="http://schemas.openxmlformats.org/officeDocument/2006/math" xmlns:v="urn:schemas-microsoft-com:vml" xmlns:wp14="http://schemas.microsoft.com/office/word/2010/wordprocessingDrawing" xmlns:wp="http://schemas.openxmlformats.org/drawingml/2006/wordprocessingDrawing" xmlns:w10="urn:schemas-microsoft-com:office:word" xmlns:w="http://schemas.openxmlformats.org/wordprocessingml/2006/main" xmlns:w14="http://schemas.microsoft.com/office/word/2010/wordml" xmlns:w15="http://schemas.microsoft.com/office/word/2012/wordml" xmlns:w16cex="http://schemas.microsoft.com/office/word/2018/wordml/cex" xmlns:w16cid="http://schemas.microsoft.com/office/word/2016/wordml/cid" xmlns:w16="http://schemas.microsoft.com/office/word/2018/wordml" xmlns:w16du="http://schemas.microsoft.com/office/word/2023/wordml/word16du" xmlns:w16sdtdh="http://schemas.microsoft.com/office/word/2020/wordml/sdtdatahash" xmlns:w16se="http://schemas.microsoft.com/office/word/2015/wordml/symex" xmlns:wpg="http://schemas.microsoft.com/office/word/2010/wordprocessingGroup" xmlns:wpi="http://schemas.microsoft.com/office/word/2010/wordprocessingInk" xmlns:wne="http://schemas.microsoft.com/office/word/2006/wordml" xmlns:wps="http://schemas.microsoft.com/office/word/2010/wordprocessingShape" mc:Ignorable="w14 w15 w16se w16cid w16 w16cex w16sdtdh w16du wp14">
   <w:footnote w:type="separator" w:id="-1">
     <w:p>
       <w:pPr>
@@ -28676,7 +27761,7 @@
 </file>
 
 <file path=word/header1.xml><?xml version="1.0" encoding="utf-8"?>
-<w:hdr xmlns:wpc="http://schemas.microsoft.com/office/word/2010/wordprocessingCanvas" xmlns:cx="http://schemas.microsoft.com/office/drawing/2014/chartex" xmlns:cx1="http://schemas.microsoft.com/office/drawing/2015/9/8/chartex" xmlns:cx2="http://schemas.microsoft.com/office/drawing/2015/10/21/chartex" xmlns:cx3="http://schemas.microsoft.com/office/drawing/2016/5/9/chartex" xmlns:cx4="http://schemas.microsoft.com/office/drawing/2016/5/10/chartex" xmlns:cx5="http://schemas.microsoft.com/office/drawing/2016/5/11/chartex" xmlns:cx6="http://schemas.microsoft.com/office/drawing/2016/5/12/chartex" xmlns:cx7="http://schemas.microsoft.com/office/drawing/2016/5/13/chartex" xmlns:cx8="http://schemas.microsoft.com/office/drawing/2016/5/14/chartex" xmlns:mc="http://schemas.openxmlformats.org/markup-compatibility/2006" xmlns:aink="http://schemas.microsoft.com/office/drawing/2016/ink" xmlns:am3d="http://schemas.microsoft.com/office/drawing/2017/model3d" xmlns:o="urn:schemas-microsoft-com:office:office" xmlns:oel="http://schemas.microsoft.com/office/2019/extlst" xmlns:r="http://schemas.openxmlformats.org/officeDocument/2006/relationships" xmlns:m="http://schemas.openxmlformats.org/officeDocument/2006/math" xmlns:v="urn:schemas-microsoft-com:vml" xmlns:wp14="http://schemas.microsoft.com/office/word/2010/wordprocessingDrawing" xmlns:wp="http://schemas.openxmlformats.org/drawingml/2006/wordprocessingDrawing" xmlns:w10="urn:schemas-microsoft-com:office:word" xmlns:w="http://schemas.openxmlformats.org/wordprocessingml/2006/main" xmlns:w14="http://schemas.microsoft.com/office/word/2010/wordml" xmlns:w15="http://schemas.microsoft.com/office/word/2012/wordml" xmlns:w16cex="http://schemas.microsoft.com/office/word/2018/wordml/cex" xmlns:w16cid="http://schemas.microsoft.com/office/word/2016/wordml/cid" xmlns:w16="http://schemas.microsoft.com/office/word/2018/wordml" xmlns:w16sdtdh="http://schemas.microsoft.com/office/word/2020/wordml/sdtdatahash" xmlns:w16se="http://schemas.microsoft.com/office/word/2015/wordml/symex" xmlns:wpg="http://schemas.microsoft.com/office/word/2010/wordprocessingGroup" xmlns:wpi="http://schemas.microsoft.com/office/word/2010/wordprocessingInk" xmlns:wne="http://schemas.microsoft.com/office/word/2006/wordml" xmlns:wps="http://schemas.microsoft.com/office/word/2010/wordprocessingShape" mc:Ignorable="w14 w15 w16se w16cid w16 w16cex w16sdtdh wp14">
+<w:hdr xmlns:wpc="http://schemas.microsoft.com/office/word/2010/wordprocessingCanvas" xmlns:cx="http://schemas.microsoft.com/office/drawing/2014/chartex" xmlns:cx1="http://schemas.microsoft.com/office/drawing/2015/9/8/chartex" xmlns:cx2="http://schemas.microsoft.com/office/drawing/2015/10/21/chartex" xmlns:cx3="http://schemas.microsoft.com/office/drawing/2016/5/9/chartex" xmlns:cx4="http://schemas.microsoft.com/office/drawing/2016/5/10/chartex" xmlns:cx5="http://schemas.microsoft.com/office/drawing/2016/5/11/chartex" xmlns:cx6="http://schemas.microsoft.com/office/drawing/2016/5/12/chartex" xmlns:cx7="http://schemas.microsoft.com/office/drawing/2016/5/13/chartex" xmlns:cx8="http://schemas.microsoft.com/office/drawing/2016/5/14/chartex" xmlns:mc="http://schemas.openxmlformats.org/markup-compatibility/2006" xmlns:aink="http://schemas.microsoft.com/office/drawing/2016/ink" xmlns:am3d="http://schemas.microsoft.com/office/drawing/2017/model3d" xmlns:o="urn:schemas-microsoft-com:office:office" xmlns:oel="http://schemas.microsoft.com/office/2019/extlst" xmlns:r="http://schemas.openxmlformats.org/officeDocument/2006/relationships" xmlns:m="http://schemas.openxmlformats.org/officeDocument/2006/math" xmlns:v="urn:schemas-microsoft-com:vml" xmlns:wp14="http://schemas.microsoft.com/office/word/2010/wordprocessingDrawing" xmlns:wp="http://schemas.openxmlformats.org/drawingml/2006/wordprocessingDrawing" xmlns:w10="urn:schemas-microsoft-com:office:word" xmlns:w="http://schemas.openxmlformats.org/wordprocessingml/2006/main" xmlns:w14="http://schemas.microsoft.com/office/word/2010/wordml" xmlns:w15="http://schemas.microsoft.com/office/word/2012/wordml" xmlns:w16cex="http://schemas.microsoft.com/office/word/2018/wordml/cex" xmlns:w16cid="http://schemas.microsoft.com/office/word/2016/wordml/cid" xmlns:w16="http://schemas.microsoft.com/office/word/2018/wordml" xmlns:w16du="http://schemas.microsoft.com/office/word/2023/wordml/word16du" xmlns:w16sdtdh="http://schemas.microsoft.com/office/word/2020/wordml/sdtdatahash" xmlns:w16se="http://schemas.microsoft.com/office/word/2015/wordml/symex" xmlns:wpg="http://schemas.microsoft.com/office/word/2010/wordprocessingGroup" xmlns:wpi="http://schemas.microsoft.com/office/word/2010/wordprocessingInk" xmlns:wne="http://schemas.microsoft.com/office/word/2006/wordml" xmlns:wps="http://schemas.microsoft.com/office/word/2010/wordprocessingShape" mc:Ignorable="w14 w15 w16se w16cid w16 w16cex w16sdtdh w16du wp14">
   <w:p>
     <w:pPr>
       <w:pStyle w:val="Header"/>
@@ -28696,7 +27781,7 @@
 </file>
 
 <file path=word/numbering.xml><?xml version="1.0" encoding="utf-8"?>
-<w:numbering xmlns:wpc="http://schemas.microsoft.com/office/word/2010/wordprocessingCanvas" xmlns:cx="http://schemas.microsoft.com/office/drawing/2014/chartex" xmlns:cx1="http://schemas.microsoft.com/office/drawing/2015/9/8/chartex" xmlns:cx2="http://schemas.microsoft.com/office/drawing/2015/10/21/chartex" xmlns:cx3="http://schemas.microsoft.com/office/drawing/2016/5/9/chartex" xmlns:cx4="http://schemas.microsoft.com/office/drawing/2016/5/10/chartex" xmlns:cx5="http://schemas.microsoft.com/office/drawing/2016/5/11/chartex" xmlns:cx6="http://schemas.microsoft.com/office/drawing/2016/5/12/chartex" xmlns:cx7="http://schemas.microsoft.com/office/drawing/2016/5/13/chartex" xmlns:cx8="http://schemas.microsoft.com/office/drawing/2016/5/14/chartex" xmlns:mc="http://schemas.openxmlformats.org/markup-compatibility/2006" xmlns:aink="http://schemas.microsoft.com/office/drawing/2016/ink" xmlns:am3d="http://schemas.microsoft.com/office/drawing/2017/model3d" xmlns:o="urn:schemas-microsoft-com:office:office" xmlns:oel="http://schemas.microsoft.com/office/2019/extlst" xmlns:r="http://schemas.openxmlformats.org/officeDocument/2006/relationships" xmlns:m="http://schemas.openxmlformats.org/officeDocument/2006/math" xmlns:v="urn:schemas-microsoft-com:vml" xmlns:wp14="http://schemas.microsoft.com/office/word/2010/wordprocessingDrawing" xmlns:wp="http://schemas.openxmlformats.org/drawingml/2006/wordprocessingDrawing" xmlns:w10="urn:schemas-microsoft-com:office:word" xmlns:w="http://schemas.openxmlformats.org/wordprocessingml/2006/main" xmlns:w14="http://schemas.microsoft.com/office/word/2010/wordml" xmlns:w15="http://schemas.microsoft.com/office/word/2012/wordml" xmlns:w16cex="http://schemas.microsoft.com/office/word/2018/wordml/cex" xmlns:w16cid="http://schemas.microsoft.com/office/word/2016/wordml/cid" xmlns:w16="http://schemas.microsoft.com/office/word/2018/wordml" xmlns:w16sdtdh="http://schemas.microsoft.com/office/word/2020/wordml/sdtdatahash" xmlns:w16se="http://schemas.microsoft.com/office/word/2015/wordml/symex" xmlns:wpg="http://schemas.microsoft.com/office/word/2010/wordprocessingGroup" xmlns:wpi="http://schemas.microsoft.com/office/word/2010/wordprocessingInk" xmlns:wne="http://schemas.microsoft.com/office/word/2006/wordml" xmlns:wps="http://schemas.microsoft.com/office/word/2010/wordprocessingShape" mc:Ignorable="w14 w15 w16se w16cid w16 w16cex w16sdtdh wp14">
+<w:numbering xmlns:wpc="http://schemas.microsoft.com/office/word/2010/wordprocessingCanvas" xmlns:cx="http://schemas.microsoft.com/office/drawing/2014/chartex" xmlns:cx1="http://schemas.microsoft.com/office/drawing/2015/9/8/chartex" xmlns:cx2="http://schemas.microsoft.com/office/drawing/2015/10/21/chartex" xmlns:cx3="http://schemas.microsoft.com/office/drawing/2016/5/9/chartex" xmlns:cx4="http://schemas.microsoft.com/office/drawing/2016/5/10/chartex" xmlns:cx5="http://schemas.microsoft.com/office/drawing/2016/5/11/chartex" xmlns:cx6="http://schemas.microsoft.com/office/drawing/2016/5/12/chartex" xmlns:cx7="http://schemas.microsoft.com/office/drawing/2016/5/13/chartex" xmlns:cx8="http://schemas.microsoft.com/office/drawing/2016/5/14/chartex" xmlns:mc="http://schemas.openxmlformats.org/markup-compatibility/2006" xmlns:aink="http://schemas.microsoft.com/office/drawing/2016/ink" xmlns:am3d="http://schemas.microsoft.com/office/drawing/2017/model3d" xmlns:o="urn:schemas-microsoft-com:office:office" xmlns:oel="http://schemas.microsoft.com/office/2019/extlst" xmlns:r="http://schemas.openxmlformats.org/officeDocument/2006/relationships" xmlns:m="http://schemas.openxmlformats.org/officeDocument/2006/math" xmlns:v="urn:schemas-microsoft-com:vml" xmlns:wp14="http://schemas.microsoft.com/office/word/2010/wordprocessingDrawing" xmlns:wp="http://schemas.openxmlformats.org/drawingml/2006/wordprocessingDrawing" xmlns:w10="urn:schemas-microsoft-com:office:word" xmlns:w="http://schemas.openxmlformats.org/wordprocessingml/2006/main" xmlns:w14="http://schemas.microsoft.com/office/word/2010/wordml" xmlns:w15="http://schemas.microsoft.com/office/word/2012/wordml" xmlns:w16cex="http://schemas.microsoft.com/office/word/2018/wordml/cex" xmlns:w16cid="http://schemas.microsoft.com/office/word/2016/wordml/cid" xmlns:w16="http://schemas.microsoft.com/office/word/2018/wordml" xmlns:w16du="http://schemas.microsoft.com/office/word/2023/wordml/word16du" xmlns:w16sdtdh="http://schemas.microsoft.com/office/word/2020/wordml/sdtdatahash" xmlns:w16se="http://schemas.microsoft.com/office/word/2015/wordml/symex" xmlns:wpg="http://schemas.microsoft.com/office/word/2010/wordprocessingGroup" xmlns:wpi="http://schemas.microsoft.com/office/word/2010/wordprocessingInk" xmlns:wne="http://schemas.microsoft.com/office/word/2006/wordml" xmlns:wps="http://schemas.microsoft.com/office/word/2010/wordprocessingShape" mc:Ignorable="w14 w15 w16se w16cid w16 w16cex w16sdtdh w16du wp14">
   <w:abstractNum w:abstractNumId="0" w15:restartNumberingAfterBreak="0">
     <w:nsid w:val="01BA7BF1"/>
     <w:multiLevelType w:val="multilevel"/>
@@ -32945,94 +32030,94 @@
       </w:rPr>
     </w:lvl>
   </w:abstractNum>
-  <w:num w:numId="1">
+  <w:num w:numId="1" w16cid:durableId="636297220">
     <w:abstractNumId w:val="30"/>
   </w:num>
-  <w:num w:numId="2">
+  <w:num w:numId="2" w16cid:durableId="617101258">
     <w:abstractNumId w:val="1"/>
   </w:num>
-  <w:num w:numId="3">
+  <w:num w:numId="3" w16cid:durableId="81612373">
     <w:abstractNumId w:val="41"/>
   </w:num>
-  <w:num w:numId="4">
+  <w:num w:numId="4" w16cid:durableId="1222523783">
     <w:abstractNumId w:val="19"/>
   </w:num>
-  <w:num w:numId="5">
+  <w:num w:numId="5" w16cid:durableId="660621310">
     <w:abstractNumId w:val="41"/>
   </w:num>
-  <w:num w:numId="6">
+  <w:num w:numId="6" w16cid:durableId="1250584029">
     <w:abstractNumId w:val="3"/>
   </w:num>
-  <w:num w:numId="7">
+  <w:num w:numId="7" w16cid:durableId="1203135604">
     <w:abstractNumId w:val="0"/>
   </w:num>
-  <w:num w:numId="8">
+  <w:num w:numId="8" w16cid:durableId="139541731">
     <w:abstractNumId w:val="33"/>
   </w:num>
-  <w:num w:numId="9">
+  <w:num w:numId="9" w16cid:durableId="77338066">
     <w:abstractNumId w:val="25"/>
   </w:num>
-  <w:num w:numId="10">
+  <w:num w:numId="10" w16cid:durableId="524056393">
     <w:abstractNumId w:val="8"/>
   </w:num>
-  <w:num w:numId="11">
+  <w:num w:numId="11" w16cid:durableId="230583359">
     <w:abstractNumId w:val="23"/>
   </w:num>
-  <w:num w:numId="12">
+  <w:num w:numId="12" w16cid:durableId="792867865">
     <w:abstractNumId w:val="21"/>
   </w:num>
-  <w:num w:numId="13">
+  <w:num w:numId="13" w16cid:durableId="412049079">
     <w:abstractNumId w:val="31"/>
   </w:num>
-  <w:num w:numId="14">
+  <w:num w:numId="14" w16cid:durableId="109907922">
     <w:abstractNumId w:val="9"/>
   </w:num>
-  <w:num w:numId="15">
+  <w:num w:numId="15" w16cid:durableId="390620622">
     <w:abstractNumId w:val="29"/>
   </w:num>
-  <w:num w:numId="16">
+  <w:num w:numId="16" w16cid:durableId="574316736">
     <w:abstractNumId w:val="36"/>
   </w:num>
-  <w:num w:numId="17">
+  <w:num w:numId="17" w16cid:durableId="1003506166">
     <w:abstractNumId w:val="11"/>
   </w:num>
-  <w:num w:numId="18">
+  <w:num w:numId="18" w16cid:durableId="2030644510">
     <w:abstractNumId w:val="16"/>
   </w:num>
-  <w:num w:numId="19">
+  <w:num w:numId="19" w16cid:durableId="1802574132">
     <w:abstractNumId w:val="27"/>
   </w:num>
-  <w:num w:numId="20">
+  <w:num w:numId="20" w16cid:durableId="1554075614">
     <w:abstractNumId w:val="5"/>
   </w:num>
-  <w:num w:numId="21">
+  <w:num w:numId="21" w16cid:durableId="35741982">
     <w:abstractNumId w:val="2"/>
   </w:num>
-  <w:num w:numId="22">
+  <w:num w:numId="22" w16cid:durableId="413941327">
     <w:abstractNumId w:val="22"/>
   </w:num>
-  <w:num w:numId="23">
+  <w:num w:numId="23" w16cid:durableId="2135099920">
     <w:abstractNumId w:val="17"/>
   </w:num>
-  <w:num w:numId="24">
+  <w:num w:numId="24" w16cid:durableId="533427066">
     <w:abstractNumId w:val="35"/>
   </w:num>
-  <w:num w:numId="25">
+  <w:num w:numId="25" w16cid:durableId="174268192">
     <w:abstractNumId w:val="39"/>
   </w:num>
-  <w:num w:numId="26">
+  <w:num w:numId="26" w16cid:durableId="1799640284">
     <w:abstractNumId w:val="24"/>
   </w:num>
-  <w:num w:numId="27">
+  <w:num w:numId="27" w16cid:durableId="1697535184">
     <w:abstractNumId w:val="15"/>
   </w:num>
-  <w:num w:numId="28">
+  <w:num w:numId="28" w16cid:durableId="1012300093">
     <w:abstractNumId w:val="26"/>
   </w:num>
-  <w:num w:numId="29">
+  <w:num w:numId="29" w16cid:durableId="1959330291">
     <w:abstractNumId w:val="7"/>
   </w:num>
-  <w:num w:numId="30">
+  <w:num w:numId="30" w16cid:durableId="950281348">
     <w:abstractNumId w:val="6"/>
     <w:lvlOverride w:ilvl="0">
       <w:startOverride w:val="1"/>
@@ -33046,7 +32131,7 @@
     <w:lvlOverride w:ilvl="7"/>
     <w:lvlOverride w:ilvl="8"/>
   </w:num>
-  <w:num w:numId="31">
+  <w:num w:numId="31" w16cid:durableId="1724401163">
     <w:abstractNumId w:val="37"/>
     <w:lvlOverride w:ilvl="0">
       <w:startOverride w:val="1"/>
@@ -33060,7 +32145,7 @@
     <w:lvlOverride w:ilvl="7"/>
     <w:lvlOverride w:ilvl="8"/>
   </w:num>
-  <w:num w:numId="32">
+  <w:num w:numId="32" w16cid:durableId="311178985">
     <w:abstractNumId w:val="28"/>
     <w:lvlOverride w:ilvl="0">
       <w:startOverride w:val="1"/>
@@ -33090,40 +32175,40 @@
       <w:startOverride w:val="1"/>
     </w:lvlOverride>
   </w:num>
-  <w:num w:numId="33">
+  <w:num w:numId="33" w16cid:durableId="865873430">
     <w:abstractNumId w:val="32"/>
   </w:num>
-  <w:num w:numId="34">
+  <w:num w:numId="34" w16cid:durableId="844051425">
     <w:abstractNumId w:val="34"/>
   </w:num>
-  <w:num w:numId="35">
+  <w:num w:numId="35" w16cid:durableId="1972325242">
     <w:abstractNumId w:val="18"/>
   </w:num>
-  <w:num w:numId="36">
+  <w:num w:numId="36" w16cid:durableId="759715356">
     <w:abstractNumId w:val="40"/>
   </w:num>
-  <w:num w:numId="37">
+  <w:num w:numId="37" w16cid:durableId="96828946">
     <w:abstractNumId w:val="6"/>
   </w:num>
-  <w:num w:numId="38">
+  <w:num w:numId="38" w16cid:durableId="396708830">
     <w:abstractNumId w:val="13"/>
   </w:num>
-  <w:num w:numId="39">
+  <w:num w:numId="39" w16cid:durableId="1930769147">
     <w:abstractNumId w:val="14"/>
   </w:num>
-  <w:num w:numId="40">
+  <w:num w:numId="40" w16cid:durableId="1932927284">
     <w:abstractNumId w:val="10"/>
   </w:num>
-  <w:num w:numId="41">
+  <w:num w:numId="41" w16cid:durableId="1271359143">
     <w:abstractNumId w:val="4"/>
   </w:num>
-  <w:num w:numId="42">
+  <w:num w:numId="42" w16cid:durableId="1078094847">
     <w:abstractNumId w:val="20"/>
   </w:num>
-  <w:num w:numId="43">
+  <w:num w:numId="43" w16cid:durableId="1933006873">
     <w:abstractNumId w:val="38"/>
   </w:num>
-  <w:num w:numId="44">
+  <w:num w:numId="44" w16cid:durableId="1885868755">
     <w:abstractNumId w:val="12"/>
   </w:num>
   <w:numIdMacAtCleanup w:val="1"/>
@@ -33131,7 +32216,7 @@
 </file>
 
 <file path=word/styles.xml><?xml version="1.0" encoding="utf-8"?>
-<w:styles xmlns:mc="http://schemas.openxmlformats.org/markup-compatibility/2006" xmlns:r="http://schemas.openxmlformats.org/officeDocument/2006/relationships" xmlns:w="http://schemas.openxmlformats.org/wordprocessingml/2006/main" xmlns:w14="http://schemas.microsoft.com/office/word/2010/wordml" xmlns:w15="http://schemas.microsoft.com/office/word/2012/wordml" xmlns:w16cex="http://schemas.microsoft.com/office/word/2018/wordml/cex" xmlns:w16cid="http://schemas.microsoft.com/office/word/2016/wordml/cid" xmlns:w16="http://schemas.microsoft.com/office/word/2018/wordml" xmlns:w16sdtdh="http://schemas.microsoft.com/office/word/2020/wordml/sdtdatahash" xmlns:w16se="http://schemas.microsoft.com/office/word/2015/wordml/symex" mc:Ignorable="w14 w15 w16se w16cid w16 w16cex w16sdtdh">
+<w:styles xmlns:mc="http://schemas.openxmlformats.org/markup-compatibility/2006" xmlns:r="http://schemas.openxmlformats.org/officeDocument/2006/relationships" xmlns:w="http://schemas.openxmlformats.org/wordprocessingml/2006/main" xmlns:w14="http://schemas.microsoft.com/office/word/2010/wordml" xmlns:w15="http://schemas.microsoft.com/office/word/2012/wordml" xmlns:w16cex="http://schemas.microsoft.com/office/word/2018/wordml/cex" xmlns:w16cid="http://schemas.microsoft.com/office/word/2016/wordml/cid" xmlns:w16="http://schemas.microsoft.com/office/word/2018/wordml" xmlns:w16du="http://schemas.microsoft.com/office/word/2023/wordml/word16du" xmlns:w16sdtdh="http://schemas.microsoft.com/office/word/2020/wordml/sdtdatahash" xmlns:w16se="http://schemas.microsoft.com/office/word/2015/wordml/symex" mc:Ignorable="w14 w15 w16se w16cid w16 w16cex w16sdtdh w16du">
   <w:docDefaults>
     <w:rPrDefault>
       <w:rPr>

</xml_diff>